<commit_message>
etapa 1 quase pronta
</commit_message>
<xml_diff>
--- a/esquemas/Monografica-TCC.docx
+++ b/esquemas/Monografica-TCC.docx
@@ -2736,7 +2736,6 @@
           <w:rFonts w:ascii="Arial" w:hAnsi="Arial" w:cs="Arial"/>
           <w:sz w:val="24"/>
           <w:szCs w:val="24"/>
-          <w:highlight w:val="yellow"/>
         </w:rPr>
         <w:t>longa</w:t>
       </w:r>
@@ -3239,6 +3238,568 @@
         <w:rPr>
           <w:rFonts w:ascii="Arial" w:hAnsi="Arial" w:cs="Arial"/>
           <w:b/>
+          <w:sz w:val="24"/>
+          <w:szCs w:val="24"/>
+        </w:rPr>
+      </w:pPr>
+      <w:r>
+        <w:rPr>
+          <w:rFonts w:ascii="Arial" w:hAnsi="Arial" w:cs="Arial"/>
+          <w:b/>
+          <w:sz w:val="28"/>
+          <w:szCs w:val="24"/>
+        </w:rPr>
+        <w:t>A busca de transporte escolar na internet</w:t>
+      </w:r>
+    </w:p>
+    <w:p>
+      <w:pPr>
+        <w:spacing w:line="360" w:lineRule="auto"/>
+        <w:jc w:val="both"/>
+        <w:rPr>
+          <w:rFonts w:ascii="Arial" w:hAnsi="Arial" w:cs="Arial"/>
+        </w:rPr>
+      </w:pPr>
+      <w:r>
+        <w:rPr>
+          <w:rFonts w:ascii="Arial" w:hAnsi="Arial" w:cs="Arial"/>
+          <w:sz w:val="24"/>
+          <w:szCs w:val="24"/>
+        </w:rPr>
+        <w:t xml:space="preserve">Segundo dados Google </w:t>
+      </w:r>
+      <w:proofErr w:type="spellStart"/>
+      <w:r>
+        <w:rPr>
+          <w:rFonts w:ascii="Arial" w:hAnsi="Arial" w:cs="Arial"/>
+          <w:sz w:val="24"/>
+          <w:szCs w:val="24"/>
+        </w:rPr>
+        <w:t>Trends</w:t>
+      </w:r>
+      <w:proofErr w:type="spellEnd"/>
+      <w:r>
+        <w:rPr>
+          <w:rFonts w:ascii="Arial" w:hAnsi="Arial" w:cs="Arial"/>
+          <w:sz w:val="24"/>
+          <w:szCs w:val="24"/>
+        </w:rPr>
+        <w:t xml:space="preserve"> </w:t>
+      </w:r>
+      <w:sdt>
+        <w:sdtPr>
+          <w:rPr>
+            <w:rFonts w:ascii="Arial" w:hAnsi="Arial" w:cs="Arial"/>
+            <w:sz w:val="24"/>
+            <w:szCs w:val="24"/>
+          </w:rPr>
+          <w:id w:val="-1755273885"/>
+          <w:citation/>
+        </w:sdtPr>
+        <w:sdtEndPr/>
+        <w:sdtContent>
+          <w:r>
+            <w:rPr>
+              <w:rFonts w:ascii="Arial" w:hAnsi="Arial" w:cs="Arial"/>
+              <w:sz w:val="24"/>
+              <w:szCs w:val="24"/>
+            </w:rPr>
+            <w:fldChar w:fldCharType="begin"/>
+          </w:r>
+          <w:r>
+            <w:rPr>
+              <w:rFonts w:ascii="Arial" w:hAnsi="Arial" w:cs="Arial"/>
+              <w:sz w:val="24"/>
+              <w:szCs w:val="24"/>
+            </w:rPr>
+            <w:instrText xml:space="preserve"> CITATION Goo16 \l 1046 </w:instrText>
+          </w:r>
+          <w:r>
+            <w:rPr>
+              <w:rFonts w:ascii="Arial" w:hAnsi="Arial" w:cs="Arial"/>
+              <w:sz w:val="24"/>
+              <w:szCs w:val="24"/>
+            </w:rPr>
+            <w:fldChar w:fldCharType="separate"/>
+          </w:r>
+          <w:r>
+            <w:rPr>
+              <w:rFonts w:ascii="Arial" w:hAnsi="Arial" w:cs="Arial"/>
+              <w:noProof/>
+              <w:sz w:val="24"/>
+              <w:szCs w:val="24"/>
+            </w:rPr>
+            <w:t>(Google, 2016)</w:t>
+          </w:r>
+          <w:r>
+            <w:rPr>
+              <w:rFonts w:ascii="Arial" w:hAnsi="Arial" w:cs="Arial"/>
+              <w:sz w:val="24"/>
+              <w:szCs w:val="24"/>
+            </w:rPr>
+            <w:fldChar w:fldCharType="end"/>
+          </w:r>
+        </w:sdtContent>
+      </w:sdt>
+      <w:r>
+        <w:rPr>
+          <w:rFonts w:ascii="Arial" w:hAnsi="Arial" w:cs="Arial"/>
+          <w:sz w:val="24"/>
+          <w:szCs w:val="24"/>
+        </w:rPr>
+        <w:t xml:space="preserve"> em relação as palavras-chave “van escolar” e “transporte escolar”, é visível que nos meses de janeiro e, principalmente em fevereiro, as buscas por elas crescem muito em relação aos outros meses</w:t>
+      </w:r>
+      <w:r>
+        <w:rPr>
+          <w:rFonts w:ascii="Arial" w:hAnsi="Arial" w:cs="Arial"/>
+          <w:sz w:val="24"/>
+          <w:szCs w:val="24"/>
+        </w:rPr>
+        <w:t>, sendo também notável um pequeno pico no início do segundo semestre de cada ano</w:t>
+      </w:r>
+      <w:r>
+        <w:rPr>
+          <w:rFonts w:ascii="Arial" w:hAnsi="Arial" w:cs="Arial"/>
+          <w:sz w:val="24"/>
+          <w:szCs w:val="24"/>
+        </w:rPr>
+        <w:t>. O uso do Google para buscar estas palavras-chave cresceu no período de 2008 a 2011 e desde então se manteve constante como mostra o gráfico.</w:t>
+      </w:r>
+    </w:p>
+    <w:p>
+      <w:pPr>
+        <w:spacing w:line="360" w:lineRule="auto"/>
+      </w:pPr>
+      <w:r>
+        <w:rPr>
+          <w:noProof/>
+          <w:lang w:eastAsia="pt-BR"/>
+        </w:rPr>
+        <w:lastRenderedPageBreak/>
+        <w:drawing>
+          <wp:inline distT="0" distB="0" distL="0" distR="0" wp14:anchorId="4295A822" wp14:editId="025FF3C0">
+            <wp:extent cx="5400040" cy="3111500"/>
+            <wp:effectExtent l="0" t="0" r="0" b="0"/>
+            <wp:docPr id="1" name="Imagem 1"/>
+            <wp:cNvGraphicFramePr>
+              <a:graphicFrameLocks xmlns:a="http://schemas.openxmlformats.org/drawingml/2006/main" noChangeAspect="1"/>
+            </wp:cNvGraphicFramePr>
+            <a:graphic xmlns:a="http://schemas.openxmlformats.org/drawingml/2006/main">
+              <a:graphicData uri="http://schemas.openxmlformats.org/drawingml/2006/picture">
+                <pic:pic xmlns:pic="http://schemas.openxmlformats.org/drawingml/2006/picture">
+                  <pic:nvPicPr>
+                    <pic:cNvPr id="1" name=""/>
+                    <pic:cNvPicPr/>
+                  </pic:nvPicPr>
+                  <pic:blipFill>
+                    <a:blip r:embed="rId8"/>
+                    <a:stretch>
+                      <a:fillRect/>
+                    </a:stretch>
+                  </pic:blipFill>
+                  <pic:spPr>
+                    <a:xfrm>
+                      <a:off x="0" y="0"/>
+                      <a:ext cx="5400040" cy="3111500"/>
+                    </a:xfrm>
+                    <a:prstGeom prst="rect">
+                      <a:avLst/>
+                    </a:prstGeom>
+                  </pic:spPr>
+                </pic:pic>
+              </a:graphicData>
+            </a:graphic>
+          </wp:inline>
+        </w:drawing>
+      </w:r>
+    </w:p>
+    <w:p>
+      <w:pPr>
+        <w:spacing w:line="360" w:lineRule="auto"/>
+        <w:jc w:val="both"/>
+        <w:rPr>
+          <w:rFonts w:ascii="Arial" w:hAnsi="Arial" w:cs="Arial"/>
+          <w:sz w:val="20"/>
+          <w:szCs w:val="20"/>
+        </w:rPr>
+      </w:pPr>
+      <w:r>
+        <w:rPr>
+          <w:rFonts w:ascii="Arial" w:hAnsi="Arial" w:cs="Arial"/>
+          <w:sz w:val="20"/>
+          <w:szCs w:val="20"/>
+        </w:rPr>
+        <w:t xml:space="preserve">(“Os números representam o volume de pesquisas relativo ao ponto mais alto no gráfico. Se a maioria dos 10% das pesquisas para um certa região e intervalo de tempo foi “pizza”, nós consideraríamos isso como 100. Isso não indica o volume de pesquisas absoluto. ” </w:t>
+      </w:r>
+      <w:r>
+        <w:rPr>
+          <w:rFonts w:ascii="Arial" w:hAnsi="Arial" w:cs="Arial"/>
+          <w:sz w:val="20"/>
+          <w:szCs w:val="20"/>
+        </w:rPr>
+        <w:t>–</w:t>
+      </w:r>
+      <w:r>
+        <w:rPr>
+          <w:rFonts w:ascii="Arial" w:hAnsi="Arial" w:cs="Arial"/>
+          <w:sz w:val="20"/>
+          <w:szCs w:val="20"/>
+        </w:rPr>
+        <w:t xml:space="preserve"> </w:t>
+      </w:r>
+      <w:proofErr w:type="spellStart"/>
+      <w:r>
+        <w:rPr>
+          <w:rFonts w:ascii="Arial" w:hAnsi="Arial" w:cs="Arial"/>
+          <w:color w:val="FF0000"/>
+          <w:sz w:val="20"/>
+          <w:szCs w:val="20"/>
+        </w:rPr>
+        <w:t>Prof</w:t>
+      </w:r>
+      <w:proofErr w:type="spellEnd"/>
+      <w:r>
+        <w:rPr>
+          <w:rFonts w:ascii="Arial" w:hAnsi="Arial" w:cs="Arial"/>
+          <w:color w:val="FF0000"/>
+          <w:sz w:val="20"/>
+          <w:szCs w:val="20"/>
+        </w:rPr>
+        <w:t xml:space="preserve"> esse textinho está certo?</w:t>
+      </w:r>
+      <w:r>
+        <w:rPr>
+          <w:rFonts w:ascii="Arial" w:hAnsi="Arial" w:cs="Arial"/>
+          <w:color w:val="000000" w:themeColor="text1"/>
+          <w:sz w:val="20"/>
+          <w:szCs w:val="20"/>
+        </w:rPr>
+        <w:t>)</w:t>
+      </w:r>
+    </w:p>
+    <w:p>
+      <w:pPr>
+        <w:spacing w:line="360" w:lineRule="auto"/>
+        <w:jc w:val="both"/>
+        <w:rPr>
+          <w:rFonts w:ascii="Arial" w:hAnsi="Arial" w:cs="Arial"/>
+          <w:sz w:val="24"/>
+          <w:szCs w:val="24"/>
+        </w:rPr>
+      </w:pPr>
+      <w:r>
+        <w:rPr>
+          <w:rFonts w:ascii="Arial" w:hAnsi="Arial" w:cs="Arial"/>
+          <w:sz w:val="24"/>
+          <w:szCs w:val="24"/>
+        </w:rPr>
+        <w:t xml:space="preserve">Dessa forma, </w:t>
+      </w:r>
+      <w:r>
+        <w:rPr>
+          <w:rFonts w:ascii="Arial" w:hAnsi="Arial" w:cs="Arial"/>
+          <w:sz w:val="24"/>
+          <w:szCs w:val="24"/>
+        </w:rPr>
+        <w:t>pode-se concluí</w:t>
+      </w:r>
+      <w:r>
+        <w:rPr>
+          <w:rFonts w:ascii="Arial" w:hAnsi="Arial" w:cs="Arial"/>
+          <w:sz w:val="24"/>
+          <w:szCs w:val="24"/>
+        </w:rPr>
+        <w:t xml:space="preserve"> que as pessoas usam a internet para realizar suas pesquisas em relação a transporte escolar</w:t>
+      </w:r>
+      <w:r>
+        <w:rPr>
+          <w:rFonts w:ascii="Arial" w:hAnsi="Arial" w:cs="Arial"/>
+          <w:sz w:val="24"/>
+          <w:szCs w:val="24"/>
+        </w:rPr>
+        <w:t xml:space="preserve"> e que esse hábito vem aumentando nos últimos anos.</w:t>
+      </w:r>
+    </w:p>
+    <w:p>
+      <w:pPr>
+        <w:pStyle w:val="Ttulo2"/>
+        <w:spacing w:line="360" w:lineRule="auto"/>
+        <w:rPr>
+          <w:rFonts w:ascii="Arial" w:hAnsi="Arial" w:cs="Arial"/>
+          <w:b/>
+          <w:sz w:val="28"/>
+          <w:szCs w:val="24"/>
+        </w:rPr>
+      </w:pPr>
+      <w:r>
+        <w:rPr>
+          <w:rFonts w:ascii="Arial" w:hAnsi="Arial" w:cs="Arial"/>
+          <w:b/>
+          <w:sz w:val="28"/>
+          <w:szCs w:val="24"/>
+        </w:rPr>
+        <w:t>Soluções já existentes no mercado</w:t>
+      </w:r>
+    </w:p>
+    <w:p>
+      <w:pPr>
+        <w:spacing w:line="360" w:lineRule="auto"/>
+        <w:jc w:val="both"/>
+        <w:rPr>
+          <w:rFonts w:ascii="Arial" w:hAnsi="Arial" w:cs="Arial"/>
+          <w:sz w:val="24"/>
+          <w:szCs w:val="24"/>
+        </w:rPr>
+      </w:pPr>
+      <w:r>
+        <w:rPr>
+          <w:rFonts w:ascii="Arial" w:hAnsi="Arial" w:cs="Arial"/>
+          <w:sz w:val="24"/>
+          <w:szCs w:val="24"/>
+        </w:rPr>
+        <w:t xml:space="preserve">“O empreendedor deve identificar quem realmente são os concorrentes e agir a partir dessa análise” </w:t>
+      </w:r>
+      <w:sdt>
+        <w:sdtPr>
+          <w:rPr>
+            <w:rFonts w:ascii="Arial" w:hAnsi="Arial" w:cs="Arial"/>
+            <w:sz w:val="24"/>
+            <w:szCs w:val="24"/>
+          </w:rPr>
+          <w:id w:val="1913424353"/>
+          <w:citation/>
+        </w:sdtPr>
+        <w:sdtContent>
+          <w:r>
+            <w:rPr>
+              <w:rFonts w:ascii="Arial" w:hAnsi="Arial" w:cs="Arial"/>
+              <w:sz w:val="24"/>
+              <w:szCs w:val="24"/>
+            </w:rPr>
+            <w:fldChar w:fldCharType="begin"/>
+          </w:r>
+          <w:r>
+            <w:rPr>
+              <w:rFonts w:ascii="Arial" w:hAnsi="Arial" w:cs="Arial"/>
+              <w:sz w:val="24"/>
+              <w:szCs w:val="24"/>
+            </w:rPr>
+            <w:instrText xml:space="preserve"> CITATION Seb15 \l 1046 </w:instrText>
+          </w:r>
+          <w:r>
+            <w:rPr>
+              <w:rFonts w:ascii="Arial" w:hAnsi="Arial" w:cs="Arial"/>
+              <w:sz w:val="24"/>
+              <w:szCs w:val="24"/>
+            </w:rPr>
+            <w:fldChar w:fldCharType="separate"/>
+          </w:r>
+          <w:r>
+            <w:rPr>
+              <w:rFonts w:ascii="Arial" w:hAnsi="Arial" w:cs="Arial"/>
+              <w:noProof/>
+              <w:sz w:val="24"/>
+              <w:szCs w:val="24"/>
+            </w:rPr>
+            <w:t>(Sebrae, 2015)</w:t>
+          </w:r>
+          <w:r>
+            <w:rPr>
+              <w:rFonts w:ascii="Arial" w:hAnsi="Arial" w:cs="Arial"/>
+              <w:sz w:val="24"/>
+              <w:szCs w:val="24"/>
+            </w:rPr>
+            <w:fldChar w:fldCharType="end"/>
+          </w:r>
+        </w:sdtContent>
+      </w:sdt>
+      <w:r>
+        <w:rPr>
+          <w:rFonts w:ascii="Arial" w:hAnsi="Arial" w:cs="Arial"/>
+          <w:sz w:val="24"/>
+          <w:szCs w:val="24"/>
+        </w:rPr>
+        <w:t xml:space="preserve">. </w:t>
+      </w:r>
+      <w:r>
+        <w:rPr>
+          <w:rFonts w:ascii="Arial" w:hAnsi="Arial" w:cs="Arial"/>
+          <w:sz w:val="24"/>
+          <w:szCs w:val="24"/>
+        </w:rPr>
+        <w:t>Segundo o Sebrae, para</w:t>
+      </w:r>
+      <w:r>
+        <w:rPr>
+          <w:rFonts w:ascii="Arial" w:hAnsi="Arial" w:cs="Arial"/>
+          <w:sz w:val="24"/>
+          <w:szCs w:val="24"/>
+        </w:rPr>
+        <w:t xml:space="preserve"> realizar a análise da concorrência é importante conhecer o próprio negócio, para comparar e conhecer os diferenciais da empresa e do concorrente, dessa forma, é possível se posicionar melhor e tornar-se </w:t>
+      </w:r>
+      <w:r>
+        <w:rPr>
+          <w:rFonts w:ascii="Arial" w:hAnsi="Arial" w:cs="Arial"/>
+          <w:sz w:val="24"/>
+          <w:szCs w:val="24"/>
+        </w:rPr>
+        <w:t>competitivo. É importante verificar se é possível ser mais eficaz com uma estrutura mais simplificada e se a concorrência não está atendendo alguma necessidade do cliente.</w:t>
+      </w:r>
+    </w:p>
+    <w:p>
+      <w:pPr>
+        <w:spacing w:line="360" w:lineRule="auto"/>
+        <w:jc w:val="both"/>
+        <w:rPr>
+          <w:rFonts w:ascii="Arial" w:hAnsi="Arial" w:cs="Arial"/>
+          <w:sz w:val="24"/>
+          <w:szCs w:val="24"/>
+        </w:rPr>
+      </w:pPr>
+      <w:r>
+        <w:rPr>
+          <w:rFonts w:ascii="Arial" w:hAnsi="Arial" w:cs="Arial"/>
+          <w:sz w:val="24"/>
+          <w:szCs w:val="24"/>
+        </w:rPr>
+        <w:t>Existem duas principais empresas que são concorrentes em potencial à solução a ser desenvolvida por esse projeto:</w:t>
+      </w:r>
+    </w:p>
+    <w:p>
+      <w:pPr>
+        <w:pStyle w:val="PargrafodaLista"/>
+        <w:numPr>
+          <w:ilvl w:val="0"/>
+          <w:numId w:val="2"/>
+        </w:numPr>
+        <w:spacing w:line="360" w:lineRule="auto"/>
+        <w:jc w:val="both"/>
+        <w:rPr>
+          <w:rFonts w:ascii="Arial" w:hAnsi="Arial" w:cs="Arial"/>
+          <w:sz w:val="24"/>
+          <w:szCs w:val="24"/>
+        </w:rPr>
+      </w:pPr>
+      <w:r>
+        <w:rPr>
+          <w:rFonts w:ascii="Arial" w:hAnsi="Arial" w:cs="Arial"/>
+          <w:sz w:val="24"/>
+          <w:szCs w:val="24"/>
+        </w:rPr>
+        <w:t xml:space="preserve">De Van </w:t>
+      </w:r>
+      <w:proofErr w:type="gramStart"/>
+      <w:r>
+        <w:rPr>
+          <w:rFonts w:ascii="Arial" w:hAnsi="Arial" w:cs="Arial"/>
+          <w:sz w:val="24"/>
+          <w:szCs w:val="24"/>
+        </w:rPr>
+        <w:t>Pra</w:t>
+      </w:r>
+      <w:proofErr w:type="gramEnd"/>
+      <w:r>
+        <w:rPr>
+          <w:rFonts w:ascii="Arial" w:hAnsi="Arial" w:cs="Arial"/>
+          <w:sz w:val="24"/>
+          <w:szCs w:val="24"/>
+        </w:rPr>
+        <w:t xml:space="preserve"> Escola: </w:t>
+      </w:r>
+      <w:r>
+        <w:rPr>
+          <w:rFonts w:ascii="Arial" w:hAnsi="Arial" w:cs="Arial"/>
+          <w:sz w:val="24"/>
+          <w:szCs w:val="24"/>
+        </w:rPr>
+        <w:t xml:space="preserve">no site pode-se encontrar algumas informações sobre a ela, fazer cadastro de empresa de transporte escolar, fazer buscas de vans e ter acesso aos aplicativos. Existem dois aplicativos, um para a empresa de transporte e outro para os pais, eles possibilitam ver as rotas, localização e </w:t>
+      </w:r>
+      <w:r>
+        <w:rPr>
+          <w:rFonts w:ascii="Arial" w:hAnsi="Arial" w:cs="Arial"/>
+          <w:sz w:val="24"/>
+          <w:szCs w:val="24"/>
+        </w:rPr>
+        <w:lastRenderedPageBreak/>
+        <w:t>contato. Na avaliação do aplicativo existem comentários positivos e negativos</w:t>
+      </w:r>
+      <w:r>
+        <w:rPr>
+          <w:rFonts w:ascii="Arial" w:hAnsi="Arial" w:cs="Arial"/>
+          <w:sz w:val="24"/>
+          <w:szCs w:val="24"/>
+        </w:rPr>
+        <w:t xml:space="preserve"> e a nota de 3,8 avaliado por 14 pessoas no aplicativo para empresas e nota 5 avaliado por 4 pessoas no aplicativo para os pais. Entre 100 e 500 pessoas baixaram o aplicativo da empresa e entre 50 e 100 baixaram o aplicativo dos pais. No site não há informações sobre estatísticas de uso.</w:t>
+      </w:r>
+    </w:p>
+    <w:p>
+      <w:pPr>
+        <w:pStyle w:val="PargrafodaLista"/>
+        <w:numPr>
+          <w:ilvl w:val="0"/>
+          <w:numId w:val="2"/>
+        </w:numPr>
+        <w:spacing w:line="360" w:lineRule="auto"/>
+        <w:jc w:val="both"/>
+        <w:rPr>
+          <w:rFonts w:ascii="Arial" w:hAnsi="Arial" w:cs="Arial"/>
+          <w:sz w:val="24"/>
+          <w:szCs w:val="24"/>
+        </w:rPr>
+      </w:pPr>
+      <w:proofErr w:type="spellStart"/>
+      <w:r>
+        <w:rPr>
+          <w:rFonts w:ascii="Arial" w:hAnsi="Arial" w:cs="Arial"/>
+          <w:sz w:val="24"/>
+          <w:szCs w:val="24"/>
+        </w:rPr>
+        <w:t>Buscavan</w:t>
+      </w:r>
+      <w:proofErr w:type="spellEnd"/>
+      <w:r>
+        <w:rPr>
+          <w:rFonts w:ascii="Arial" w:hAnsi="Arial" w:cs="Arial"/>
+          <w:sz w:val="24"/>
+          <w:szCs w:val="24"/>
+        </w:rPr>
+        <w:t xml:space="preserve">: eles oferecem três categorias de serviços: escolar, universitário e fretamento/aluguel. </w:t>
+      </w:r>
+      <w:r>
+        <w:rPr>
+          <w:rFonts w:ascii="Arial" w:hAnsi="Arial" w:cs="Arial"/>
+          <w:sz w:val="24"/>
+          <w:szCs w:val="24"/>
+        </w:rPr>
+        <w:t>No site pode-se encontrar informações sobre a empresa, contatos, cadastrar, lista de empresas cadastradas e instruções de como o serviço funciona. Segundo está no site, é verificado se a empresa de transporte está em situação regular ou não, a partir dessas informações eles decidem quais farão parte do banco de dados. Não há informações sobre estatísticas de uso.</w:t>
+      </w:r>
+    </w:p>
+    <w:p>
+      <w:pPr>
+        <w:spacing w:line="360" w:lineRule="auto"/>
+        <w:jc w:val="both"/>
+        <w:rPr>
+          <w:rFonts w:ascii="Arial" w:hAnsi="Arial" w:cs="Arial"/>
+          <w:sz w:val="24"/>
+          <w:szCs w:val="24"/>
+        </w:rPr>
+      </w:pPr>
+      <w:r>
+        <w:rPr>
+          <w:rFonts w:ascii="Arial" w:hAnsi="Arial" w:cs="Arial"/>
+          <w:sz w:val="24"/>
+          <w:szCs w:val="24"/>
+        </w:rPr>
+        <w:t>Apesar de proporem boas soluções, notou-se que em ambas o nível de abrangência do mercado é muito pequeno.</w:t>
+      </w:r>
+    </w:p>
+    <w:p>
+      <w:pPr>
+        <w:pStyle w:val="Ttulo2"/>
+        <w:spacing w:line="360" w:lineRule="auto"/>
+        <w:rPr>
+          <w:rFonts w:ascii="Arial" w:hAnsi="Arial" w:cs="Arial"/>
+          <w:b/>
           <w:sz w:val="28"/>
           <w:szCs w:val="28"/>
         </w:rPr>
@@ -3257,6 +3818,43 @@
     </w:p>
     <w:p>
       <w:pPr>
+        <w:spacing w:line="360" w:lineRule="auto"/>
+        <w:jc w:val="both"/>
+        <w:rPr>
+          <w:rFonts w:ascii="Arial" w:hAnsi="Arial" w:cs="Arial"/>
+          <w:sz w:val="24"/>
+          <w:szCs w:val="24"/>
+        </w:rPr>
+      </w:pPr>
+      <w:r>
+        <w:rPr>
+          <w:rFonts w:ascii="Arial" w:hAnsi="Arial" w:cs="Arial"/>
+          <w:sz w:val="24"/>
+          <w:szCs w:val="24"/>
+        </w:rPr>
+        <w:t>A partir das informações e dados apresentados, pode-se verificar</w:t>
+      </w:r>
+      <w:r>
+        <w:rPr>
+          <w:rFonts w:ascii="Arial" w:hAnsi="Arial" w:cs="Arial"/>
+          <w:sz w:val="24"/>
+          <w:szCs w:val="24"/>
+        </w:rPr>
+        <w:t xml:space="preserve"> que o mercado de site de busca especializados em empresas de transporte escolar ainda está crescendo e, por tanto, não tem uma concorrência forte e nenhum nome consagrado, apesar de que a demanda é alta</w:t>
+      </w:r>
+      <w:bookmarkStart w:id="6" w:name="_GoBack"/>
+      <w:bookmarkEnd w:id="6"/>
+      <w:r>
+        <w:rPr>
+          <w:rFonts w:ascii="Arial" w:hAnsi="Arial" w:cs="Arial"/>
+          <w:sz w:val="24"/>
+          <w:szCs w:val="24"/>
+        </w:rPr>
+        <w:t xml:space="preserve">. </w:t>
+      </w:r>
+    </w:p>
+    <w:p>
+      <w:pPr>
         <w:pStyle w:val="Ttulo2"/>
         <w:spacing w:line="360" w:lineRule="auto"/>
         <w:rPr>
@@ -3265,7 +3863,7 @@
           <w:szCs w:val="24"/>
         </w:rPr>
       </w:pPr>
-      <w:bookmarkStart w:id="6" w:name="_Toc465008739"/>
+      <w:bookmarkStart w:id="7" w:name="_Toc465008739"/>
       <w:r>
         <w:rPr>
           <w:rFonts w:ascii="Arial" w:hAnsi="Arial" w:cs="Arial"/>
@@ -3275,7 +3873,7 @@
         </w:rPr>
         <w:t>Objetivo</w:t>
       </w:r>
-      <w:bookmarkEnd w:id="6"/>
+      <w:bookmarkEnd w:id="7"/>
     </w:p>
     <w:p>
       <w:pPr>
@@ -3288,7 +3886,7 @@
           <w:szCs w:val="28"/>
         </w:rPr>
       </w:pPr>
-      <w:bookmarkStart w:id="7" w:name="_Toc465008740"/>
+      <w:bookmarkStart w:id="8" w:name="_Toc465008740"/>
       <w:r>
         <w:rPr>
           <w:rFonts w:ascii="Arial" w:hAnsi="Arial" w:cs="Arial"/>
@@ -3296,7 +3894,7 @@
         </w:rPr>
         <w:t>Objetivos gerais</w:t>
       </w:r>
-      <w:bookmarkEnd w:id="7"/>
+      <w:bookmarkEnd w:id="8"/>
     </w:p>
     <w:p>
       <w:pPr>
@@ -3325,7 +3923,7 @@
           <w:rFonts w:ascii="Arial" w:hAnsi="Arial" w:cs="Arial"/>
         </w:rPr>
       </w:pPr>
-      <w:bookmarkStart w:id="8" w:name="_Toc465008741"/>
+      <w:bookmarkStart w:id="9" w:name="_Toc465008741"/>
       <w:r>
         <w:rPr>
           <w:rFonts w:ascii="Arial" w:hAnsi="Arial" w:cs="Arial"/>
@@ -3333,7 +3931,7 @@
         </w:rPr>
         <w:t>Objetivos específicos</w:t>
       </w:r>
-      <w:bookmarkEnd w:id="8"/>
+      <w:bookmarkEnd w:id="9"/>
     </w:p>
     <w:p>
       <w:pPr>
@@ -3567,7 +4165,7 @@
           <w:szCs w:val="28"/>
         </w:rPr>
       </w:pPr>
-      <w:bookmarkStart w:id="9" w:name="_Toc465008742"/>
+      <w:bookmarkStart w:id="10" w:name="_Toc465008742"/>
       <w:r>
         <w:rPr>
           <w:rFonts w:ascii="Arial" w:hAnsi="Arial" w:cs="Arial"/>
@@ -3577,7 +4175,7 @@
         </w:rPr>
         <w:t>Metodologia</w:t>
       </w:r>
-      <w:bookmarkEnd w:id="9"/>
+      <w:bookmarkEnd w:id="10"/>
     </w:p>
     <w:p>
       <w:pPr>
@@ -3726,6 +4324,7 @@
           <w:id w:val="-802848296"/>
           <w:citation/>
         </w:sdtPr>
+        <w:sdtEndPr/>
         <w:sdtContent>
           <w:r>
             <w:rPr>
@@ -3789,8 +4388,14 @@
           <w:szCs w:val="24"/>
         </w:rPr>
       </w:pPr>
-      <w:bookmarkStart w:id="10" w:name="_GoBack"/>
-      <w:bookmarkEnd w:id="10"/>
+      <w:r>
+        <w:rPr>
+          <w:rFonts w:ascii="Arial" w:hAnsi="Arial" w:cs="Arial"/>
+          <w:sz w:val="24"/>
+          <w:szCs w:val="24"/>
+        </w:rPr>
+        <w:t>//Mais sobre metodologia...</w:t>
+      </w:r>
     </w:p>
     <w:p>
       <w:pPr>
@@ -4320,7 +4925,7 @@
       </w:sdtContent>
     </w:sdt>
     <w:sectPr>
-      <w:footerReference w:type="default" r:id="rId8"/>
+      <w:footerReference w:type="default" r:id="rId9"/>
       <w:pgSz w:w="11906" w:h="16838"/>
       <w:pgMar w:top="1701" w:right="1134" w:bottom="1134" w:left="1701" w:header="709" w:footer="709" w:gutter="0"/>
       <w:pgNumType w:start="1"/>
@@ -4386,7 +4991,7 @@
           <w:rPr>
             <w:noProof/>
           </w:rPr>
-          <w:t>5</w:t>
+          <w:t>10</w:t>
         </w:r>
         <w:r>
           <w:fldChar w:fldCharType="end"/>
@@ -4430,16 +5035,16 @@
 <file path=word/numbering.xml><?xml version="1.0" encoding="utf-8"?>
 <w:numbering xmlns:wpc="http://schemas.microsoft.com/office/word/2010/wordprocessingCanvas" xmlns:cx="http://schemas.microsoft.com/office/drawing/2014/chartex" xmlns:cx1="http://schemas.microsoft.com/office/drawing/2015/9/8/chartex" xmlns:cx2="http://schemas.microsoft.com/office/drawing/2015/10/21/chartex" xmlns:mc="http://schemas.openxmlformats.org/markup-compatibility/2006" xmlns:o="urn:schemas-microsoft-com:office:office" xmlns:r="http://schemas.openxmlformats.org/officeDocument/2006/relationships" xmlns:m="http://schemas.openxmlformats.org/officeDocument/2006/math" xmlns:v="urn:schemas-microsoft-com:vml" xmlns:wp14="http://schemas.microsoft.com/office/word/2010/wordprocessingDrawing" xmlns:wp="http://schemas.openxmlformats.org/drawingml/2006/wordprocessingDrawing" xmlns:w10="urn:schemas-microsoft-com:office:word" xmlns:w="http://schemas.openxmlformats.org/wordprocessingml/2006/main" xmlns:w14="http://schemas.microsoft.com/office/word/2010/wordml" xmlns:w15="http://schemas.microsoft.com/office/word/2012/wordml" xmlns:w16se="http://schemas.microsoft.com/office/word/2015/wordml/symex" xmlns:wpg="http://schemas.microsoft.com/office/word/2010/wordprocessingGroup" xmlns:wpi="http://schemas.microsoft.com/office/word/2010/wordprocessingInk" xmlns:wne="http://schemas.microsoft.com/office/word/2006/wordml" xmlns:wps="http://schemas.microsoft.com/office/word/2010/wordprocessingShape" mc:Ignorable="w14 w15 w16se wp14">
   <w:abstractNum w:abstractNumId="0" w15:restartNumberingAfterBreak="0">
-    <w:nsid w:val="5F092377"/>
+    <w:nsid w:val="557A62E9"/>
     <w:multiLevelType w:val="hybridMultilevel"/>
-    <w:tmpl w:val="8070B018"/>
+    <w:tmpl w:val="A1F26F06"/>
     <w:lvl w:ilvl="0" w:tplc="04160001">
       <w:start w:val="1"/>
       <w:numFmt w:val="bullet"/>
       <w:lvlText w:val=""/>
       <w:lvlJc w:val="left"/>
       <w:pPr>
-        <w:ind w:left="1068" w:hanging="360"/>
+        <w:ind w:left="720" w:hanging="360"/>
       </w:pPr>
       <w:rPr>
         <w:rFonts w:ascii="Symbol" w:hAnsi="Symbol" w:hint="default"/>
@@ -4451,7 +5056,7 @@
       <w:lvlText w:val="o"/>
       <w:lvlJc w:val="left"/>
       <w:pPr>
-        <w:ind w:left="1788" w:hanging="360"/>
+        <w:ind w:left="1440" w:hanging="360"/>
       </w:pPr>
       <w:rPr>
         <w:rFonts w:ascii="Courier New" w:hAnsi="Courier New" w:cs="Courier New" w:hint="default"/>
@@ -4463,7 +5068,7 @@
       <w:lvlText w:val=""/>
       <w:lvlJc w:val="left"/>
       <w:pPr>
-        <w:ind w:left="2508" w:hanging="360"/>
+        <w:ind w:left="2160" w:hanging="360"/>
       </w:pPr>
       <w:rPr>
         <w:rFonts w:ascii="Wingdings" w:hAnsi="Wingdings" w:hint="default"/>
@@ -4475,7 +5080,7 @@
       <w:lvlText w:val=""/>
       <w:lvlJc w:val="left"/>
       <w:pPr>
-        <w:ind w:left="3228" w:hanging="360"/>
+        <w:ind w:left="2880" w:hanging="360"/>
       </w:pPr>
       <w:rPr>
         <w:rFonts w:ascii="Symbol" w:hAnsi="Symbol" w:hint="default"/>
@@ -4487,7 +5092,7 @@
       <w:lvlText w:val="o"/>
       <w:lvlJc w:val="left"/>
       <w:pPr>
-        <w:ind w:left="3948" w:hanging="360"/>
+        <w:ind w:left="3600" w:hanging="360"/>
       </w:pPr>
       <w:rPr>
         <w:rFonts w:ascii="Courier New" w:hAnsi="Courier New" w:cs="Courier New" w:hint="default"/>
@@ -4499,7 +5104,7 @@
       <w:lvlText w:val=""/>
       <w:lvlJc w:val="left"/>
       <w:pPr>
-        <w:ind w:left="4668" w:hanging="360"/>
+        <w:ind w:left="4320" w:hanging="360"/>
       </w:pPr>
       <w:rPr>
         <w:rFonts w:ascii="Wingdings" w:hAnsi="Wingdings" w:hint="default"/>
@@ -4511,7 +5116,7 @@
       <w:lvlText w:val=""/>
       <w:lvlJc w:val="left"/>
       <w:pPr>
-        <w:ind w:left="5388" w:hanging="360"/>
+        <w:ind w:left="5040" w:hanging="360"/>
       </w:pPr>
       <w:rPr>
         <w:rFonts w:ascii="Symbol" w:hAnsi="Symbol" w:hint="default"/>
@@ -4523,7 +5128,7 @@
       <w:lvlText w:val="o"/>
       <w:lvlJc w:val="left"/>
       <w:pPr>
-        <w:ind w:left="6108" w:hanging="360"/>
+        <w:ind w:left="5760" w:hanging="360"/>
       </w:pPr>
       <w:rPr>
         <w:rFonts w:ascii="Courier New" w:hAnsi="Courier New" w:cs="Courier New" w:hint="default"/>
@@ -4535,6 +5140,119 @@
       <w:lvlText w:val=""/>
       <w:lvlJc w:val="left"/>
       <w:pPr>
+        <w:ind w:left="6480" w:hanging="360"/>
+      </w:pPr>
+      <w:rPr>
+        <w:rFonts w:ascii="Wingdings" w:hAnsi="Wingdings" w:hint="default"/>
+      </w:rPr>
+    </w:lvl>
+  </w:abstractNum>
+  <w:abstractNum w:abstractNumId="1" w15:restartNumberingAfterBreak="0">
+    <w:nsid w:val="5F092377"/>
+    <w:multiLevelType w:val="hybridMultilevel"/>
+    <w:tmpl w:val="8070B018"/>
+    <w:lvl w:ilvl="0" w:tplc="04160001">
+      <w:start w:val="1"/>
+      <w:numFmt w:val="bullet"/>
+      <w:lvlText w:val=""/>
+      <w:lvlJc w:val="left"/>
+      <w:pPr>
+        <w:ind w:left="1068" w:hanging="360"/>
+      </w:pPr>
+      <w:rPr>
+        <w:rFonts w:ascii="Symbol" w:hAnsi="Symbol" w:hint="default"/>
+      </w:rPr>
+    </w:lvl>
+    <w:lvl w:ilvl="1" w:tplc="04160003" w:tentative="1">
+      <w:start w:val="1"/>
+      <w:numFmt w:val="bullet"/>
+      <w:lvlText w:val="o"/>
+      <w:lvlJc w:val="left"/>
+      <w:pPr>
+        <w:ind w:left="1788" w:hanging="360"/>
+      </w:pPr>
+      <w:rPr>
+        <w:rFonts w:ascii="Courier New" w:hAnsi="Courier New" w:cs="Courier New" w:hint="default"/>
+      </w:rPr>
+    </w:lvl>
+    <w:lvl w:ilvl="2" w:tplc="04160005" w:tentative="1">
+      <w:start w:val="1"/>
+      <w:numFmt w:val="bullet"/>
+      <w:lvlText w:val=""/>
+      <w:lvlJc w:val="left"/>
+      <w:pPr>
+        <w:ind w:left="2508" w:hanging="360"/>
+      </w:pPr>
+      <w:rPr>
+        <w:rFonts w:ascii="Wingdings" w:hAnsi="Wingdings" w:hint="default"/>
+      </w:rPr>
+    </w:lvl>
+    <w:lvl w:ilvl="3" w:tplc="04160001" w:tentative="1">
+      <w:start w:val="1"/>
+      <w:numFmt w:val="bullet"/>
+      <w:lvlText w:val=""/>
+      <w:lvlJc w:val="left"/>
+      <w:pPr>
+        <w:ind w:left="3228" w:hanging="360"/>
+      </w:pPr>
+      <w:rPr>
+        <w:rFonts w:ascii="Symbol" w:hAnsi="Symbol" w:hint="default"/>
+      </w:rPr>
+    </w:lvl>
+    <w:lvl w:ilvl="4" w:tplc="04160003" w:tentative="1">
+      <w:start w:val="1"/>
+      <w:numFmt w:val="bullet"/>
+      <w:lvlText w:val="o"/>
+      <w:lvlJc w:val="left"/>
+      <w:pPr>
+        <w:ind w:left="3948" w:hanging="360"/>
+      </w:pPr>
+      <w:rPr>
+        <w:rFonts w:ascii="Courier New" w:hAnsi="Courier New" w:cs="Courier New" w:hint="default"/>
+      </w:rPr>
+    </w:lvl>
+    <w:lvl w:ilvl="5" w:tplc="04160005" w:tentative="1">
+      <w:start w:val="1"/>
+      <w:numFmt w:val="bullet"/>
+      <w:lvlText w:val=""/>
+      <w:lvlJc w:val="left"/>
+      <w:pPr>
+        <w:ind w:left="4668" w:hanging="360"/>
+      </w:pPr>
+      <w:rPr>
+        <w:rFonts w:ascii="Wingdings" w:hAnsi="Wingdings" w:hint="default"/>
+      </w:rPr>
+    </w:lvl>
+    <w:lvl w:ilvl="6" w:tplc="04160001" w:tentative="1">
+      <w:start w:val="1"/>
+      <w:numFmt w:val="bullet"/>
+      <w:lvlText w:val=""/>
+      <w:lvlJc w:val="left"/>
+      <w:pPr>
+        <w:ind w:left="5388" w:hanging="360"/>
+      </w:pPr>
+      <w:rPr>
+        <w:rFonts w:ascii="Symbol" w:hAnsi="Symbol" w:hint="default"/>
+      </w:rPr>
+    </w:lvl>
+    <w:lvl w:ilvl="7" w:tplc="04160003" w:tentative="1">
+      <w:start w:val="1"/>
+      <w:numFmt w:val="bullet"/>
+      <w:lvlText w:val="o"/>
+      <w:lvlJc w:val="left"/>
+      <w:pPr>
+        <w:ind w:left="6108" w:hanging="360"/>
+      </w:pPr>
+      <w:rPr>
+        <w:rFonts w:ascii="Courier New" w:hAnsi="Courier New" w:cs="Courier New" w:hint="default"/>
+      </w:rPr>
+    </w:lvl>
+    <w:lvl w:ilvl="8" w:tplc="04160005" w:tentative="1">
+      <w:start w:val="1"/>
+      <w:numFmt w:val="bullet"/>
+      <w:lvlText w:val=""/>
+      <w:lvlJc w:val="left"/>
+      <w:pPr>
         <w:ind w:left="6828" w:hanging="360"/>
       </w:pPr>
       <w:rPr>
@@ -4543,6 +5261,9 @@
     </w:lvl>
   </w:abstractNum>
   <w:num w:numId="1">
+    <w:abstractNumId w:val="1"/>
+  </w:num>
+  <w:num w:numId="2">
     <w:abstractNumId w:val="0"/>
   </w:num>
 </w:numbering>
@@ -4972,7 +5693,6 @@
     <w:next w:val="Normal"/>
     <w:link w:val="Ttulo2Char"/>
     <w:uiPriority w:val="9"/>
-    <w:semiHidden/>
     <w:unhideWhenUsed/>
     <w:qFormat/>
     <w:rsid w:val="00401DB9"/>
@@ -5148,7 +5868,6 @@
     <w:basedOn w:val="Fontepargpadro"/>
     <w:link w:val="Ttulo2"/>
     <w:uiPriority w:val="9"/>
-    <w:semiHidden/>
     <w:rsid w:val="00401DB9"/>
     <w:rPr>
       <w:rFonts w:asciiTheme="majorHAnsi" w:eastAsiaTheme="majorEastAsia" w:hAnsiTheme="majorHAnsi" w:cstheme="majorBidi"/>
@@ -5585,7 +6304,7 @@
         </b:NameList>
       </b:Author>
     </b:Author>
-    <b:RefOrder>6</b:RefOrder>
+    <b:RefOrder>8</b:RefOrder>
   </b:Source>
   <b:Source>
     <b:Tag>Seb16</b:Tag>
@@ -5625,13 +6344,53 @@
         </b:NameList>
       </b:Author>
     </b:Author>
+    <b:RefOrder>7</b:RefOrder>
+  </b:Source>
+  <b:Source>
+    <b:Tag>Goo16</b:Tag>
+    <b:SourceType>InternetSite</b:SourceType>
+    <b:Guid>{69FD3F3B-41ED-4D18-A3A8-6A5B5CEBB6EC}</b:Guid>
+    <b:Year>2016</b:Year>
+    <b:Month>06</b:Month>
+    <b:Day>24</b:Day>
+    <b:Author>
+      <b:Author>
+        <b:NameList>
+          <b:Person>
+            <b:Last>Google</b:Last>
+          </b:Person>
+        </b:NameList>
+      </b:Author>
+    </b:Author>
+    <b:InternetSiteTitle>Google Trends</b:InternetSiteTitle>
+    <b:URL>https://www.google.com/trends/explore#q=van%20escolar%2C%20transporte%20escolar&amp;cmpt=q&amp;tz=Etc%2FGMT%2B3</b:URL>
     <b:RefOrder>5</b:RefOrder>
+  </b:Source>
+  <b:Source>
+    <b:Tag>Seb15</b:Tag>
+    <b:SourceType>InternetSite</b:SourceType>
+    <b:Guid>{2E15C0F1-1A2E-44E3-9465-0796D7FEEF6A}</b:Guid>
+    <b:Year>2015</b:Year>
+    <b:Month>10</b:Month>
+    <b:Day>2</b:Day>
+    <b:Author>
+      <b:Author>
+        <b:NameList>
+          <b:Person>
+            <b:Last>Sebrae</b:Last>
+          </b:Person>
+        </b:NameList>
+      </b:Author>
+    </b:Author>
+    <b:InternetSiteTitle>Sebrae</b:InternetSiteTitle>
+    <b:URL>http://www.sebrae.com.br/sites/PortalSebrae/artigos/analise-da-concorrencia,456836627a963410VgnVCM1000003b74010aRCRD</b:URL>
+    <b:RefOrder>6</b:RefOrder>
   </b:Source>
 </b:Sources>
 </file>
 
 <file path=customXml/itemProps1.xml><?xml version="1.0" encoding="utf-8"?>
-<ds:datastoreItem xmlns:ds="http://schemas.openxmlformats.org/officeDocument/2006/customXml" ds:itemID="{B6F6B349-62EA-4457-B2C3-0368C85E9A07}">
+<ds:datastoreItem xmlns:ds="http://schemas.openxmlformats.org/officeDocument/2006/customXml" ds:itemID="{0916B3FA-539F-4AB7-9F76-374D614599AC}">
   <ds:schemaRefs>
     <ds:schemaRef ds:uri="http://schemas.openxmlformats.org/officeDocument/2006/bibliography"/>
   </ds:schemaRefs>

</xml_diff>

<commit_message>
ajustes de trinta e um de outubro
</commit_message>
<xml_diff>
--- a/esquemas/Monografica-TCC.docx
+++ b/esquemas/Monografica-TCC.docx
@@ -2021,12 +2021,402 @@
         <w:spacing w:line="360" w:lineRule="auto"/>
         <w:rPr>
           <w:rFonts w:ascii="Arial" w:hAnsi="Arial" w:cs="Arial"/>
-          <w:b/>
-          <w:sz w:val="28"/>
-          <w:szCs w:val="28"/>
-        </w:rPr>
-      </w:pPr>
-      <w:bookmarkStart w:id="1" w:name="_Toc465108872"/>
+          <w:sz w:val="24"/>
+          <w:szCs w:val="24"/>
+        </w:rPr>
+      </w:pPr>
+      <w:bookmarkStart w:id="1" w:name="_Toc465108879"/>
+      <w:r>
+        <w:rPr>
+          <w:rFonts w:ascii="Arial" w:hAnsi="Arial" w:cs="Arial"/>
+          <w:b/>
+          <w:sz w:val="28"/>
+          <w:szCs w:val="28"/>
+        </w:rPr>
+        <w:t>Objetivo</w:t>
+      </w:r>
+      <w:bookmarkEnd w:id="1"/>
+    </w:p>
+    <w:p>
+      <w:pPr>
+        <w:pStyle w:val="Ttulo3"/>
+        <w:spacing w:line="360" w:lineRule="auto"/>
+        <w:rPr>
+          <w:rFonts w:ascii="Arial" w:hAnsi="Arial" w:cs="Arial"/>
+          <w:b/>
+          <w:sz w:val="28"/>
+          <w:szCs w:val="28"/>
+        </w:rPr>
+      </w:pPr>
+      <w:bookmarkStart w:id="2" w:name="_Toc465108880"/>
+      <w:r>
+        <w:rPr>
+          <w:rFonts w:ascii="Arial" w:hAnsi="Arial" w:cs="Arial"/>
+          <w:b/>
+        </w:rPr>
+        <w:t>Objetivos gerais</w:t>
+      </w:r>
+      <w:bookmarkEnd w:id="2"/>
+    </w:p>
+    <w:p>
+      <w:pPr>
+        <w:spacing w:line="360" w:lineRule="auto"/>
+        <w:jc w:val="both"/>
+        <w:rPr>
+          <w:rFonts w:ascii="Arial" w:hAnsi="Arial" w:cs="Arial"/>
+          <w:sz w:val="24"/>
+          <w:szCs w:val="24"/>
+        </w:rPr>
+      </w:pPr>
+      <w:r>
+        <w:rPr>
+          <w:rFonts w:ascii="Arial" w:hAnsi="Arial" w:cs="Arial"/>
+          <w:sz w:val="24"/>
+          <w:szCs w:val="24"/>
+        </w:rPr>
+        <w:t>Desenvolver uma aplicação web permita que empresas de transporte escolar possam se cadastrar e que alunos possam buscar empresas específicas baseando-se no seu destino desejado.</w:t>
+      </w:r>
+    </w:p>
+    <w:p>
+      <w:pPr>
+        <w:pStyle w:val="Ttulo3"/>
+        <w:spacing w:line="360" w:lineRule="auto"/>
+        <w:rPr>
+          <w:rFonts w:ascii="Arial" w:hAnsi="Arial" w:cs="Arial"/>
+        </w:rPr>
+      </w:pPr>
+      <w:bookmarkStart w:id="3" w:name="_Toc465108881"/>
+      <w:r>
+        <w:rPr>
+          <w:rFonts w:ascii="Arial" w:hAnsi="Arial" w:cs="Arial"/>
+          <w:b/>
+        </w:rPr>
+        <w:t>Objetivos específicos</w:t>
+      </w:r>
+      <w:bookmarkEnd w:id="3"/>
+    </w:p>
+    <w:p>
+      <w:pPr>
+        <w:pStyle w:val="PargrafodaLista"/>
+        <w:numPr>
+          <w:ilvl w:val="0"/>
+          <w:numId w:val="1"/>
+        </w:numPr>
+        <w:spacing w:line="360" w:lineRule="auto"/>
+        <w:jc w:val="both"/>
+        <w:rPr>
+          <w:rFonts w:ascii="Arial" w:hAnsi="Arial" w:cs="Arial"/>
+          <w:b/>
+          <w:sz w:val="24"/>
+          <w:szCs w:val="24"/>
+        </w:rPr>
+      </w:pPr>
+      <w:r>
+        <w:rPr>
+          <w:rFonts w:ascii="Arial" w:hAnsi="Arial" w:cs="Arial"/>
+          <w:sz w:val="24"/>
+          <w:szCs w:val="24"/>
+        </w:rPr>
+        <w:t>Desenvolver</w:t>
+      </w:r>
+      <w:r>
+        <w:rPr>
+          <w:rFonts w:ascii="Arial" w:hAnsi="Arial" w:cs="Arial"/>
+          <w:b/>
+          <w:sz w:val="24"/>
+          <w:szCs w:val="24"/>
+        </w:rPr>
+        <w:t xml:space="preserve"> </w:t>
+      </w:r>
+      <w:r>
+        <w:rPr>
+          <w:rFonts w:ascii="Arial" w:hAnsi="Arial" w:cs="Arial"/>
+          <w:sz w:val="24"/>
+          <w:szCs w:val="24"/>
+        </w:rPr>
+        <w:t xml:space="preserve">um design responsivo para Desktops, </w:t>
+      </w:r>
+      <w:proofErr w:type="spellStart"/>
+      <w:r>
+        <w:rPr>
+          <w:rFonts w:ascii="Arial" w:hAnsi="Arial" w:cs="Arial"/>
+          <w:sz w:val="24"/>
+          <w:szCs w:val="24"/>
+        </w:rPr>
+        <w:t>Tablets</w:t>
+      </w:r>
+      <w:proofErr w:type="spellEnd"/>
+      <w:r>
+        <w:rPr>
+          <w:rFonts w:ascii="Arial" w:hAnsi="Arial" w:cs="Arial"/>
+          <w:sz w:val="24"/>
+          <w:szCs w:val="24"/>
+        </w:rPr>
+        <w:t xml:space="preserve"> e Smartphones</w:t>
+      </w:r>
+    </w:p>
+    <w:p>
+      <w:pPr>
+        <w:pStyle w:val="PargrafodaLista"/>
+        <w:numPr>
+          <w:ilvl w:val="0"/>
+          <w:numId w:val="1"/>
+        </w:numPr>
+        <w:spacing w:line="360" w:lineRule="auto"/>
+        <w:jc w:val="both"/>
+        <w:rPr>
+          <w:rFonts w:ascii="Arial" w:hAnsi="Arial" w:cs="Arial"/>
+          <w:b/>
+          <w:sz w:val="24"/>
+          <w:szCs w:val="24"/>
+        </w:rPr>
+      </w:pPr>
+      <w:r>
+        <w:rPr>
+          <w:rFonts w:ascii="Arial" w:hAnsi="Arial" w:cs="Arial"/>
+          <w:sz w:val="24"/>
+          <w:szCs w:val="24"/>
+        </w:rPr>
+        <w:t>Elaborar uma boa modelagem do banco de dados em JSON</w:t>
+      </w:r>
+    </w:p>
+    <w:p>
+      <w:pPr>
+        <w:pStyle w:val="PargrafodaLista"/>
+        <w:numPr>
+          <w:ilvl w:val="0"/>
+          <w:numId w:val="1"/>
+        </w:numPr>
+        <w:spacing w:line="360" w:lineRule="auto"/>
+        <w:jc w:val="both"/>
+        <w:rPr>
+          <w:rFonts w:ascii="Arial" w:hAnsi="Arial" w:cs="Arial"/>
+          <w:b/>
+          <w:sz w:val="24"/>
+          <w:szCs w:val="24"/>
+        </w:rPr>
+      </w:pPr>
+      <w:r>
+        <w:rPr>
+          <w:rFonts w:ascii="Arial" w:hAnsi="Arial" w:cs="Arial"/>
+          <w:sz w:val="24"/>
+          <w:szCs w:val="24"/>
+        </w:rPr>
+        <w:t xml:space="preserve">Utilizar o serviço de banco de dados do </w:t>
+      </w:r>
+      <w:proofErr w:type="spellStart"/>
+      <w:r>
+        <w:rPr>
+          <w:rFonts w:ascii="Arial" w:hAnsi="Arial" w:cs="Arial"/>
+          <w:sz w:val="24"/>
+          <w:szCs w:val="24"/>
+        </w:rPr>
+        <w:t>Firebase</w:t>
+      </w:r>
+      <w:proofErr w:type="spellEnd"/>
+    </w:p>
+    <w:p>
+      <w:pPr>
+        <w:pStyle w:val="PargrafodaLista"/>
+        <w:numPr>
+          <w:ilvl w:val="0"/>
+          <w:numId w:val="1"/>
+        </w:numPr>
+        <w:spacing w:line="360" w:lineRule="auto"/>
+        <w:jc w:val="both"/>
+        <w:rPr>
+          <w:rFonts w:ascii="Arial" w:hAnsi="Arial" w:cs="Arial"/>
+          <w:b/>
+          <w:sz w:val="24"/>
+          <w:szCs w:val="24"/>
+        </w:rPr>
+      </w:pPr>
+      <w:r>
+        <w:rPr>
+          <w:rFonts w:ascii="Arial" w:hAnsi="Arial" w:cs="Arial"/>
+          <w:sz w:val="24"/>
+          <w:szCs w:val="24"/>
+        </w:rPr>
+        <w:t>Desenvolver um sistema de busca</w:t>
+      </w:r>
+    </w:p>
+    <w:p>
+      <w:pPr>
+        <w:pStyle w:val="PargrafodaLista"/>
+        <w:numPr>
+          <w:ilvl w:val="0"/>
+          <w:numId w:val="1"/>
+        </w:numPr>
+        <w:spacing w:line="360" w:lineRule="auto"/>
+        <w:jc w:val="both"/>
+        <w:rPr>
+          <w:rFonts w:ascii="Arial" w:hAnsi="Arial" w:cs="Arial"/>
+          <w:b/>
+          <w:sz w:val="24"/>
+          <w:szCs w:val="24"/>
+        </w:rPr>
+      </w:pPr>
+      <w:r>
+        <w:rPr>
+          <w:rFonts w:ascii="Arial" w:hAnsi="Arial" w:cs="Arial"/>
+          <w:sz w:val="24"/>
+          <w:szCs w:val="24"/>
+        </w:rPr>
+        <w:t>Desenvolver um sistema de cadastro e gerenciamento de conta</w:t>
+      </w:r>
+    </w:p>
+    <w:p>
+      <w:pPr>
+        <w:pStyle w:val="PargrafodaLista"/>
+        <w:numPr>
+          <w:ilvl w:val="0"/>
+          <w:numId w:val="1"/>
+        </w:numPr>
+        <w:spacing w:line="360" w:lineRule="auto"/>
+        <w:jc w:val="both"/>
+        <w:rPr>
+          <w:rFonts w:ascii="Arial" w:hAnsi="Arial" w:cs="Arial"/>
+          <w:b/>
+          <w:sz w:val="24"/>
+          <w:szCs w:val="24"/>
+        </w:rPr>
+      </w:pPr>
+      <w:r>
+        <w:rPr>
+          <w:rFonts w:ascii="Arial" w:hAnsi="Arial" w:cs="Arial"/>
+          <w:sz w:val="24"/>
+          <w:szCs w:val="24"/>
+        </w:rPr>
+        <w:t>Desenvolver um gerador de relatórios de busca</w:t>
+      </w:r>
+    </w:p>
+    <w:p>
+      <w:pPr>
+        <w:pStyle w:val="PargrafodaLista"/>
+        <w:numPr>
+          <w:ilvl w:val="0"/>
+          <w:numId w:val="1"/>
+        </w:numPr>
+        <w:spacing w:line="360" w:lineRule="auto"/>
+        <w:jc w:val="both"/>
+        <w:rPr>
+          <w:rFonts w:ascii="Arial" w:hAnsi="Arial" w:cs="Arial"/>
+          <w:b/>
+          <w:sz w:val="24"/>
+          <w:szCs w:val="24"/>
+        </w:rPr>
+      </w:pPr>
+      <w:r>
+        <w:rPr>
+          <w:rFonts w:ascii="Arial" w:hAnsi="Arial" w:cs="Arial"/>
+          <w:sz w:val="24"/>
+          <w:szCs w:val="24"/>
+        </w:rPr>
+        <w:t>Comprar um domínio e hospedar a aplicação web</w:t>
+      </w:r>
+    </w:p>
+    <w:p>
+      <w:pPr>
+        <w:pStyle w:val="Ttulo2"/>
+        <w:spacing w:line="360" w:lineRule="auto"/>
+        <w:rPr>
+          <w:rFonts w:ascii="Arial" w:hAnsi="Arial" w:cs="Arial"/>
+          <w:b/>
+          <w:sz w:val="28"/>
+          <w:szCs w:val="28"/>
+        </w:rPr>
+      </w:pPr>
+      <w:bookmarkStart w:id="4" w:name="_Toc465108878"/>
+      <w:r>
+        <w:rPr>
+          <w:rFonts w:ascii="Arial" w:hAnsi="Arial" w:cs="Arial"/>
+          <w:b/>
+          <w:sz w:val="28"/>
+          <w:szCs w:val="28"/>
+        </w:rPr>
+        <w:lastRenderedPageBreak/>
+        <w:t>Justificativa</w:t>
+      </w:r>
+      <w:bookmarkEnd w:id="4"/>
+    </w:p>
+    <w:p>
+      <w:pPr>
+        <w:spacing w:line="360" w:lineRule="auto"/>
+        <w:jc w:val="both"/>
+        <w:rPr>
+          <w:rFonts w:ascii="Arial" w:hAnsi="Arial" w:cs="Arial"/>
+          <w:sz w:val="24"/>
+          <w:szCs w:val="24"/>
+        </w:rPr>
+      </w:pPr>
+      <w:r>
+        <w:rPr>
+          <w:rFonts w:ascii="Arial" w:hAnsi="Arial" w:cs="Arial"/>
+          <w:sz w:val="24"/>
+          <w:szCs w:val="24"/>
+        </w:rPr>
+        <w:t>Segundo nossa pesquisa de campo, os alunos</w:t>
+      </w:r>
+      <w:r>
+        <w:rPr>
+          <w:rFonts w:ascii="Arial" w:hAnsi="Arial" w:cs="Arial"/>
+          <w:sz w:val="24"/>
+          <w:szCs w:val="24"/>
+        </w:rPr>
+        <w:t xml:space="preserve"> que pretendem estudar em escolas fora da cidade, também pretendem contratar algum tipo de transporte escolar, como vans ou micro-ônibus, porém alegam que tem dificuldade para encontrar informações sobre as empresas que fazem este serviço e afirmam que uma ferramenta de busca para esta finalidade seria muito útil.</w:t>
+      </w:r>
+    </w:p>
+    <w:p>
+      <w:pPr>
+        <w:rPr>
+          <w:rFonts w:ascii="Arial" w:hAnsi="Arial" w:cs="Arial"/>
+          <w:sz w:val="24"/>
+          <w:szCs w:val="24"/>
+        </w:rPr>
+      </w:pPr>
+      <w:r>
+        <w:rPr>
+          <w:rFonts w:ascii="Arial" w:hAnsi="Arial" w:cs="Arial"/>
+          <w:sz w:val="24"/>
+          <w:szCs w:val="24"/>
+        </w:rPr>
+        <w:br w:type="page"/>
+      </w:r>
+    </w:p>
+    <w:p>
+      <w:pPr>
+        <w:pStyle w:val="Ttulo1"/>
+        <w:spacing w:line="360" w:lineRule="auto"/>
+        <w:rPr>
+          <w:rFonts w:ascii="Arial" w:hAnsi="Arial" w:cs="Arial"/>
+          <w:b/>
+          <w:sz w:val="28"/>
+          <w:szCs w:val="28"/>
+        </w:rPr>
+      </w:pPr>
+      <w:r>
+        <w:rPr>
+          <w:rFonts w:ascii="Arial" w:hAnsi="Arial" w:cs="Arial"/>
+          <w:b/>
+          <w:sz w:val="28"/>
+          <w:szCs w:val="28"/>
+        </w:rPr>
+        <w:lastRenderedPageBreak/>
+        <w:t>REVISÃO BIBLIOGRÁFICA</w:t>
+      </w:r>
+    </w:p>
+    <w:p>
+      <w:pPr>
+        <w:pStyle w:val="Ttulo2"/>
+        <w:spacing w:line="360" w:lineRule="auto"/>
+        <w:rPr>
+          <w:rFonts w:ascii="Arial" w:hAnsi="Arial" w:cs="Arial"/>
+          <w:b/>
+          <w:sz w:val="28"/>
+          <w:szCs w:val="28"/>
+        </w:rPr>
+      </w:pPr>
+      <w:bookmarkStart w:id="5" w:name="_Toc465108872"/>
       <w:r>
         <w:rPr>
           <w:rFonts w:ascii="Arial" w:hAnsi="Arial" w:cs="Arial"/>
@@ -2036,7 +2426,7 @@
         </w:rPr>
         <w:t>A internet</w:t>
       </w:r>
-      <w:bookmarkEnd w:id="1"/>
+      <w:bookmarkEnd w:id="5"/>
     </w:p>
     <w:p>
       <w:pPr>
@@ -2118,7 +2508,190 @@
           <w:sz w:val="24"/>
           <w:szCs w:val="24"/>
         </w:rPr>
-        <w:t xml:space="preserve">, cientista da computação do MIT (Instituto de Tecnologia de Massachusetts), em 1962, propôs uma rede mundial de computadores que permitisse </w:t>
+        <w:t xml:space="preserve">, cientista da computação do MIT (Instituto de Tecnologia de Massachusetts), em 1962, propôs uma rede mundial de computadores que permitisse conectar pessoas para troca de dados sem interferir no funcionamento dos outros computadores da rede. Esse sistema foi chamado de “Rede </w:t>
+      </w:r>
+      <w:proofErr w:type="spellStart"/>
+      <w:r>
+        <w:rPr>
+          <w:rFonts w:ascii="Arial" w:hAnsi="Arial" w:cs="Arial"/>
+          <w:sz w:val="24"/>
+          <w:szCs w:val="24"/>
+        </w:rPr>
+        <w:t>Galática</w:t>
+      </w:r>
+      <w:proofErr w:type="spellEnd"/>
+      <w:r>
+        <w:rPr>
+          <w:rFonts w:ascii="Arial" w:hAnsi="Arial" w:cs="Arial"/>
+          <w:sz w:val="24"/>
+          <w:szCs w:val="24"/>
+        </w:rPr>
+        <w:t>” e com isso foi convidado pela ARPA para trabalhar e desenvolvê-la. A partir desse conceito de rede, observou-se que a maneira mais fácil de a implementar seria usar as redes telefônicas que já existiam.</w:t>
+      </w:r>
+    </w:p>
+    <w:p>
+      <w:pPr>
+        <w:spacing w:line="360" w:lineRule="auto"/>
+        <w:jc w:val="both"/>
+        <w:rPr>
+          <w:rFonts w:ascii="Arial" w:hAnsi="Arial" w:cs="Arial"/>
+          <w:sz w:val="24"/>
+          <w:szCs w:val="24"/>
+        </w:rPr>
+      </w:pPr>
+      <w:r>
+        <w:rPr>
+          <w:rFonts w:ascii="Arial" w:hAnsi="Arial" w:cs="Arial"/>
+          <w:sz w:val="24"/>
+          <w:szCs w:val="24"/>
+        </w:rPr>
+        <w:t>Nesse mesmo período a empresa AT&amp;T desenvolve um aparelho capas de transformar sinais digitais em analógicos, e vice-versa, e que possibilitou a criação do fax. Essa invenção era o que a ARPA precisava para criar a sua rede, porém ainda precisa fazer algumas melhorias para poder trabalhar com dados binários, e conseguiu. Com ajuda de cientistas e entidades foi criado o MODEM (</w:t>
+      </w:r>
+      <w:proofErr w:type="spellStart"/>
+      <w:r>
+        <w:rPr>
+          <w:rFonts w:ascii="Arial" w:hAnsi="Arial" w:cs="Arial"/>
+          <w:sz w:val="24"/>
+          <w:szCs w:val="24"/>
+        </w:rPr>
+        <w:t>MODulador</w:t>
+      </w:r>
+      <w:proofErr w:type="spellEnd"/>
+      <w:r>
+        <w:rPr>
+          <w:rFonts w:ascii="Arial" w:hAnsi="Arial" w:cs="Arial"/>
+          <w:sz w:val="24"/>
+          <w:szCs w:val="24"/>
+        </w:rPr>
+        <w:t xml:space="preserve"> e </w:t>
+      </w:r>
+      <w:proofErr w:type="spellStart"/>
+      <w:r>
+        <w:rPr>
+          <w:rFonts w:ascii="Arial" w:hAnsi="Arial" w:cs="Arial"/>
+          <w:sz w:val="24"/>
+          <w:szCs w:val="24"/>
+        </w:rPr>
+        <w:t>DEModulador</w:t>
+      </w:r>
+      <w:proofErr w:type="spellEnd"/>
+      <w:r>
+        <w:rPr>
+          <w:rFonts w:ascii="Arial" w:hAnsi="Arial" w:cs="Arial"/>
+          <w:sz w:val="24"/>
+          <w:szCs w:val="24"/>
+        </w:rPr>
+        <w:t>).</w:t>
+      </w:r>
+    </w:p>
+    <w:p>
+      <w:pPr>
+        <w:spacing w:line="360" w:lineRule="auto"/>
+        <w:jc w:val="both"/>
+        <w:rPr>
+          <w:rFonts w:ascii="Arial" w:hAnsi="Arial" w:cs="Arial"/>
+          <w:sz w:val="24"/>
+          <w:szCs w:val="24"/>
+        </w:rPr>
+      </w:pPr>
+      <w:r>
+        <w:rPr>
+          <w:rFonts w:ascii="Arial" w:hAnsi="Arial" w:cs="Arial"/>
+          <w:sz w:val="24"/>
+          <w:szCs w:val="24"/>
+        </w:rPr>
+        <w:t xml:space="preserve">Quando publicou, em 1967, sobre as pesquisas da ARPA sobre a Rede </w:t>
+      </w:r>
+      <w:proofErr w:type="spellStart"/>
+      <w:r>
+        <w:rPr>
+          <w:rFonts w:ascii="Arial" w:hAnsi="Arial" w:cs="Arial"/>
+          <w:sz w:val="24"/>
+          <w:szCs w:val="24"/>
+        </w:rPr>
+        <w:t>Galática</w:t>
+      </w:r>
+      <w:proofErr w:type="spellEnd"/>
+      <w:r>
+        <w:rPr>
+          <w:rFonts w:ascii="Arial" w:hAnsi="Arial" w:cs="Arial"/>
+          <w:sz w:val="24"/>
+          <w:szCs w:val="24"/>
+        </w:rPr>
+        <w:t xml:space="preserve">, chamada de </w:t>
+      </w:r>
+      <w:proofErr w:type="spellStart"/>
+      <w:r>
+        <w:rPr>
+          <w:rFonts w:ascii="Arial" w:hAnsi="Arial" w:cs="Arial"/>
+          <w:sz w:val="24"/>
+          <w:szCs w:val="24"/>
+        </w:rPr>
+        <w:t>ARPANet</w:t>
+      </w:r>
+      <w:proofErr w:type="spellEnd"/>
+      <w:r>
+        <w:rPr>
+          <w:rFonts w:ascii="Arial" w:hAnsi="Arial" w:cs="Arial"/>
+          <w:sz w:val="24"/>
+          <w:szCs w:val="24"/>
+        </w:rPr>
+        <w:t>, descobriu que outros centros de pesquisa e universidades também já vinham desenvolvendo tal tecnologia.</w:t>
+      </w:r>
+    </w:p>
+    <w:p>
+      <w:pPr>
+        <w:spacing w:line="360" w:lineRule="auto"/>
+        <w:jc w:val="both"/>
+        <w:rPr>
+          <w:rFonts w:ascii="Arial" w:hAnsi="Arial" w:cs="Arial"/>
+          <w:sz w:val="24"/>
+          <w:szCs w:val="24"/>
+        </w:rPr>
+      </w:pPr>
+      <w:r>
+        <w:rPr>
+          <w:rFonts w:ascii="Arial" w:hAnsi="Arial" w:cs="Arial"/>
+          <w:sz w:val="24"/>
+          <w:szCs w:val="24"/>
+        </w:rPr>
+        <w:t>A comunidade se juntou para o desenvolvimento da rede e em 1969, a empresa BBN (</w:t>
+      </w:r>
+      <w:proofErr w:type="spellStart"/>
+      <w:r>
+        <w:rPr>
+          <w:rFonts w:ascii="Arial" w:hAnsi="Arial" w:cs="Arial"/>
+          <w:sz w:val="24"/>
+          <w:szCs w:val="24"/>
+        </w:rPr>
+        <w:t>Bolt</w:t>
+      </w:r>
+      <w:proofErr w:type="spellEnd"/>
+      <w:r>
+        <w:rPr>
+          <w:rFonts w:ascii="Arial" w:hAnsi="Arial" w:cs="Arial"/>
+          <w:sz w:val="24"/>
+          <w:szCs w:val="24"/>
+        </w:rPr>
+        <w:t xml:space="preserve">, </w:t>
+      </w:r>
+      <w:proofErr w:type="spellStart"/>
+      <w:r>
+        <w:rPr>
+          <w:rFonts w:ascii="Arial" w:hAnsi="Arial" w:cs="Arial"/>
+          <w:sz w:val="24"/>
+          <w:szCs w:val="24"/>
+        </w:rPr>
+        <w:t>Benark</w:t>
+      </w:r>
+      <w:proofErr w:type="spellEnd"/>
+      <w:r>
+        <w:rPr>
+          <w:rFonts w:ascii="Arial" w:hAnsi="Arial" w:cs="Arial"/>
+          <w:sz w:val="24"/>
+          <w:szCs w:val="24"/>
+        </w:rPr>
+        <w:t xml:space="preserve"> &amp; Newman) faz a primeira comunicação entre a Universidade de </w:t>
       </w:r>
       <w:r>
         <w:rPr>
@@ -2127,7 +2700,26 @@
           <w:szCs w:val="24"/>
         </w:rPr>
         <w:lastRenderedPageBreak/>
-        <w:t xml:space="preserve">conectar pessoas para troca de dados sem interferir no funcionamento dos outros computadores da rede. Esse sistema foi chamado de “Rede </w:t>
+        <w:t>Stanford em Massachusetts e a Universidade da Califórnia em Los Angeles. A partir daí a rede cresceu e novas foram criadas para fins diversos e não mais exclusivos à estudos e assuntos militares.</w:t>
+      </w:r>
+    </w:p>
+    <w:p>
+      <w:pPr>
+        <w:spacing w:line="360" w:lineRule="auto"/>
+        <w:jc w:val="both"/>
+        <w:rPr>
+          <w:rFonts w:ascii="Arial" w:hAnsi="Arial" w:cs="Arial"/>
+          <w:sz w:val="24"/>
+          <w:szCs w:val="24"/>
+        </w:rPr>
+      </w:pPr>
+      <w:r>
+        <w:rPr>
+          <w:rFonts w:ascii="Arial" w:hAnsi="Arial" w:cs="Arial"/>
+          <w:sz w:val="24"/>
+          <w:szCs w:val="24"/>
+        </w:rPr>
+        <w:t xml:space="preserve">O governo norte americano, através da Fundação Nacional da Ciência (NFS), em 1981, lança </w:t>
       </w:r>
       <w:proofErr w:type="spellStart"/>
       <w:r>
@@ -2136,7 +2728,7 @@
           <w:sz w:val="24"/>
           <w:szCs w:val="24"/>
         </w:rPr>
-        <w:t>Galática</w:t>
+        <w:t>NFSNet</w:t>
       </w:r>
       <w:proofErr w:type="spellEnd"/>
       <w:r>
@@ -2145,7 +2737,25 @@
           <w:sz w:val="24"/>
           <w:szCs w:val="24"/>
         </w:rPr>
-        <w:t>” e com isso foi convidado pela ARPA para trabalhar e desenvolvê-la. A partir desse conceito de rede, observou-se que a maneira mais fácil de a implementar seria usar as redes telefônicas que já existiam.</w:t>
+        <w:t xml:space="preserve">, que foi destinada à universidades e entidades que estavam de fora da </w:t>
+      </w:r>
+      <w:proofErr w:type="spellStart"/>
+      <w:r>
+        <w:rPr>
+          <w:rFonts w:ascii="Arial" w:hAnsi="Arial" w:cs="Arial"/>
+          <w:sz w:val="24"/>
+          <w:szCs w:val="24"/>
+        </w:rPr>
+        <w:t>ARPANet</w:t>
+      </w:r>
+      <w:proofErr w:type="spellEnd"/>
+      <w:r>
+        <w:rPr>
+          <w:rFonts w:ascii="Arial" w:hAnsi="Arial" w:cs="Arial"/>
+          <w:sz w:val="24"/>
+          <w:szCs w:val="24"/>
+        </w:rPr>
+        <w:t>, pois era muito custos a inscrição na rede.</w:t>
       </w:r>
     </w:p>
     <w:p>
@@ -2164,7 +2774,7 @@
           <w:sz w:val="24"/>
           <w:szCs w:val="24"/>
         </w:rPr>
-        <w:t>Nesse mesmo período a empresa AT&amp;T desenvolve um aparelho capas de transformar sinais digitais em analógicos, e vice-versa, e que possibilitou a criação do fax. Essa invenção era o que a ARPA precisava para criar a sua rede, porém ainda precisa fazer algumas melhorias para poder trabalhar com dados binários, e conseguiu. Com ajuda de cientistas e entidades foi criado o MODEM (</w:t>
+        <w:t xml:space="preserve">No ano seguinte, a </w:t>
       </w:r>
       <w:proofErr w:type="spellStart"/>
       <w:r>
@@ -2173,7 +2783,7 @@
           <w:sz w:val="24"/>
           <w:szCs w:val="24"/>
         </w:rPr>
-        <w:t>MODulador</w:t>
+        <w:t>ARPNet</w:t>
       </w:r>
       <w:proofErr w:type="spellEnd"/>
       <w:r>
@@ -2182,7 +2792,7 @@
           <w:sz w:val="24"/>
           <w:szCs w:val="24"/>
         </w:rPr>
-        <w:t xml:space="preserve"> e </w:t>
+        <w:t xml:space="preserve"> adere ao Protocolo Internet, que foi desenvolvido em 1974 e obrigou os concorrentes a também o aderir. Em 1983, foi criado o servidor DNS (Domain </w:t>
       </w:r>
       <w:proofErr w:type="spellStart"/>
       <w:r>
@@ -2191,7 +2801,7 @@
           <w:sz w:val="24"/>
           <w:szCs w:val="24"/>
         </w:rPr>
-        <w:t>DEModulador</w:t>
+        <w:t>Name</w:t>
       </w:r>
       <w:proofErr w:type="spellEnd"/>
       <w:r>
@@ -2200,7 +2810,7 @@
           <w:sz w:val="24"/>
           <w:szCs w:val="24"/>
         </w:rPr>
-        <w:t>).</w:t>
+        <w:t xml:space="preserve"> Server), possibilitando que os computadores da rede sejam identificados por endereços e países por terminações.</w:t>
       </w:r>
     </w:p>
     <w:p>
@@ -2219,7 +2829,7 @@
           <w:sz w:val="24"/>
           <w:szCs w:val="24"/>
         </w:rPr>
-        <w:t xml:space="preserve">Quando publicou, em 1967, sobre as pesquisas da ARPA sobre a Rede </w:t>
+        <w:t xml:space="preserve">Com o apoio do governo norte americano, que doou, em 1985, supercomputadores com alta capacidade de transmissão de dados, a </w:t>
       </w:r>
       <w:proofErr w:type="spellStart"/>
       <w:r>
@@ -2228,7 +2838,7 @@
           <w:sz w:val="24"/>
           <w:szCs w:val="24"/>
         </w:rPr>
-        <w:t>Galática</w:t>
+        <w:t>NFSNet</w:t>
       </w:r>
       <w:proofErr w:type="spellEnd"/>
       <w:r>
@@ -2237,25 +2847,7 @@
           <w:sz w:val="24"/>
           <w:szCs w:val="24"/>
         </w:rPr>
-        <w:t xml:space="preserve">, chamada de </w:t>
-      </w:r>
-      <w:proofErr w:type="spellStart"/>
-      <w:r>
-        <w:rPr>
-          <w:rFonts w:ascii="Arial" w:hAnsi="Arial" w:cs="Arial"/>
-          <w:sz w:val="24"/>
-          <w:szCs w:val="24"/>
-        </w:rPr>
-        <w:t>ARPANet</w:t>
-      </w:r>
-      <w:proofErr w:type="spellEnd"/>
-      <w:r>
-        <w:rPr>
-          <w:rFonts w:ascii="Arial" w:hAnsi="Arial" w:cs="Arial"/>
-          <w:sz w:val="24"/>
-          <w:szCs w:val="24"/>
-        </w:rPr>
-        <w:t>, descobriu que outros centros de pesquisa e universidades também já vinham desenvolvendo tal tecnologia.</w:t>
+        <w:t xml:space="preserve"> começa se ternar uma potência. Nesse mesmo ano, a FAPESP (Fundação de Amparo à Pesquisa de São Paulo) e a LNCC (Laboratório Nacional de Computação Científica) trazem a internet para o Brasil.</w:t>
       </w:r>
     </w:p>
     <w:p>
@@ -2274,209 +2866,6 @@
           <w:sz w:val="24"/>
           <w:szCs w:val="24"/>
         </w:rPr>
-        <w:t>A comunidade se juntou para o desenvolvimento da rede e em 1969, a empresa BBN (</w:t>
-      </w:r>
-      <w:proofErr w:type="spellStart"/>
-      <w:r>
-        <w:rPr>
-          <w:rFonts w:ascii="Arial" w:hAnsi="Arial" w:cs="Arial"/>
-          <w:sz w:val="24"/>
-          <w:szCs w:val="24"/>
-        </w:rPr>
-        <w:t>Bolt</w:t>
-      </w:r>
-      <w:proofErr w:type="spellEnd"/>
-      <w:r>
-        <w:rPr>
-          <w:rFonts w:ascii="Arial" w:hAnsi="Arial" w:cs="Arial"/>
-          <w:sz w:val="24"/>
-          <w:szCs w:val="24"/>
-        </w:rPr>
-        <w:t xml:space="preserve">, </w:t>
-      </w:r>
-      <w:proofErr w:type="spellStart"/>
-      <w:r>
-        <w:rPr>
-          <w:rFonts w:ascii="Arial" w:hAnsi="Arial" w:cs="Arial"/>
-          <w:sz w:val="24"/>
-          <w:szCs w:val="24"/>
-        </w:rPr>
-        <w:t>Benark</w:t>
-      </w:r>
-      <w:proofErr w:type="spellEnd"/>
-      <w:r>
-        <w:rPr>
-          <w:rFonts w:ascii="Arial" w:hAnsi="Arial" w:cs="Arial"/>
-          <w:sz w:val="24"/>
-          <w:szCs w:val="24"/>
-        </w:rPr>
-        <w:t xml:space="preserve"> &amp; Newman) faz a primeira comunicação entre a Universidade de Stanford em Massachusetts e a Universidade da Califórnia em Los Angeles. A partir daí a rede cresceu e novas foram criadas para fins diversos e não mais exclusivos à estudos e assuntos militares.</w:t>
-      </w:r>
-    </w:p>
-    <w:p>
-      <w:pPr>
-        <w:spacing w:line="360" w:lineRule="auto"/>
-        <w:jc w:val="both"/>
-        <w:rPr>
-          <w:rFonts w:ascii="Arial" w:hAnsi="Arial" w:cs="Arial"/>
-          <w:sz w:val="24"/>
-          <w:szCs w:val="24"/>
-        </w:rPr>
-      </w:pPr>
-      <w:r>
-        <w:rPr>
-          <w:rFonts w:ascii="Arial" w:hAnsi="Arial" w:cs="Arial"/>
-          <w:sz w:val="24"/>
-          <w:szCs w:val="24"/>
-        </w:rPr>
-        <w:t xml:space="preserve">O governo norte americano, através da Fundação Nacional da Ciência (NFS), em 1981, lança </w:t>
-      </w:r>
-      <w:proofErr w:type="spellStart"/>
-      <w:r>
-        <w:rPr>
-          <w:rFonts w:ascii="Arial" w:hAnsi="Arial" w:cs="Arial"/>
-          <w:sz w:val="24"/>
-          <w:szCs w:val="24"/>
-        </w:rPr>
-        <w:t>NFSNet</w:t>
-      </w:r>
-      <w:proofErr w:type="spellEnd"/>
-      <w:r>
-        <w:rPr>
-          <w:rFonts w:ascii="Arial" w:hAnsi="Arial" w:cs="Arial"/>
-          <w:sz w:val="24"/>
-          <w:szCs w:val="24"/>
-        </w:rPr>
-        <w:t xml:space="preserve">, que foi destinada à universidades e entidades que estavam de fora da </w:t>
-      </w:r>
-      <w:proofErr w:type="spellStart"/>
-      <w:r>
-        <w:rPr>
-          <w:rFonts w:ascii="Arial" w:hAnsi="Arial" w:cs="Arial"/>
-          <w:sz w:val="24"/>
-          <w:szCs w:val="24"/>
-        </w:rPr>
-        <w:t>ARPANet</w:t>
-      </w:r>
-      <w:proofErr w:type="spellEnd"/>
-      <w:r>
-        <w:rPr>
-          <w:rFonts w:ascii="Arial" w:hAnsi="Arial" w:cs="Arial"/>
-          <w:sz w:val="24"/>
-          <w:szCs w:val="24"/>
-        </w:rPr>
-        <w:t>, pois era muito custos a inscrição na rede.</w:t>
-      </w:r>
-    </w:p>
-    <w:p>
-      <w:pPr>
-        <w:spacing w:line="360" w:lineRule="auto"/>
-        <w:jc w:val="both"/>
-        <w:rPr>
-          <w:rFonts w:ascii="Arial" w:hAnsi="Arial" w:cs="Arial"/>
-          <w:sz w:val="24"/>
-          <w:szCs w:val="24"/>
-        </w:rPr>
-      </w:pPr>
-      <w:r>
-        <w:rPr>
-          <w:rFonts w:ascii="Arial" w:hAnsi="Arial" w:cs="Arial"/>
-          <w:sz w:val="24"/>
-          <w:szCs w:val="24"/>
-        </w:rPr>
-        <w:t xml:space="preserve">No ano seguinte, a </w:t>
-      </w:r>
-      <w:proofErr w:type="spellStart"/>
-      <w:r>
-        <w:rPr>
-          <w:rFonts w:ascii="Arial" w:hAnsi="Arial" w:cs="Arial"/>
-          <w:sz w:val="24"/>
-          <w:szCs w:val="24"/>
-        </w:rPr>
-        <w:t>ARPNet</w:t>
-      </w:r>
-      <w:proofErr w:type="spellEnd"/>
-      <w:r>
-        <w:rPr>
-          <w:rFonts w:ascii="Arial" w:hAnsi="Arial" w:cs="Arial"/>
-          <w:sz w:val="24"/>
-          <w:szCs w:val="24"/>
-        </w:rPr>
-        <w:t xml:space="preserve"> adere ao Protocolo Internet, que foi desenvolvido em 1974 e obrigou os concorrentes a também o aderir. Em 1983, foi criado o servidor DNS (Domain </w:t>
-      </w:r>
-      <w:proofErr w:type="spellStart"/>
-      <w:r>
-        <w:rPr>
-          <w:rFonts w:ascii="Arial" w:hAnsi="Arial" w:cs="Arial"/>
-          <w:sz w:val="24"/>
-          <w:szCs w:val="24"/>
-        </w:rPr>
-        <w:t>Name</w:t>
-      </w:r>
-      <w:proofErr w:type="spellEnd"/>
-      <w:r>
-        <w:rPr>
-          <w:rFonts w:ascii="Arial" w:hAnsi="Arial" w:cs="Arial"/>
-          <w:sz w:val="24"/>
-          <w:szCs w:val="24"/>
-        </w:rPr>
-        <w:t xml:space="preserve"> Server), possibilitando que os computadores da rede sejam identificados por endereços e países por terminações.</w:t>
-      </w:r>
-    </w:p>
-    <w:p>
-      <w:pPr>
-        <w:spacing w:line="360" w:lineRule="auto"/>
-        <w:jc w:val="both"/>
-        <w:rPr>
-          <w:rFonts w:ascii="Arial" w:hAnsi="Arial" w:cs="Arial"/>
-          <w:sz w:val="24"/>
-          <w:szCs w:val="24"/>
-        </w:rPr>
-      </w:pPr>
-      <w:r>
-        <w:rPr>
-          <w:rFonts w:ascii="Arial" w:hAnsi="Arial" w:cs="Arial"/>
-          <w:sz w:val="24"/>
-          <w:szCs w:val="24"/>
-        </w:rPr>
-        <w:t xml:space="preserve">Com o apoio do governo norte americano, que doou, em 1985, supercomputadores com alta capacidade de transmissão de dados, a </w:t>
-      </w:r>
-      <w:proofErr w:type="spellStart"/>
-      <w:r>
-        <w:rPr>
-          <w:rFonts w:ascii="Arial" w:hAnsi="Arial" w:cs="Arial"/>
-          <w:sz w:val="24"/>
-          <w:szCs w:val="24"/>
-        </w:rPr>
-        <w:t>NFSNet</w:t>
-      </w:r>
-      <w:proofErr w:type="spellEnd"/>
-      <w:r>
-        <w:rPr>
-          <w:rFonts w:ascii="Arial" w:hAnsi="Arial" w:cs="Arial"/>
-          <w:sz w:val="24"/>
-          <w:szCs w:val="24"/>
-        </w:rPr>
-        <w:t xml:space="preserve"> começa se ternar uma potência. Nesse mesmo ano, a FAPESP (Fundação de Amparo à Pesquisa de São Paulo) e a LNCC (Laboratório Nacional de Computação Científica) trazem a internet para o Brasil.</w:t>
-      </w:r>
-    </w:p>
-    <w:p>
-      <w:pPr>
-        <w:spacing w:line="360" w:lineRule="auto"/>
-        <w:jc w:val="both"/>
-        <w:rPr>
-          <w:rFonts w:ascii="Arial" w:hAnsi="Arial" w:cs="Arial"/>
-          <w:sz w:val="24"/>
-          <w:szCs w:val="24"/>
-        </w:rPr>
-      </w:pPr>
-      <w:r>
-        <w:rPr>
-          <w:rFonts w:ascii="Arial" w:hAnsi="Arial" w:cs="Arial"/>
-          <w:sz w:val="24"/>
-          <w:szCs w:val="24"/>
-        </w:rPr>
-        <w:lastRenderedPageBreak/>
         <w:t xml:space="preserve">No ano de 1989, Tim </w:t>
       </w:r>
       <w:proofErr w:type="spellStart"/>
@@ -2678,7 +3067,6 @@
           <w:id w:val="1857768433"/>
           <w:citation/>
         </w:sdtPr>
-        <w:sdtEndPr/>
         <w:sdtContent>
           <w:r>
             <w:rPr>
@@ -2743,7 +3131,7 @@
           <w:szCs w:val="28"/>
         </w:rPr>
       </w:pPr>
-      <w:bookmarkStart w:id="2" w:name="_Toc465108873"/>
+      <w:bookmarkStart w:id="6" w:name="_Toc465108873"/>
       <w:r>
         <w:rPr>
           <w:rFonts w:ascii="Arial" w:hAnsi="Arial" w:cs="Arial"/>
@@ -2753,7 +3141,7 @@
         </w:rPr>
         <w:t>Marketing na Internet</w:t>
       </w:r>
-      <w:bookmarkEnd w:id="2"/>
+      <w:bookmarkEnd w:id="6"/>
     </w:p>
     <w:p>
       <w:pPr>
@@ -2827,6 +3215,7 @@
           <w:szCs w:val="24"/>
           <w:lang w:val="pt"/>
         </w:rPr>
+        <w:lastRenderedPageBreak/>
         <w:t>Resumidamente, o marketing serve para que uma empresa seja capaz de criar serviços que sejam tão bem planejados, criados e estruturados, que eles possam "se vender sozinhos"</w:t>
       </w:r>
       <w:sdt>
@@ -2840,7 +3229,6 @@
           <w:id w:val="555590193"/>
           <w:citation/>
         </w:sdtPr>
-        <w:sdtEndPr/>
         <w:sdtContent>
           <w:r>
             <w:rPr>
@@ -3039,8 +3427,9 @@
           <w:szCs w:val="24"/>
           <w:lang w:val="pt"/>
         </w:rPr>
-        <w:t xml:space="preserve">“A internet influencia mais da metade de todas as compras do varejo brasileiro. Quase todas as pessoas conectadas — cerca de 106 milhões (mais da metade da população </w:t>
-      </w:r>
+        <w:t xml:space="preserve">“A internet influencia mais da metade de todas as compras do varejo brasileiro. Quase todas as pessoas conectadas — cerca de 106 milhões (mais da metade da população brasileira) — usam a internet em algum momento para fazer compras. O impacto digital no comércio já é considerável e deve se tornar ainda maior nos próximos </w:t>
+      </w:r>
+      <w:proofErr w:type="gramStart"/>
       <w:r>
         <w:rPr>
           <w:rFonts w:ascii="Arial" w:hAnsi="Arial" w:cs="Arial"/>
@@ -3048,9 +3437,9 @@
           <w:szCs w:val="24"/>
           <w:lang w:val="pt"/>
         </w:rPr>
-        <w:lastRenderedPageBreak/>
-        <w:t>brasileira) — usam a internet em algum momento para fazer compras. O impacto digital no comércio já é considerável e deve se tornar ainda maior nos próximos anos.”</w:t>
-      </w:r>
+        <w:t>anos.”</w:t>
+      </w:r>
+      <w:proofErr w:type="gramEnd"/>
       <w:r>
         <w:rPr>
           <w:rFonts w:ascii="Arial" w:hAnsi="Arial" w:cs="Arial"/>
@@ -3105,7 +3494,6 @@
           <w:id w:val="1203837226"/>
           <w:citation/>
         </w:sdtPr>
-        <w:sdtEndPr/>
         <w:sdtContent>
           <w:r>
             <w:rPr>
@@ -3182,26 +3570,17 @@
           <w:szCs w:val="28"/>
         </w:rPr>
       </w:pPr>
-      <w:bookmarkStart w:id="3" w:name="_Toc465108874"/>
-      <w:r>
-        <w:rPr>
-          <w:rFonts w:ascii="Arial" w:hAnsi="Arial" w:cs="Arial"/>
-          <w:b/>
-          <w:sz w:val="28"/>
-          <w:szCs w:val="28"/>
-        </w:rPr>
-        <w:t>O aumento do número estudantes do ensino</w:t>
-      </w:r>
-      <w:r>
-        <w:rPr>
-          <w:rFonts w:ascii="Arial" w:hAnsi="Arial" w:cs="Arial"/>
-          <w:b/>
-          <w:sz w:val="28"/>
-          <w:szCs w:val="28"/>
-        </w:rPr>
-        <w:t xml:space="preserve"> técnico e superior</w:t>
-      </w:r>
-      <w:bookmarkEnd w:id="3"/>
+      <w:bookmarkStart w:id="7" w:name="_Toc465108874"/>
+      <w:r>
+        <w:rPr>
+          <w:rFonts w:ascii="Arial" w:hAnsi="Arial" w:cs="Arial"/>
+          <w:b/>
+          <w:sz w:val="28"/>
+          <w:szCs w:val="28"/>
+        </w:rPr>
+        <w:t>O aumento do número estudantes do ensino técnico e superior</w:t>
+      </w:r>
+      <w:bookmarkEnd w:id="7"/>
     </w:p>
     <w:p>
       <w:pPr>
@@ -3254,23 +3633,16 @@
           <w:sz w:val="24"/>
           <w:szCs w:val="24"/>
         </w:rPr>
-        <w:t>Segundo a análise feita pelo Serviço Nacional de Aprendizado Industrial (SENAI)</w:t>
-      </w:r>
-      <w:r>
-        <w:rPr>
-          <w:rFonts w:ascii="Arial" w:hAnsi="Arial" w:cs="Arial"/>
-          <w:sz w:val="24"/>
-          <w:szCs w:val="24"/>
-        </w:rPr>
-        <w:t>, entre 2008 e 2013 o número de pessoas que se matricularam em um curso técnico passou de 927978 para 1441051, o que significa um aumento de 55,3%</w:t>
-      </w:r>
-      <w:r>
-        <w:rPr>
-          <w:rFonts w:ascii="Arial" w:hAnsi="Arial" w:cs="Arial"/>
-          <w:sz w:val="24"/>
-          <w:szCs w:val="24"/>
-        </w:rPr>
-        <w:t xml:space="preserve"> </w:t>
+        <w:t xml:space="preserve">Segundo a análise feita pelo Serviço Nacional de Aprendizado Industrial (SENAI), entre 2008 e 2013 o número de pessoas que se matricularam em um curso técnico </w:t>
+      </w:r>
+      <w:r>
+        <w:rPr>
+          <w:rFonts w:ascii="Arial" w:hAnsi="Arial" w:cs="Arial"/>
+          <w:sz w:val="24"/>
+          <w:szCs w:val="24"/>
+        </w:rPr>
+        <w:lastRenderedPageBreak/>
+        <w:t xml:space="preserve">passou de 927978 para 1441051, o que significa um aumento de 55,3% </w:t>
       </w:r>
       <w:sdt>
         <w:sdtPr>
@@ -3282,7 +3654,6 @@
           <w:id w:val="-1648663284"/>
           <w:citation/>
         </w:sdtPr>
-        <w:sdtEndPr/>
         <w:sdtContent>
           <w:r>
             <w:rPr>
@@ -3352,15 +3723,7 @@
           <w:sz w:val="24"/>
           <w:szCs w:val="24"/>
         </w:rPr>
-        <w:t>Já no ensino superior, segundo o Mapa do Ensino Superior do Brasil de 2015, o crescimento foi de 129% entre os anos de 2000 e 2013, chegando num total de 6,1 milhões de matriculas. E só entre o ano de 2012 e 2013, de 5,9 milhões passou para os 6,1 milhões, o que significa um aumento de 3,8% ao ano</w:t>
-      </w:r>
-      <w:r>
-        <w:rPr>
-          <w:rFonts w:ascii="Arial" w:hAnsi="Arial" w:cs="Arial"/>
-          <w:sz w:val="24"/>
-          <w:szCs w:val="24"/>
-        </w:rPr>
-        <w:t xml:space="preserve"> </w:t>
+        <w:t xml:space="preserve">Já no ensino superior, segundo o Mapa do Ensino Superior do Brasil de 2015, o crescimento foi de 129% entre os anos de 2000 e 2013, chegando num total de 6,1 milhões de matriculas. E só entre o ano de 2012 e 2013, de 5,9 milhões passou para os 6,1 milhões, o que significa um aumento de 3,8% ao ano </w:t>
       </w:r>
       <w:sdt>
         <w:sdtPr>
@@ -3372,7 +3735,6 @@
           <w:id w:val="279617237"/>
           <w:citation/>
         </w:sdtPr>
-        <w:sdtEndPr/>
         <w:sdtContent>
           <w:r>
             <w:rPr>
@@ -3442,23 +3804,7 @@
           <w:sz w:val="24"/>
           <w:szCs w:val="24"/>
         </w:rPr>
-        <w:t xml:space="preserve">A cada ano que passa o número de pessoas matriculadas no ensino técnico ou superior cresce, mas o Brasil ainda está longe de alcançar números como </w:t>
-      </w:r>
-      <w:r>
-        <w:rPr>
-          <w:rFonts w:ascii="Arial" w:hAnsi="Arial" w:cs="Arial"/>
-          <w:sz w:val="24"/>
-          <w:szCs w:val="24"/>
-        </w:rPr>
-        <w:t>a Austrália, onde 76,6% dos estudantes do secundário fazem o ensino técnico, por exemplo</w:t>
-      </w:r>
-      <w:r>
-        <w:rPr>
-          <w:rFonts w:ascii="Arial" w:hAnsi="Arial" w:cs="Arial"/>
-          <w:sz w:val="24"/>
-          <w:szCs w:val="24"/>
-        </w:rPr>
-        <w:t xml:space="preserve"> </w:t>
+        <w:t xml:space="preserve">A cada ano que passa o número de pessoas matriculadas no ensino técnico ou superior cresce, mas o Brasil ainda está longe de alcançar números como a Austrália, onde 76,6% dos estudantes do secundário fazem o ensino técnico, por exemplo </w:t>
       </w:r>
       <w:sdt>
         <w:sdtPr>
@@ -3470,7 +3816,6 @@
           <w:id w:val="-240800843"/>
           <w:citation/>
         </w:sdtPr>
-        <w:sdtEndPr/>
         <w:sdtContent>
           <w:r>
             <w:rPr>
@@ -3535,7 +3880,7 @@
           <w:szCs w:val="28"/>
         </w:rPr>
       </w:pPr>
-      <w:bookmarkStart w:id="4" w:name="_Toc465108875"/>
+      <w:bookmarkStart w:id="8" w:name="_Toc465108875"/>
       <w:r>
         <w:rPr>
           <w:rFonts w:ascii="Arial" w:hAnsi="Arial" w:cs="Arial"/>
@@ -3545,7 +3890,7 @@
         </w:rPr>
         <w:t>O mercado de transporte escolar</w:t>
       </w:r>
-      <w:bookmarkEnd w:id="4"/>
+      <w:bookmarkEnd w:id="8"/>
     </w:p>
     <w:p>
       <w:pPr>
@@ -3563,8 +3908,75 @@
           <w:sz w:val="24"/>
           <w:szCs w:val="24"/>
         </w:rPr>
-        <w:t xml:space="preserve">De acordo com o artigo publicado no site do Sebrae, o mercado de transporte para estudantes tomou forma nos anos 80. Foi quando começaram a aparecer os primeiros prestadores deste serviço, que eram em sua maioria autônomos. Quando isso começou a crescer, foi criada uma normatização legal, já que não existia nenhuma legislação específica para esses profissionais e assim os alunos que precisavam de </w:t>
-      </w:r>
+        <w:t>De acordo com o artigo publicado no site do Sebrae, o mercado de transporte para estudantes tomou forma nos anos 80. Foi quando começaram a aparecer os primeiros prestadores deste serviço, que eram em sua maioria autônomos. Quando isso começou a crescer, foi criada uma normatização legal, já que não existia nenhuma legislação específica para esses profissionais e assim os alunos que precisavam de um transporte que fosse de sua casa até o seu local de estudo se sentiriam mais seguros e começaram a confiar nesses serviços e contratá-los.</w:t>
+      </w:r>
+    </w:p>
+    <w:p>
+      <w:pPr>
+        <w:spacing w:line="360" w:lineRule="auto"/>
+        <w:jc w:val="both"/>
+        <w:rPr>
+          <w:rFonts w:ascii="Arial" w:hAnsi="Arial" w:cs="Arial"/>
+          <w:sz w:val="24"/>
+          <w:szCs w:val="24"/>
+        </w:rPr>
+      </w:pPr>
+      <w:r>
+        <w:rPr>
+          <w:rFonts w:ascii="Arial" w:hAnsi="Arial" w:cs="Arial"/>
+          <w:sz w:val="24"/>
+          <w:szCs w:val="24"/>
+        </w:rPr>
+        <w:t>Isso já faz bastante tempo. Para se ter uma noção do tamanho deste mercado agora, aqui vão alguns números: hoje no Brasil, o transporte fretado possui 22.870 veículos habilitados que transportam anualmente mais de 11 milhões de passageiros e representa mais de R$ 734 milhões anuais. Estes dados são fornecidos pela Agência Nacional de Transportes Terrestres (ANTT), que é o órgão responsável pela fiscalização desses serviços.</w:t>
+      </w:r>
+    </w:p>
+    <w:p>
+      <w:pPr>
+        <w:spacing w:line="360" w:lineRule="auto"/>
+        <w:jc w:val="both"/>
+        <w:rPr>
+          <w:rFonts w:ascii="Arial" w:hAnsi="Arial" w:cs="Arial"/>
+          <w:sz w:val="24"/>
+          <w:szCs w:val="24"/>
+        </w:rPr>
+      </w:pPr>
+      <w:r>
+        <w:rPr>
+          <w:rFonts w:ascii="Arial" w:hAnsi="Arial" w:cs="Arial"/>
+          <w:sz w:val="24"/>
+          <w:szCs w:val="24"/>
+        </w:rPr>
+        <w:t xml:space="preserve">De acordo com o artigo publicado no portal UOL, o censo da Educação Básica em 2012 apontou que, de 50,5 milhões de alunos matriculados, 802,8 mil alunos vão para a escola em vans ou </w:t>
+      </w:r>
+      <w:proofErr w:type="spellStart"/>
+      <w:r>
+        <w:rPr>
+          <w:rFonts w:ascii="Arial" w:hAnsi="Arial" w:cs="Arial"/>
+          <w:sz w:val="24"/>
+          <w:szCs w:val="24"/>
+        </w:rPr>
+        <w:t>kombis</w:t>
+      </w:r>
+      <w:proofErr w:type="spellEnd"/>
+      <w:r>
+        <w:rPr>
+          <w:rFonts w:ascii="Arial" w:hAnsi="Arial" w:cs="Arial"/>
+          <w:sz w:val="24"/>
+          <w:szCs w:val="24"/>
+        </w:rPr>
+        <w:t>. Estes números incluem pessoas de diversas faixas etárias, como por exemplo, crianças cujos pais são muito ocupados e optam por estes serviços, para que os filhos possam ir para a escola em segurança e jovens e adultos que estudam em algum lugar longe de casa e viram esta alternativa como a mais viável para se locomover.</w:t>
+      </w:r>
+    </w:p>
+    <w:p>
+      <w:pPr>
+        <w:spacing w:line="360" w:lineRule="auto"/>
+        <w:jc w:val="both"/>
+        <w:rPr>
+          <w:rFonts w:ascii="Arial" w:hAnsi="Arial" w:cs="Arial"/>
+          <w:sz w:val="24"/>
+          <w:szCs w:val="24"/>
+        </w:rPr>
+      </w:pPr>
       <w:r>
         <w:rPr>
           <w:rFonts w:ascii="Arial" w:hAnsi="Arial" w:cs="Arial"/>
@@ -3572,90 +3984,7 @@
           <w:szCs w:val="24"/>
         </w:rPr>
         <w:lastRenderedPageBreak/>
-        <w:t>um transporte que fosse de sua casa até o seu local de estudo se sentiriam mais seguros e começaram a confiar nesses serviços e contratá-los.</w:t>
-      </w:r>
-    </w:p>
-    <w:p>
-      <w:pPr>
-        <w:spacing w:line="360" w:lineRule="auto"/>
-        <w:jc w:val="both"/>
-        <w:rPr>
-          <w:rFonts w:ascii="Arial" w:hAnsi="Arial" w:cs="Arial"/>
-          <w:sz w:val="24"/>
-          <w:szCs w:val="24"/>
-        </w:rPr>
-      </w:pPr>
-      <w:r>
-        <w:rPr>
-          <w:rFonts w:ascii="Arial" w:hAnsi="Arial" w:cs="Arial"/>
-          <w:sz w:val="24"/>
-          <w:szCs w:val="24"/>
-        </w:rPr>
-        <w:t>Isso já faz bastante tempo. Para se ter uma noção do tamanho deste mercado agora, aqui vão alguns números: hoje no Brasil, o transporte fretado possui 22.870 veículos habilitados que transportam anualmente mais de 11 milhões de passageiros e representa mais de R$ 734 milhões anuais. Estes dados são fornecidos pela Agência Nacional de Transportes Terrestres (ANTT), que é o órgão responsável pela fiscalização desses serviços.</w:t>
-      </w:r>
-    </w:p>
-    <w:p>
-      <w:pPr>
-        <w:spacing w:line="360" w:lineRule="auto"/>
-        <w:jc w:val="both"/>
-        <w:rPr>
-          <w:rFonts w:ascii="Arial" w:hAnsi="Arial" w:cs="Arial"/>
-          <w:sz w:val="24"/>
-          <w:szCs w:val="24"/>
-        </w:rPr>
-      </w:pPr>
-      <w:r>
-        <w:rPr>
-          <w:rFonts w:ascii="Arial" w:hAnsi="Arial" w:cs="Arial"/>
-          <w:sz w:val="24"/>
-          <w:szCs w:val="24"/>
-        </w:rPr>
-        <w:t xml:space="preserve">De acordo com o artigo publicado no portal UOL, o censo da Educação Básica em 2012 apontou que, de 50,5 milhões de alunos matriculados, 802,8 mil alunos vão para a escola em vans ou </w:t>
-      </w:r>
-      <w:proofErr w:type="spellStart"/>
-      <w:r>
-        <w:rPr>
-          <w:rFonts w:ascii="Arial" w:hAnsi="Arial" w:cs="Arial"/>
-          <w:sz w:val="24"/>
-          <w:szCs w:val="24"/>
-        </w:rPr>
-        <w:t>kombis</w:t>
-      </w:r>
-      <w:proofErr w:type="spellEnd"/>
-      <w:r>
-        <w:rPr>
-          <w:rFonts w:ascii="Arial" w:hAnsi="Arial" w:cs="Arial"/>
-          <w:sz w:val="24"/>
-          <w:szCs w:val="24"/>
-        </w:rPr>
-        <w:t>. Estes números incluem pessoas de diversas faixas etárias, como por exemplo, crianças cujos pais são muito ocupados e optam por estes serviços, para que os filhos possam ir para a escola em segurança e jovens e adultos que estudam em algum lugar longe de casa e viram esta alternativa como a mais viável para se locomover.</w:t>
-      </w:r>
-    </w:p>
-    <w:p>
-      <w:pPr>
-        <w:spacing w:line="360" w:lineRule="auto"/>
-        <w:jc w:val="both"/>
-        <w:rPr>
-          <w:rFonts w:ascii="Arial" w:hAnsi="Arial" w:cs="Arial"/>
-          <w:sz w:val="24"/>
-          <w:szCs w:val="24"/>
-        </w:rPr>
-      </w:pPr>
-      <w:r>
-        <w:rPr>
-          <w:rFonts w:ascii="Arial" w:hAnsi="Arial" w:cs="Arial"/>
-          <w:sz w:val="24"/>
-          <w:szCs w:val="24"/>
-        </w:rPr>
-        <w:t>Para que os serviços da empresa se tornem conhecidos, é essencial que o empreendedor esteja disposto a investir em marketing. A forma mais simples e barata de se fazer divulgação nos dias de hoje é através da internet, onde o cliente teria acesso às informações que precisa, como por exemplo: preços, tipos e condições estruturais dos veículos e disponibilidade das rotas. A capacidade do empreendedor de enxergar e aproveitar as oportunidades é o que garante o sucesso do seu negócio</w:t>
-      </w:r>
-      <w:r>
-        <w:rPr>
-          <w:rFonts w:ascii="Arial" w:hAnsi="Arial" w:cs="Arial"/>
-          <w:sz w:val="24"/>
-          <w:szCs w:val="24"/>
-        </w:rPr>
-        <w:t xml:space="preserve"> </w:t>
+        <w:t xml:space="preserve">Para que os serviços da empresa se tornem conhecidos, é essencial que o empreendedor esteja disposto a investir em marketing. A forma mais simples e barata de se fazer divulgação nos dias de hoje é através da internet, onde o cliente teria acesso às informações que precisa, como por exemplo: preços, tipos e condições estruturais dos veículos e disponibilidade das rotas. A capacidade do empreendedor de enxergar e aproveitar as oportunidades é o que garante o sucesso do seu negócio </w:t>
       </w:r>
       <w:sdt>
         <w:sdtPr>
@@ -3667,7 +3996,6 @@
           <w:id w:val="-1937889009"/>
           <w:citation/>
         </w:sdtPr>
-        <w:sdtEndPr/>
         <w:sdtContent>
           <w:r>
             <w:rPr>
@@ -3732,7 +4060,7 @@
           <w:szCs w:val="24"/>
         </w:rPr>
       </w:pPr>
-      <w:bookmarkStart w:id="5" w:name="_Toc465108876"/>
+      <w:bookmarkStart w:id="9" w:name="_Toc465108876"/>
       <w:r>
         <w:rPr>
           <w:rFonts w:ascii="Arial" w:hAnsi="Arial" w:cs="Arial"/>
@@ -3742,7 +4070,7 @@
         </w:rPr>
         <w:t>A busca de transporte escolar na internet</w:t>
       </w:r>
-      <w:bookmarkEnd w:id="5"/>
+      <w:bookmarkEnd w:id="9"/>
     </w:p>
     <w:p>
       <w:pPr>
@@ -3788,7 +4116,6 @@
           <w:id w:val="-1755273885"/>
           <w:citation/>
         </w:sdtPr>
-        <w:sdtEndPr/>
         <w:sdtContent>
           <w:r>
             <w:rPr>
@@ -3867,9 +4194,8 @@
           <w:noProof/>
           <w:lang w:eastAsia="pt-BR"/>
         </w:rPr>
-        <w:lastRenderedPageBreak/>
         <w:drawing>
-          <wp:inline distT="0" distB="0" distL="0" distR="0" wp14:anchorId="0850FE20" wp14:editId="2631D463">
+          <wp:inline distT="0" distB="0" distL="0" distR="0" wp14:anchorId="69821DF7" wp14:editId="3FC48C42">
             <wp:extent cx="5400040" cy="3111500"/>
             <wp:effectExtent l="0" t="0" r="0" b="0"/>
             <wp:docPr id="1" name="Imagem 1"/>
@@ -3921,7 +4247,7 @@
           <w:sz w:val="20"/>
           <w:szCs w:val="20"/>
         </w:rPr>
-        <w:t xml:space="preserve">(“Os números representam o volume de pesquisas relativo ao ponto mais alto no gráfico. Se a maioria dos 10% das pesquisas para um certa região e intervalo de tempo foi “pizza”, nós consideraríamos isso como 100. Isso não indica o volume de pesquisas absoluto. ” </w:t>
+        <w:t>(“Os números representam o volume de pesquisas relativo ao ponto mais alto no gráfico. Se a maioria dos 10% das pesquisas para um certa região e intervalo de tempo foi “pizza”, nós consideraríamos isso como 100. Isso não indica o volume de pesquisas absolu</w:t>
       </w:r>
       <w:r>
         <w:rPr>
@@ -3929,7 +4255,7 @@
           <w:sz w:val="20"/>
           <w:szCs w:val="20"/>
         </w:rPr>
-        <w:t>–</w:t>
+        <w:t>to. ”)</w:t>
       </w:r>
       <w:r>
         <w:rPr>
@@ -3939,35 +4265,8 @@
         </w:rPr>
         <w:t xml:space="preserve"> </w:t>
       </w:r>
-      <w:proofErr w:type="spellStart"/>
-      <w:r>
-        <w:rPr>
-          <w:rFonts w:ascii="Arial" w:hAnsi="Arial" w:cs="Arial"/>
-          <w:color w:val="FF0000"/>
-          <w:sz w:val="20"/>
-          <w:szCs w:val="20"/>
-        </w:rPr>
-        <w:t>Prof</w:t>
-      </w:r>
-      <w:proofErr w:type="spellEnd"/>
-      <w:r>
-        <w:rPr>
-          <w:rFonts w:ascii="Arial" w:hAnsi="Arial" w:cs="Arial"/>
-          <w:color w:val="FF0000"/>
-          <w:sz w:val="20"/>
-          <w:szCs w:val="20"/>
-        </w:rPr>
-        <w:t xml:space="preserve"> esse textinho está certo?</w:t>
-      </w:r>
-      <w:r>
-        <w:rPr>
-          <w:rFonts w:ascii="Arial" w:hAnsi="Arial" w:cs="Arial"/>
-          <w:color w:val="000000" w:themeColor="text1"/>
-          <w:sz w:val="20"/>
-          <w:szCs w:val="20"/>
-        </w:rPr>
-        <w:t>)</w:t>
-      </w:r>
+      <w:bookmarkStart w:id="10" w:name="_GoBack"/>
+      <w:bookmarkEnd w:id="10"/>
     </w:p>
     <w:p>
       <w:pPr>
@@ -4001,7 +4300,25 @@
           <w:sz w:val="24"/>
           <w:szCs w:val="24"/>
         </w:rPr>
-        <w:t xml:space="preserve"> que as pessoas usam a internet para realizar suas pesquisas em relação a transporte escolar</w:t>
+        <w:t xml:space="preserve"> que as pessoas usam a internet para realizar suas </w:t>
+      </w:r>
+      <w:proofErr w:type="gramStart"/>
+      <w:r>
+        <w:rPr>
+          <w:rFonts w:ascii="Arial" w:hAnsi="Arial" w:cs="Arial"/>
+          <w:sz w:val="24"/>
+          <w:szCs w:val="24"/>
+        </w:rPr>
+        <w:t>pesquisas</w:t>
+      </w:r>
+      <w:proofErr w:type="gramEnd"/>
+      <w:r>
+        <w:rPr>
+          <w:rFonts w:ascii="Arial" w:hAnsi="Arial" w:cs="Arial"/>
+          <w:sz w:val="24"/>
+          <w:szCs w:val="24"/>
+        </w:rPr>
+        <w:t xml:space="preserve"> em relação a transporte escolar</w:t>
       </w:r>
       <w:r>
         <w:rPr>
@@ -4023,17 +4340,18 @@
           <w:szCs w:val="24"/>
         </w:rPr>
       </w:pPr>
-      <w:bookmarkStart w:id="6" w:name="_Toc465108877"/>
-      <w:r>
-        <w:rPr>
-          <w:rFonts w:ascii="Arial" w:hAnsi="Arial" w:cs="Arial"/>
-          <w:b/>
-          <w:sz w:val="28"/>
-          <w:szCs w:val="24"/>
-        </w:rPr>
+      <w:bookmarkStart w:id="11" w:name="_Toc465108877"/>
+      <w:r>
+        <w:rPr>
+          <w:rFonts w:ascii="Arial" w:hAnsi="Arial" w:cs="Arial"/>
+          <w:b/>
+          <w:sz w:val="28"/>
+          <w:szCs w:val="24"/>
+        </w:rPr>
+        <w:lastRenderedPageBreak/>
         <w:t>Soluções já existentes no mercado</w:t>
       </w:r>
-      <w:bookmarkEnd w:id="6"/>
+      <w:bookmarkEnd w:id="11"/>
     </w:p>
     <w:p>
       <w:pPr>
@@ -4063,7 +4381,6 @@
           <w:id w:val="1913424353"/>
           <w:citation/>
         </w:sdtPr>
-        <w:sdtEndPr/>
         <w:sdtContent>
           <w:r>
             <w:rPr>
@@ -4114,31 +4431,7 @@
           <w:sz w:val="24"/>
           <w:szCs w:val="24"/>
         </w:rPr>
-        <w:t xml:space="preserve">. </w:t>
-      </w:r>
-      <w:r>
-        <w:rPr>
-          <w:rFonts w:ascii="Arial" w:hAnsi="Arial" w:cs="Arial"/>
-          <w:sz w:val="24"/>
-          <w:szCs w:val="24"/>
-        </w:rPr>
-        <w:t>Segundo o Sebrae, para</w:t>
-      </w:r>
-      <w:r>
-        <w:rPr>
-          <w:rFonts w:ascii="Arial" w:hAnsi="Arial" w:cs="Arial"/>
-          <w:sz w:val="24"/>
-          <w:szCs w:val="24"/>
-        </w:rPr>
-        <w:t xml:space="preserve"> realizar a análise da concorrência é importante conhecer o próprio negócio, para comparar e conhecer os diferenciais da empresa e do concorrente, dessa forma, é possível se posicionar melhor e tornar-se </w:t>
-      </w:r>
-      <w:r>
-        <w:rPr>
-          <w:rFonts w:ascii="Arial" w:hAnsi="Arial" w:cs="Arial"/>
-          <w:sz w:val="24"/>
-          <w:szCs w:val="24"/>
-        </w:rPr>
-        <w:t>competitivo. É importante verificar se é possível ser mais eficaz com uma estrutura mais simplificada e se a concorrência não está atendendo alguma necessidade do cliente.</w:t>
+        <w:t>. Segundo o Sebrae, para realizar a análise da concorrência é importante conhecer o próprio negócio, para comparar e conhecer os diferenciais da empresa e do concorrente, dessa forma, é possível se posicionar melhor e tornar-se competitivo. É importante verificar se é possível ser mais eficaz com uma estrutura mais simplificada e se a concorrência não está atendendo alguma necessidade do cliente.</w:t>
       </w:r>
     </w:p>
     <w:p>
@@ -4181,32 +4474,25 @@
           <w:sz w:val="24"/>
           <w:szCs w:val="24"/>
         </w:rPr>
-        <w:t xml:space="preserve">De Van Pra Escola: </w:t>
-      </w:r>
-      <w:r>
-        <w:rPr>
-          <w:rFonts w:ascii="Arial" w:hAnsi="Arial" w:cs="Arial"/>
-          <w:sz w:val="24"/>
-          <w:szCs w:val="24"/>
-        </w:rPr>
-        <w:t xml:space="preserve">no site pode-se encontrar algumas informações sobre a ela, fazer cadastro de empresa de transporte escolar, fazer buscas de vans e ter acesso aos aplicativos. Existem dois aplicativos, um para a empresa de transporte e outro para os pais, eles possibilitam ver as rotas, localização e </w:t>
-      </w:r>
-      <w:r>
-        <w:rPr>
-          <w:rFonts w:ascii="Arial" w:hAnsi="Arial" w:cs="Arial"/>
-          <w:sz w:val="24"/>
-          <w:szCs w:val="24"/>
-        </w:rPr>
-        <w:lastRenderedPageBreak/>
-        <w:t>contato. Na avaliação do aplicativo existem comentários positivos e negativos</w:t>
-      </w:r>
-      <w:r>
-        <w:rPr>
-          <w:rFonts w:ascii="Arial" w:hAnsi="Arial" w:cs="Arial"/>
-          <w:sz w:val="24"/>
-          <w:szCs w:val="24"/>
-        </w:rPr>
-        <w:t xml:space="preserve"> e a nota de 3,8 avaliado por 14 pessoas no aplicativo para empresas e nota 5 avaliado por 4 pessoas no aplicativo para os pais. Entre 100 e 500 pessoas baixaram o aplicativo da empresa e entre 50 e 100 baixaram o aplicativo dos pais. No site não há informações sobre estatísticas de uso.</w:t>
+        <w:t xml:space="preserve">De Van </w:t>
+      </w:r>
+      <w:proofErr w:type="gramStart"/>
+      <w:r>
+        <w:rPr>
+          <w:rFonts w:ascii="Arial" w:hAnsi="Arial" w:cs="Arial"/>
+          <w:sz w:val="24"/>
+          <w:szCs w:val="24"/>
+        </w:rPr>
+        <w:t>Pra</w:t>
+      </w:r>
+      <w:proofErr w:type="gramEnd"/>
+      <w:r>
+        <w:rPr>
+          <w:rFonts w:ascii="Arial" w:hAnsi="Arial" w:cs="Arial"/>
+          <w:sz w:val="24"/>
+          <w:szCs w:val="24"/>
+        </w:rPr>
+        <w:t xml:space="preserve"> Escola: no site pode-se encontrar algumas informações sobre a ela, fazer cadastro de empresa de transporte escolar, fazer buscas de vans e ter acesso aos aplicativos. Existem dois aplicativos, um para a empresa de transporte e outro para os pais, eles possibilitam ver as rotas, localização e contato. Na avaliação do aplicativo existem comentários positivos e negativos e a nota de 3,8 avaliado por 14 pessoas no aplicativo para empresas e nota 5 avaliado por 4 pessoas no aplicativo para os pais. Entre 100 e 500 pessoas baixaram o aplicativo da empresa e entre 50 e 100 baixaram o aplicativo dos pais. No site não há informações sobre estatísticas de uso.</w:t>
       </w:r>
     </w:p>
     <w:p>
@@ -4240,15 +4526,7 @@
           <w:sz w:val="24"/>
           <w:szCs w:val="24"/>
         </w:rPr>
-        <w:t xml:space="preserve">: eles oferecem três categorias de serviços: escolar, universitário e fretamento/aluguel. </w:t>
-      </w:r>
-      <w:r>
-        <w:rPr>
-          <w:rFonts w:ascii="Arial" w:hAnsi="Arial" w:cs="Arial"/>
-          <w:sz w:val="24"/>
-          <w:szCs w:val="24"/>
-        </w:rPr>
-        <w:t>No site pode-se encontrar informações sobre a empresa, contatos, cadastrar, lista de empresas cadastradas e instruções de como o serviço funciona. Segundo está no site, é verificado se a empresa de transporte está em situação regular ou não, a partir dessas informações eles decidem quais farão parte do banco de dados. Não há informações sobre estatísticas de uso.</w:t>
+        <w:t>: eles oferecem três categorias de serviços: escolar, universitário e fretamento/aluguel. No site pode-se encontrar informações sobre a empresa, contatos, cadastrar, lista de empresas cadastradas e instruções de como o serviço funciona. Segundo está no site, é verificado se a empresa de transporte está em situação regular ou não, a partir dessas informações eles decidem quais farão parte do banco de dados. Não há informações sobre estatísticas de uso.</w:t>
       </w:r>
     </w:p>
     <w:p>
@@ -4272,435 +4550,42 @@
     </w:p>
     <w:p>
       <w:pPr>
-        <w:pStyle w:val="Ttulo2"/>
-        <w:spacing w:line="360" w:lineRule="auto"/>
-        <w:rPr>
-          <w:rFonts w:ascii="Arial" w:hAnsi="Arial" w:cs="Arial"/>
-          <w:b/>
-          <w:sz w:val="28"/>
-          <w:szCs w:val="28"/>
-        </w:rPr>
-      </w:pPr>
-      <w:bookmarkStart w:id="7" w:name="_Toc465108878"/>
-      <w:r>
-        <w:rPr>
-          <w:rFonts w:ascii="Arial" w:hAnsi="Arial" w:cs="Arial"/>
-          <w:b/>
-          <w:sz w:val="28"/>
-          <w:szCs w:val="28"/>
-        </w:rPr>
-        <w:t>Justificativa</w:t>
-      </w:r>
-      <w:bookmarkEnd w:id="7"/>
-    </w:p>
-    <w:p>
-      <w:pPr>
-        <w:spacing w:line="360" w:lineRule="auto"/>
-        <w:jc w:val="both"/>
-        <w:rPr>
-          <w:rFonts w:ascii="Arial" w:hAnsi="Arial" w:cs="Arial"/>
-          <w:sz w:val="24"/>
-          <w:szCs w:val="24"/>
-        </w:rPr>
-      </w:pPr>
-      <w:r>
-        <w:rPr>
-          <w:rFonts w:ascii="Arial" w:hAnsi="Arial" w:cs="Arial"/>
-          <w:sz w:val="24"/>
-          <w:szCs w:val="24"/>
-        </w:rPr>
-        <w:t>A partir das informações e dados apresentados, pode-se verificar</w:t>
-      </w:r>
-      <w:r>
-        <w:rPr>
-          <w:rFonts w:ascii="Arial" w:hAnsi="Arial" w:cs="Arial"/>
-          <w:sz w:val="24"/>
-          <w:szCs w:val="24"/>
-        </w:rPr>
-        <w:t xml:space="preserve"> que o mercado de site de busca especializados em empresas de transporte </w:t>
-      </w:r>
-      <w:r>
-        <w:rPr>
-          <w:rFonts w:ascii="Arial" w:hAnsi="Arial" w:cs="Arial"/>
-          <w:sz w:val="24"/>
-          <w:szCs w:val="24"/>
-        </w:rPr>
-        <w:t xml:space="preserve">escolar ainda está crescendo e que não tem uma concorrência forte, </w:t>
-      </w:r>
-      <w:r>
-        <w:rPr>
-          <w:rFonts w:ascii="Arial" w:hAnsi="Arial" w:cs="Arial"/>
-          <w:sz w:val="24"/>
-          <w:szCs w:val="24"/>
-        </w:rPr>
-        <w:t xml:space="preserve">nenhum nome consagrado, apesar </w:t>
-      </w:r>
-      <w:r>
-        <w:rPr>
-          <w:rFonts w:ascii="Arial" w:hAnsi="Arial" w:cs="Arial"/>
-          <w:sz w:val="24"/>
-          <w:szCs w:val="24"/>
-        </w:rPr>
-        <w:t>da demanda estar crescendo</w:t>
-      </w:r>
-      <w:r>
-        <w:rPr>
-          <w:rFonts w:ascii="Arial" w:hAnsi="Arial" w:cs="Arial"/>
-          <w:sz w:val="24"/>
-          <w:szCs w:val="24"/>
-        </w:rPr>
-        <w:t xml:space="preserve">. </w:t>
-      </w:r>
-      <w:r>
-        <w:rPr>
-          <w:rFonts w:ascii="Arial" w:hAnsi="Arial" w:cs="Arial"/>
-          <w:sz w:val="24"/>
-          <w:szCs w:val="24"/>
-        </w:rPr>
-        <w:t xml:space="preserve">Dados da pesquisa de campo desenvolvida para este projeto também revelaram que os alunos da </w:t>
-      </w:r>
-      <w:proofErr w:type="spellStart"/>
-      <w:r>
-        <w:rPr>
-          <w:rFonts w:ascii="Arial" w:hAnsi="Arial" w:cs="Arial"/>
-          <w:sz w:val="24"/>
-          <w:szCs w:val="24"/>
-        </w:rPr>
-        <w:t>Etec</w:t>
-      </w:r>
-      <w:proofErr w:type="spellEnd"/>
-      <w:r>
-        <w:rPr>
-          <w:rFonts w:ascii="Arial" w:hAnsi="Arial" w:cs="Arial"/>
-          <w:sz w:val="24"/>
-          <w:szCs w:val="24"/>
-        </w:rPr>
-        <w:t xml:space="preserve"> Artur Nogueira têm interesse em uma solução deste tipo.</w:t>
-      </w:r>
-    </w:p>
-    <w:p>
-      <w:pPr>
-        <w:pStyle w:val="Ttulo2"/>
-        <w:spacing w:line="360" w:lineRule="auto"/>
-        <w:rPr>
-          <w:rFonts w:ascii="Arial" w:hAnsi="Arial" w:cs="Arial"/>
-          <w:sz w:val="24"/>
-          <w:szCs w:val="24"/>
-        </w:rPr>
-      </w:pPr>
-      <w:bookmarkStart w:id="8" w:name="_Toc465108879"/>
-      <w:r>
-        <w:rPr>
-          <w:rFonts w:ascii="Arial" w:hAnsi="Arial" w:cs="Arial"/>
-          <w:b/>
-          <w:sz w:val="28"/>
-          <w:szCs w:val="28"/>
-        </w:rPr>
-        <w:t>Objetivo</w:t>
-      </w:r>
-      <w:bookmarkEnd w:id="8"/>
-    </w:p>
-    <w:p>
-      <w:pPr>
-        <w:pStyle w:val="Ttulo3"/>
-        <w:spacing w:line="360" w:lineRule="auto"/>
-        <w:rPr>
-          <w:rFonts w:ascii="Arial" w:hAnsi="Arial" w:cs="Arial"/>
-          <w:b/>
-          <w:sz w:val="28"/>
-          <w:szCs w:val="28"/>
-        </w:rPr>
-      </w:pPr>
-      <w:bookmarkStart w:id="9" w:name="_Toc465108880"/>
-      <w:r>
-        <w:rPr>
-          <w:rFonts w:ascii="Arial" w:hAnsi="Arial" w:cs="Arial"/>
-          <w:b/>
-        </w:rPr>
-        <w:t>Objetivos gerais</w:t>
-      </w:r>
-      <w:bookmarkEnd w:id="9"/>
-    </w:p>
-    <w:p>
-      <w:pPr>
-        <w:spacing w:line="360" w:lineRule="auto"/>
-        <w:jc w:val="both"/>
-        <w:rPr>
-          <w:rFonts w:ascii="Arial" w:hAnsi="Arial" w:cs="Arial"/>
-          <w:sz w:val="24"/>
-          <w:szCs w:val="24"/>
-        </w:rPr>
-      </w:pPr>
-      <w:r>
-        <w:rPr>
-          <w:rFonts w:ascii="Arial" w:hAnsi="Arial" w:cs="Arial"/>
-          <w:sz w:val="24"/>
-          <w:szCs w:val="24"/>
-        </w:rPr>
-        <w:t>Desenvolver uma aplicação web permita que empresas de transporte escolar possam se cadastrar e que alunos possam buscar empresas específicas baseando-se no seu destino desejado.</w:t>
-      </w:r>
-    </w:p>
-    <w:p>
-      <w:pPr>
-        <w:pStyle w:val="Ttulo3"/>
-        <w:spacing w:line="360" w:lineRule="auto"/>
-        <w:rPr>
-          <w:rFonts w:ascii="Arial" w:hAnsi="Arial" w:cs="Arial"/>
-        </w:rPr>
-      </w:pPr>
-      <w:bookmarkStart w:id="10" w:name="_Toc465108881"/>
-      <w:r>
-        <w:rPr>
-          <w:rFonts w:ascii="Arial" w:hAnsi="Arial" w:cs="Arial"/>
-          <w:b/>
-        </w:rPr>
-        <w:t>Objetivos específicos</w:t>
-      </w:r>
-      <w:bookmarkEnd w:id="10"/>
-    </w:p>
-    <w:p>
-      <w:pPr>
-        <w:pStyle w:val="PargrafodaLista"/>
-        <w:numPr>
-          <w:ilvl w:val="0"/>
-          <w:numId w:val="1"/>
-        </w:numPr>
-        <w:spacing w:line="360" w:lineRule="auto"/>
-        <w:jc w:val="both"/>
-        <w:rPr>
-          <w:rFonts w:ascii="Arial" w:hAnsi="Arial" w:cs="Arial"/>
-          <w:b/>
-          <w:sz w:val="24"/>
-          <w:szCs w:val="24"/>
-        </w:rPr>
-      </w:pPr>
-      <w:r>
-        <w:rPr>
-          <w:rFonts w:ascii="Arial" w:hAnsi="Arial" w:cs="Arial"/>
-          <w:sz w:val="24"/>
-          <w:szCs w:val="24"/>
-        </w:rPr>
-        <w:t>Desenvolver</w:t>
-      </w:r>
-      <w:r>
-        <w:rPr>
-          <w:rFonts w:ascii="Arial" w:hAnsi="Arial" w:cs="Arial"/>
-          <w:b/>
-          <w:sz w:val="24"/>
-          <w:szCs w:val="24"/>
-        </w:rPr>
-        <w:t xml:space="preserve"> </w:t>
-      </w:r>
-      <w:r>
-        <w:rPr>
-          <w:rFonts w:ascii="Arial" w:hAnsi="Arial" w:cs="Arial"/>
-          <w:sz w:val="24"/>
-          <w:szCs w:val="24"/>
-        </w:rPr>
-        <w:t xml:space="preserve">um design responsivo para Desktops, </w:t>
-      </w:r>
-      <w:proofErr w:type="spellStart"/>
-      <w:r>
-        <w:rPr>
-          <w:rFonts w:ascii="Arial" w:hAnsi="Arial" w:cs="Arial"/>
-          <w:sz w:val="24"/>
-          <w:szCs w:val="24"/>
-        </w:rPr>
-        <w:t>Tablets</w:t>
-      </w:r>
-      <w:proofErr w:type="spellEnd"/>
-      <w:r>
-        <w:rPr>
-          <w:rFonts w:ascii="Arial" w:hAnsi="Arial" w:cs="Arial"/>
-          <w:sz w:val="24"/>
-          <w:szCs w:val="24"/>
-        </w:rPr>
-        <w:t xml:space="preserve"> e Smartphones</w:t>
-      </w:r>
-    </w:p>
-    <w:p>
-      <w:pPr>
-        <w:pStyle w:val="PargrafodaLista"/>
-        <w:numPr>
-          <w:ilvl w:val="0"/>
-          <w:numId w:val="1"/>
-        </w:numPr>
-        <w:spacing w:line="360" w:lineRule="auto"/>
-        <w:jc w:val="both"/>
-        <w:rPr>
-          <w:rFonts w:ascii="Arial" w:hAnsi="Arial" w:cs="Arial"/>
-          <w:b/>
-          <w:sz w:val="24"/>
-          <w:szCs w:val="24"/>
-        </w:rPr>
-      </w:pPr>
-      <w:r>
-        <w:rPr>
-          <w:rFonts w:ascii="Arial" w:hAnsi="Arial" w:cs="Arial"/>
-          <w:sz w:val="24"/>
-          <w:szCs w:val="24"/>
-        </w:rPr>
-        <w:t>Elaborar uma boa modelagem do banco de dados em JSON</w:t>
-      </w:r>
-    </w:p>
-    <w:p>
-      <w:pPr>
-        <w:pStyle w:val="PargrafodaLista"/>
-        <w:numPr>
-          <w:ilvl w:val="0"/>
-          <w:numId w:val="1"/>
-        </w:numPr>
-        <w:spacing w:line="360" w:lineRule="auto"/>
-        <w:jc w:val="both"/>
-        <w:rPr>
-          <w:rFonts w:ascii="Arial" w:hAnsi="Arial" w:cs="Arial"/>
-          <w:b/>
-          <w:sz w:val="24"/>
-          <w:szCs w:val="24"/>
-        </w:rPr>
-      </w:pPr>
-      <w:r>
-        <w:rPr>
-          <w:rFonts w:ascii="Arial" w:hAnsi="Arial" w:cs="Arial"/>
-          <w:sz w:val="24"/>
-          <w:szCs w:val="24"/>
-        </w:rPr>
-        <w:t xml:space="preserve">Utilizar o serviço de banco de dados do </w:t>
-      </w:r>
-      <w:proofErr w:type="spellStart"/>
-      <w:r>
-        <w:rPr>
-          <w:rFonts w:ascii="Arial" w:hAnsi="Arial" w:cs="Arial"/>
-          <w:sz w:val="24"/>
-          <w:szCs w:val="24"/>
-        </w:rPr>
-        <w:t>Firebase</w:t>
-      </w:r>
-      <w:proofErr w:type="spellEnd"/>
-    </w:p>
-    <w:p>
-      <w:pPr>
-        <w:pStyle w:val="PargrafodaLista"/>
-        <w:numPr>
-          <w:ilvl w:val="0"/>
-          <w:numId w:val="1"/>
-        </w:numPr>
-        <w:spacing w:line="360" w:lineRule="auto"/>
-        <w:jc w:val="both"/>
-        <w:rPr>
-          <w:rFonts w:ascii="Arial" w:hAnsi="Arial" w:cs="Arial"/>
-          <w:b/>
-          <w:sz w:val="24"/>
-          <w:szCs w:val="24"/>
-        </w:rPr>
-      </w:pPr>
-      <w:r>
-        <w:rPr>
-          <w:rFonts w:ascii="Arial" w:hAnsi="Arial" w:cs="Arial"/>
-          <w:sz w:val="24"/>
-          <w:szCs w:val="24"/>
-        </w:rPr>
-        <w:t>Desenvolver um sistema de busca</w:t>
-      </w:r>
-    </w:p>
-    <w:p>
-      <w:pPr>
-        <w:pStyle w:val="PargrafodaLista"/>
-        <w:numPr>
-          <w:ilvl w:val="0"/>
-          <w:numId w:val="1"/>
-        </w:numPr>
-        <w:spacing w:line="360" w:lineRule="auto"/>
-        <w:jc w:val="both"/>
-        <w:rPr>
-          <w:rFonts w:ascii="Arial" w:hAnsi="Arial" w:cs="Arial"/>
-          <w:b/>
-          <w:sz w:val="24"/>
-          <w:szCs w:val="24"/>
-        </w:rPr>
-      </w:pPr>
-      <w:r>
-        <w:rPr>
-          <w:rFonts w:ascii="Arial" w:hAnsi="Arial" w:cs="Arial"/>
-          <w:sz w:val="24"/>
-          <w:szCs w:val="24"/>
+        <w:rPr>
+          <w:rFonts w:ascii="Arial" w:hAnsi="Arial" w:cs="Arial"/>
+          <w:sz w:val="24"/>
+          <w:szCs w:val="24"/>
+        </w:rPr>
+      </w:pPr>
+      <w:r>
+        <w:rPr>
+          <w:rFonts w:ascii="Arial" w:hAnsi="Arial" w:cs="Arial"/>
+          <w:sz w:val="24"/>
+          <w:szCs w:val="24"/>
+        </w:rPr>
+        <w:br w:type="page"/>
+      </w:r>
+    </w:p>
+    <w:p>
+      <w:pPr>
+        <w:pStyle w:val="Ttulo1"/>
+        <w:spacing w:line="360" w:lineRule="auto"/>
+        <w:rPr>
+          <w:rFonts w:ascii="Arial" w:hAnsi="Arial" w:cs="Arial"/>
+          <w:b/>
+          <w:sz w:val="28"/>
+          <w:szCs w:val="28"/>
+        </w:rPr>
+      </w:pPr>
+      <w:r>
+        <w:rPr>
+          <w:rFonts w:ascii="Arial" w:hAnsi="Arial" w:cs="Arial"/>
+          <w:b/>
+          <w:sz w:val="28"/>
+          <w:szCs w:val="28"/>
         </w:rPr>
         <w:lastRenderedPageBreak/>
-        <w:t>Desenvolver um sistema de cadastro e gerenciamento de conta</w:t>
-      </w:r>
-    </w:p>
-    <w:p>
-      <w:pPr>
-        <w:pStyle w:val="PargrafodaLista"/>
-        <w:numPr>
-          <w:ilvl w:val="0"/>
-          <w:numId w:val="1"/>
-        </w:numPr>
-        <w:spacing w:line="360" w:lineRule="auto"/>
-        <w:jc w:val="both"/>
-        <w:rPr>
-          <w:rFonts w:ascii="Arial" w:hAnsi="Arial" w:cs="Arial"/>
-          <w:b/>
-          <w:sz w:val="24"/>
-          <w:szCs w:val="24"/>
-        </w:rPr>
-      </w:pPr>
-      <w:r>
-        <w:rPr>
-          <w:rFonts w:ascii="Arial" w:hAnsi="Arial" w:cs="Arial"/>
-          <w:sz w:val="24"/>
-          <w:szCs w:val="24"/>
-        </w:rPr>
-        <w:t>Desenvolver um gerador de relatórios de busca</w:t>
-      </w:r>
-    </w:p>
-    <w:p>
-      <w:pPr>
-        <w:pStyle w:val="PargrafodaLista"/>
-        <w:numPr>
-          <w:ilvl w:val="0"/>
-          <w:numId w:val="1"/>
-        </w:numPr>
-        <w:spacing w:line="360" w:lineRule="auto"/>
-        <w:jc w:val="both"/>
-        <w:rPr>
-          <w:rFonts w:ascii="Arial" w:hAnsi="Arial" w:cs="Arial"/>
-          <w:b/>
-          <w:sz w:val="24"/>
-          <w:szCs w:val="24"/>
-        </w:rPr>
-      </w:pPr>
-      <w:r>
-        <w:rPr>
-          <w:rFonts w:ascii="Arial" w:hAnsi="Arial" w:cs="Arial"/>
-          <w:sz w:val="24"/>
-          <w:szCs w:val="24"/>
-        </w:rPr>
-        <w:t>Comprar um domínio e hospedar a aplicação web</w:t>
-      </w:r>
-    </w:p>
-    <w:p>
-      <w:pPr>
-        <w:pStyle w:val="Ttulo2"/>
-        <w:spacing w:line="360" w:lineRule="auto"/>
-        <w:rPr>
-          <w:rFonts w:ascii="Arial" w:hAnsi="Arial" w:cs="Arial"/>
-          <w:b/>
-          <w:sz w:val="28"/>
-          <w:szCs w:val="28"/>
-        </w:rPr>
-      </w:pPr>
-      <w:bookmarkStart w:id="11" w:name="_Toc465108882"/>
-      <w:r>
-        <w:rPr>
-          <w:rFonts w:ascii="Arial" w:hAnsi="Arial" w:cs="Arial"/>
-          <w:b/>
-          <w:sz w:val="28"/>
-          <w:szCs w:val="28"/>
-        </w:rPr>
-        <w:t>Metodologia</w:t>
-      </w:r>
-      <w:bookmarkEnd w:id="11"/>
+        <w:t>METODOLOGIA</w:t>
+      </w:r>
     </w:p>
     <w:p>
       <w:pPr>
@@ -5178,8 +5063,6 @@
         </w:rPr>
         <w:t xml:space="preserve"> </w:t>
       </w:r>
-      <w:bookmarkStart w:id="12" w:name="_GoBack"/>
-      <w:bookmarkEnd w:id="12"/>
       <w:r>
         <w:rPr>
           <w:rFonts w:ascii="Arial" w:hAnsi="Arial" w:cs="Arial"/>
@@ -5372,16 +5255,7 @@
           <w:sz w:val="24"/>
           <w:szCs w:val="24"/>
         </w:rPr>
-        <w:t xml:space="preserve">uma solução que agilizasse o processo e se ele usaria tal </w:t>
-      </w:r>
-      <w:r>
-        <w:rPr>
-          <w:rFonts w:ascii="Arial" w:hAnsi="Arial" w:cs="Arial"/>
-          <w:sz w:val="24"/>
-          <w:szCs w:val="24"/>
-        </w:rPr>
-        <w:lastRenderedPageBreak/>
-        <w:t>ferramenta.</w:t>
+        <w:t>uma solução que agilizasse o processo e se ele usaria tal ferramenta.</w:t>
       </w:r>
       <w:r>
         <w:rPr>
@@ -5411,7 +5285,7 @@
           <w:szCs w:val="28"/>
         </w:rPr>
       </w:pPr>
-      <w:bookmarkStart w:id="13" w:name="_Toc465108883"/>
+      <w:bookmarkStart w:id="12" w:name="_Toc465108883"/>
       <w:r>
         <w:rPr>
           <w:rFonts w:ascii="Arial" w:hAnsi="Arial" w:cs="Arial"/>
@@ -5422,7 +5296,7 @@
         <w:lastRenderedPageBreak/>
         <w:t>DESENVOLVIMENTO</w:t>
       </w:r>
-      <w:bookmarkEnd w:id="13"/>
+      <w:bookmarkEnd w:id="12"/>
     </w:p>
     <w:p>
       <w:pPr>
@@ -5453,7 +5327,7 @@
           <w:szCs w:val="28"/>
         </w:rPr>
       </w:pPr>
-      <w:bookmarkStart w:id="14" w:name="_Toc465108884"/>
+      <w:bookmarkStart w:id="13" w:name="_Toc465108884"/>
       <w:r>
         <w:rPr>
           <w:rFonts w:ascii="Arial" w:hAnsi="Arial" w:cs="Arial"/>
@@ -5464,7 +5338,7 @@
         <w:lastRenderedPageBreak/>
         <w:t>CONCLUSÃO</w:t>
       </w:r>
-      <w:bookmarkEnd w:id="14"/>
+      <w:bookmarkEnd w:id="13"/>
     </w:p>
     <w:p>
       <w:pPr>
@@ -5485,7 +5359,7 @@
         <w:br w:type="page"/>
       </w:r>
     </w:p>
-    <w:bookmarkStart w:id="15" w:name="_Toc465108885" w:displacedByCustomXml="next"/>
+    <w:bookmarkStart w:id="14" w:name="_Toc465108885" w:displacedByCustomXml="next"/>
     <w:sdt>
       <w:sdtPr>
         <w:rPr>
@@ -5538,7 +5412,7 @@
             </w:rPr>
             <w:t>EFERÊNCIAS</w:t>
           </w:r>
-          <w:bookmarkEnd w:id="15"/>
+          <w:bookmarkEnd w:id="14"/>
         </w:p>
         <w:sdt>
           <w:sdtPr>
@@ -6006,7 +5880,7 @@
           <w:rPr>
             <w:noProof/>
           </w:rPr>
-          <w:t>9</w:t>
+          <w:t>10</w:t>
         </w:r>
         <w:r>
           <w:fldChar w:fldCharType="end"/>
@@ -7565,7 +7439,7 @@
 </file>
 
 <file path=customXml/itemProps1.xml><?xml version="1.0" encoding="utf-8"?>
-<ds:datastoreItem xmlns:ds="http://schemas.openxmlformats.org/officeDocument/2006/customXml" ds:itemID="{DC4534C5-FB65-477F-BDE1-B51FA5EB5C27}">
+<ds:datastoreItem xmlns:ds="http://schemas.openxmlformats.org/officeDocument/2006/customXml" ds:itemID="{FFBEB17A-6883-463A-9C98-065104A29825}">
   <ds:schemaRefs>
     <ds:schemaRef ds:uri="http://schemas.openxmlformats.org/officeDocument/2006/bibliography"/>
   </ds:schemaRefs>

</xml_diff>

<commit_message>
parte da ana pt1
</commit_message>
<xml_diff>
--- a/esquemas/Monografica-TCC.docx
+++ b/esquemas/Monografica-TCC.docx
@@ -859,7 +859,7 @@
           <w:r>
             <w:fldChar w:fldCharType="separate"/>
           </w:r>
-          <w:hyperlink w:anchor="_Toc465970400" w:history="1">
+          <w:hyperlink w:anchor="_Toc466578683" w:history="1">
             <w:r>
               <w:rPr>
                 <w:rStyle w:val="Hyperlink"/>
@@ -888,7 +888,7 @@
                 <w:noProof/>
                 <w:webHidden/>
               </w:rPr>
-              <w:instrText xml:space="preserve"> PAGEREF _Toc465970400 \h </w:instrText>
+              <w:instrText xml:space="preserve"> PAGEREF _Toc466578683 \h </w:instrText>
             </w:r>
             <w:r>
               <w:rPr>
@@ -931,7 +931,7 @@
               <w:lang w:eastAsia="pt-BR"/>
             </w:rPr>
           </w:pPr>
-          <w:hyperlink w:anchor="_Toc465970401" w:history="1">
+          <w:hyperlink w:anchor="_Toc466578684" w:history="1">
             <w:r>
               <w:rPr>
                 <w:rStyle w:val="Hyperlink"/>
@@ -960,7 +960,7 @@
                 <w:noProof/>
                 <w:webHidden/>
               </w:rPr>
-              <w:instrText xml:space="preserve"> PAGEREF _Toc465970401 \h </w:instrText>
+              <w:instrText xml:space="preserve"> PAGEREF _Toc466578684 \h </w:instrText>
             </w:r>
             <w:r>
               <w:rPr>
@@ -1003,7 +1003,7 @@
               <w:lang w:eastAsia="pt-BR"/>
             </w:rPr>
           </w:pPr>
-          <w:hyperlink w:anchor="_Toc465970402" w:history="1">
+          <w:hyperlink w:anchor="_Toc466578685" w:history="1">
             <w:r>
               <w:rPr>
                 <w:rStyle w:val="Hyperlink"/>
@@ -1032,7 +1032,7 @@
                 <w:noProof/>
                 <w:webHidden/>
               </w:rPr>
-              <w:instrText xml:space="preserve"> PAGEREF _Toc465970402 \h </w:instrText>
+              <w:instrText xml:space="preserve"> PAGEREF _Toc466578685 \h </w:instrText>
             </w:r>
             <w:r>
               <w:rPr>
@@ -1075,7 +1075,7 @@
               <w:lang w:eastAsia="pt-BR"/>
             </w:rPr>
           </w:pPr>
-          <w:hyperlink w:anchor="_Toc465970403" w:history="1">
+          <w:hyperlink w:anchor="_Toc466578686" w:history="1">
             <w:r>
               <w:rPr>
                 <w:rStyle w:val="Hyperlink"/>
@@ -1104,7 +1104,7 @@
                 <w:noProof/>
                 <w:webHidden/>
               </w:rPr>
-              <w:instrText xml:space="preserve"> PAGEREF _Toc465970403 \h </w:instrText>
+              <w:instrText xml:space="preserve"> PAGEREF _Toc466578686 \h </w:instrText>
             </w:r>
             <w:r>
               <w:rPr>
@@ -1147,7 +1147,7 @@
               <w:lang w:eastAsia="pt-BR"/>
             </w:rPr>
           </w:pPr>
-          <w:hyperlink w:anchor="_Toc465970404" w:history="1">
+          <w:hyperlink w:anchor="_Toc466578687" w:history="1">
             <w:r>
               <w:rPr>
                 <w:rStyle w:val="Hyperlink"/>
@@ -1176,7 +1176,7 @@
                 <w:noProof/>
                 <w:webHidden/>
               </w:rPr>
-              <w:instrText xml:space="preserve"> PAGEREF _Toc465970404 \h </w:instrText>
+              <w:instrText xml:space="preserve"> PAGEREF _Toc466578687 \h </w:instrText>
             </w:r>
             <w:r>
               <w:rPr>
@@ -1219,7 +1219,7 @@
               <w:lang w:eastAsia="pt-BR"/>
             </w:rPr>
           </w:pPr>
-          <w:hyperlink w:anchor="_Toc465970405" w:history="1">
+          <w:hyperlink w:anchor="_Toc466578688" w:history="1">
             <w:r>
               <w:rPr>
                 <w:rStyle w:val="Hyperlink"/>
@@ -1248,7 +1248,7 @@
                 <w:noProof/>
                 <w:webHidden/>
               </w:rPr>
-              <w:instrText xml:space="preserve"> PAGEREF _Toc465970405 \h </w:instrText>
+              <w:instrText xml:space="preserve"> PAGEREF _Toc466578688 \h </w:instrText>
             </w:r>
             <w:r>
               <w:rPr>
@@ -1291,7 +1291,7 @@
               <w:lang w:eastAsia="pt-BR"/>
             </w:rPr>
           </w:pPr>
-          <w:hyperlink w:anchor="_Toc465970406" w:history="1">
+          <w:hyperlink w:anchor="_Toc466578689" w:history="1">
             <w:r>
               <w:rPr>
                 <w:rStyle w:val="Hyperlink"/>
@@ -1320,7 +1320,7 @@
                 <w:noProof/>
                 <w:webHidden/>
               </w:rPr>
-              <w:instrText xml:space="preserve"> PAGEREF _Toc465970406 \h </w:instrText>
+              <w:instrText xml:space="preserve"> PAGEREF _Toc466578689 \h </w:instrText>
             </w:r>
             <w:r>
               <w:rPr>
@@ -1363,7 +1363,7 @@
               <w:lang w:eastAsia="pt-BR"/>
             </w:rPr>
           </w:pPr>
-          <w:hyperlink w:anchor="_Toc465970407" w:history="1">
+          <w:hyperlink w:anchor="_Toc466578690" w:history="1">
             <w:r>
               <w:rPr>
                 <w:rStyle w:val="Hyperlink"/>
@@ -1392,7 +1392,7 @@
                 <w:noProof/>
                 <w:webHidden/>
               </w:rPr>
-              <w:instrText xml:space="preserve"> PAGEREF _Toc465970407 \h </w:instrText>
+              <w:instrText xml:space="preserve"> PAGEREF _Toc466578690 \h </w:instrText>
             </w:r>
             <w:r>
               <w:rPr>
@@ -1435,7 +1435,7 @@
               <w:lang w:eastAsia="pt-BR"/>
             </w:rPr>
           </w:pPr>
-          <w:hyperlink w:anchor="_Toc465970408" w:history="1">
+          <w:hyperlink w:anchor="_Toc466578691" w:history="1">
             <w:r>
               <w:rPr>
                 <w:rStyle w:val="Hyperlink"/>
@@ -1464,7 +1464,7 @@
                 <w:noProof/>
                 <w:webHidden/>
               </w:rPr>
-              <w:instrText xml:space="preserve"> PAGEREF _Toc465970408 \h </w:instrText>
+              <w:instrText xml:space="preserve"> PAGEREF _Toc466578691 \h </w:instrText>
             </w:r>
             <w:r>
               <w:rPr>
@@ -1507,7 +1507,7 @@
               <w:lang w:eastAsia="pt-BR"/>
             </w:rPr>
           </w:pPr>
-          <w:hyperlink w:anchor="_Toc465970409" w:history="1">
+          <w:hyperlink w:anchor="_Toc466578692" w:history="1">
             <w:r>
               <w:rPr>
                 <w:rStyle w:val="Hyperlink"/>
@@ -1536,7 +1536,7 @@
                 <w:noProof/>
                 <w:webHidden/>
               </w:rPr>
-              <w:instrText xml:space="preserve"> PAGEREF _Toc465970409 \h </w:instrText>
+              <w:instrText xml:space="preserve"> PAGEREF _Toc466578692 \h </w:instrText>
             </w:r>
             <w:r>
               <w:rPr>
@@ -1579,7 +1579,7 @@
               <w:lang w:eastAsia="pt-BR"/>
             </w:rPr>
           </w:pPr>
-          <w:hyperlink w:anchor="_Toc465970410" w:history="1">
+          <w:hyperlink w:anchor="_Toc466578693" w:history="1">
             <w:r>
               <w:rPr>
                 <w:rStyle w:val="Hyperlink"/>
@@ -1608,7 +1608,7 @@
                 <w:noProof/>
                 <w:webHidden/>
               </w:rPr>
-              <w:instrText xml:space="preserve"> PAGEREF _Toc465970410 \h </w:instrText>
+              <w:instrText xml:space="preserve"> PAGEREF _Toc466578693 \h </w:instrText>
             </w:r>
             <w:r>
               <w:rPr>
@@ -1651,7 +1651,7 @@
               <w:lang w:eastAsia="pt-BR"/>
             </w:rPr>
           </w:pPr>
-          <w:hyperlink w:anchor="_Toc465970411" w:history="1">
+          <w:hyperlink w:anchor="_Toc466578694" w:history="1">
             <w:r>
               <w:rPr>
                 <w:rStyle w:val="Hyperlink"/>
@@ -1680,7 +1680,7 @@
                 <w:noProof/>
                 <w:webHidden/>
               </w:rPr>
-              <w:instrText xml:space="preserve"> PAGEREF _Toc465970411 \h </w:instrText>
+              <w:instrText xml:space="preserve"> PAGEREF _Toc466578694 \h </w:instrText>
             </w:r>
             <w:r>
               <w:rPr>
@@ -1723,7 +1723,7 @@
               <w:lang w:eastAsia="pt-BR"/>
             </w:rPr>
           </w:pPr>
-          <w:hyperlink w:anchor="_Toc465970412" w:history="1">
+          <w:hyperlink w:anchor="_Toc466578695" w:history="1">
             <w:r>
               <w:rPr>
                 <w:rStyle w:val="Hyperlink"/>
@@ -1752,7 +1752,7 @@
                 <w:noProof/>
                 <w:webHidden/>
               </w:rPr>
-              <w:instrText xml:space="preserve"> PAGEREF _Toc465970412 \h </w:instrText>
+              <w:instrText xml:space="preserve"> PAGEREF _Toc466578695 \h </w:instrText>
             </w:r>
             <w:r>
               <w:rPr>
@@ -1795,7 +1795,7 @@
               <w:lang w:eastAsia="pt-BR"/>
             </w:rPr>
           </w:pPr>
-          <w:hyperlink w:anchor="_Toc465970413" w:history="1">
+          <w:hyperlink w:anchor="_Toc466578696" w:history="1">
             <w:r>
               <w:rPr>
                 <w:rStyle w:val="Hyperlink"/>
@@ -1824,7 +1824,7 @@
                 <w:noProof/>
                 <w:webHidden/>
               </w:rPr>
-              <w:instrText xml:space="preserve"> PAGEREF _Toc465970413 \h </w:instrText>
+              <w:instrText xml:space="preserve"> PAGEREF _Toc466578696 \h </w:instrText>
             </w:r>
             <w:r>
               <w:rPr>
@@ -1845,6 +1845,366 @@
                 <w:webHidden/>
               </w:rPr>
               <w:t>10</w:t>
+            </w:r>
+            <w:r>
+              <w:rPr>
+                <w:noProof/>
+                <w:webHidden/>
+              </w:rPr>
+              <w:fldChar w:fldCharType="end"/>
+            </w:r>
+          </w:hyperlink>
+        </w:p>
+        <w:p>
+          <w:pPr>
+            <w:pStyle w:val="Sumrio2"/>
+            <w:tabs>
+              <w:tab w:val="right" w:leader="dot" w:pos="9061"/>
+            </w:tabs>
+            <w:rPr>
+              <w:rFonts w:eastAsiaTheme="minorEastAsia"/>
+              <w:noProof/>
+              <w:lang w:eastAsia="pt-BR"/>
+            </w:rPr>
+          </w:pPr>
+          <w:hyperlink w:anchor="_Toc466578697" w:history="1">
+            <w:r>
+              <w:rPr>
+                <w:rStyle w:val="Hyperlink"/>
+                <w:rFonts w:ascii="Arial" w:hAnsi="Arial" w:cs="Arial"/>
+                <w:b/>
+                <w:noProof/>
+              </w:rPr>
+              <w:t>Modelo de negócio – Canvas</w:t>
+            </w:r>
+            <w:r>
+              <w:rPr>
+                <w:noProof/>
+                <w:webHidden/>
+              </w:rPr>
+              <w:tab/>
+            </w:r>
+            <w:r>
+              <w:rPr>
+                <w:noProof/>
+                <w:webHidden/>
+              </w:rPr>
+              <w:fldChar w:fldCharType="begin"/>
+            </w:r>
+            <w:r>
+              <w:rPr>
+                <w:noProof/>
+                <w:webHidden/>
+              </w:rPr>
+              <w:instrText xml:space="preserve"> PAGEREF _Toc466578697 \h </w:instrText>
+            </w:r>
+            <w:r>
+              <w:rPr>
+                <w:noProof/>
+                <w:webHidden/>
+              </w:rPr>
+            </w:r>
+            <w:r>
+              <w:rPr>
+                <w:noProof/>
+                <w:webHidden/>
+              </w:rPr>
+              <w:fldChar w:fldCharType="separate"/>
+            </w:r>
+            <w:r>
+              <w:rPr>
+                <w:noProof/>
+                <w:webHidden/>
+              </w:rPr>
+              <w:t>10</w:t>
+            </w:r>
+            <w:r>
+              <w:rPr>
+                <w:noProof/>
+                <w:webHidden/>
+              </w:rPr>
+              <w:fldChar w:fldCharType="end"/>
+            </w:r>
+          </w:hyperlink>
+        </w:p>
+        <w:p>
+          <w:pPr>
+            <w:pStyle w:val="Sumrio2"/>
+            <w:tabs>
+              <w:tab w:val="right" w:leader="dot" w:pos="9061"/>
+            </w:tabs>
+            <w:rPr>
+              <w:rFonts w:eastAsiaTheme="minorEastAsia"/>
+              <w:noProof/>
+              <w:lang w:eastAsia="pt-BR"/>
+            </w:rPr>
+          </w:pPr>
+          <w:hyperlink w:anchor="_Toc466578698" w:history="1">
+            <w:r>
+              <w:rPr>
+                <w:rStyle w:val="Hyperlink"/>
+                <w:rFonts w:ascii="Arial" w:hAnsi="Arial" w:cs="Arial"/>
+                <w:b/>
+                <w:noProof/>
+              </w:rPr>
+              <w:t>Planejamento do site</w:t>
+            </w:r>
+            <w:r>
+              <w:rPr>
+                <w:noProof/>
+                <w:webHidden/>
+              </w:rPr>
+              <w:tab/>
+            </w:r>
+            <w:r>
+              <w:rPr>
+                <w:noProof/>
+                <w:webHidden/>
+              </w:rPr>
+              <w:fldChar w:fldCharType="begin"/>
+            </w:r>
+            <w:r>
+              <w:rPr>
+                <w:noProof/>
+                <w:webHidden/>
+              </w:rPr>
+              <w:instrText xml:space="preserve"> PAGEREF _Toc466578698 \h </w:instrText>
+            </w:r>
+            <w:r>
+              <w:rPr>
+                <w:noProof/>
+                <w:webHidden/>
+              </w:rPr>
+            </w:r>
+            <w:r>
+              <w:rPr>
+                <w:noProof/>
+                <w:webHidden/>
+              </w:rPr>
+              <w:fldChar w:fldCharType="separate"/>
+            </w:r>
+            <w:r>
+              <w:rPr>
+                <w:noProof/>
+                <w:webHidden/>
+              </w:rPr>
+              <w:t>12</w:t>
+            </w:r>
+            <w:r>
+              <w:rPr>
+                <w:noProof/>
+                <w:webHidden/>
+              </w:rPr>
+              <w:fldChar w:fldCharType="end"/>
+            </w:r>
+          </w:hyperlink>
+        </w:p>
+        <w:p>
+          <w:pPr>
+            <w:pStyle w:val="Sumrio3"/>
+            <w:tabs>
+              <w:tab w:val="right" w:leader="dot" w:pos="9061"/>
+            </w:tabs>
+            <w:rPr>
+              <w:rFonts w:eastAsiaTheme="minorEastAsia"/>
+              <w:noProof/>
+              <w:lang w:eastAsia="pt-BR"/>
+            </w:rPr>
+          </w:pPr>
+          <w:hyperlink w:anchor="_Toc466578699" w:history="1">
+            <w:r>
+              <w:rPr>
+                <w:rStyle w:val="Hyperlink"/>
+                <w:rFonts w:ascii="Arial" w:hAnsi="Arial" w:cs="Arial"/>
+                <w:b/>
+                <w:noProof/>
+              </w:rPr>
+              <w:t>Mapa de navegação</w:t>
+            </w:r>
+            <w:r>
+              <w:rPr>
+                <w:noProof/>
+                <w:webHidden/>
+              </w:rPr>
+              <w:tab/>
+            </w:r>
+            <w:r>
+              <w:rPr>
+                <w:noProof/>
+                <w:webHidden/>
+              </w:rPr>
+              <w:fldChar w:fldCharType="begin"/>
+            </w:r>
+            <w:r>
+              <w:rPr>
+                <w:noProof/>
+                <w:webHidden/>
+              </w:rPr>
+              <w:instrText xml:space="preserve"> PAGEREF _Toc466578699 \h </w:instrText>
+            </w:r>
+            <w:r>
+              <w:rPr>
+                <w:noProof/>
+                <w:webHidden/>
+              </w:rPr>
+            </w:r>
+            <w:r>
+              <w:rPr>
+                <w:noProof/>
+                <w:webHidden/>
+              </w:rPr>
+              <w:fldChar w:fldCharType="separate"/>
+            </w:r>
+            <w:r>
+              <w:rPr>
+                <w:noProof/>
+                <w:webHidden/>
+              </w:rPr>
+              <w:t>12</w:t>
+            </w:r>
+            <w:r>
+              <w:rPr>
+                <w:noProof/>
+                <w:webHidden/>
+              </w:rPr>
+              <w:fldChar w:fldCharType="end"/>
+            </w:r>
+          </w:hyperlink>
+        </w:p>
+        <w:p>
+          <w:pPr>
+            <w:pStyle w:val="Sumrio3"/>
+            <w:tabs>
+              <w:tab w:val="right" w:leader="dot" w:pos="9061"/>
+            </w:tabs>
+            <w:rPr>
+              <w:rFonts w:eastAsiaTheme="minorEastAsia"/>
+              <w:noProof/>
+              <w:lang w:eastAsia="pt-BR"/>
+            </w:rPr>
+          </w:pPr>
+          <w:hyperlink w:anchor="_Toc466578700" w:history="1">
+            <w:r>
+              <w:rPr>
+                <w:rStyle w:val="Hyperlink"/>
+                <w:rFonts w:ascii="Arial" w:hAnsi="Arial" w:cs="Arial"/>
+                <w:b/>
+                <w:noProof/>
+              </w:rPr>
+              <w:t>Wireframe</w:t>
+            </w:r>
+            <w:r>
+              <w:rPr>
+                <w:noProof/>
+                <w:webHidden/>
+              </w:rPr>
+              <w:tab/>
+            </w:r>
+            <w:r>
+              <w:rPr>
+                <w:noProof/>
+                <w:webHidden/>
+              </w:rPr>
+              <w:fldChar w:fldCharType="begin"/>
+            </w:r>
+            <w:r>
+              <w:rPr>
+                <w:noProof/>
+                <w:webHidden/>
+              </w:rPr>
+              <w:instrText xml:space="preserve"> PAGEREF _Toc466578700 \h </w:instrText>
+            </w:r>
+            <w:r>
+              <w:rPr>
+                <w:noProof/>
+                <w:webHidden/>
+              </w:rPr>
+            </w:r>
+            <w:r>
+              <w:rPr>
+                <w:noProof/>
+                <w:webHidden/>
+              </w:rPr>
+              <w:fldChar w:fldCharType="separate"/>
+            </w:r>
+            <w:r>
+              <w:rPr>
+                <w:noProof/>
+                <w:webHidden/>
+              </w:rPr>
+              <w:t>13</w:t>
+            </w:r>
+            <w:r>
+              <w:rPr>
+                <w:noProof/>
+                <w:webHidden/>
+              </w:rPr>
+              <w:fldChar w:fldCharType="end"/>
+            </w:r>
+          </w:hyperlink>
+        </w:p>
+        <w:p>
+          <w:pPr>
+            <w:pStyle w:val="Sumrio2"/>
+            <w:tabs>
+              <w:tab w:val="right" w:leader="dot" w:pos="9061"/>
+            </w:tabs>
+            <w:rPr>
+              <w:rFonts w:eastAsiaTheme="minorEastAsia"/>
+              <w:noProof/>
+              <w:lang w:eastAsia="pt-BR"/>
+            </w:rPr>
+          </w:pPr>
+          <w:hyperlink w:anchor="_Toc466578701" w:history="1">
+            <w:r>
+              <w:rPr>
+                <w:rStyle w:val="Hyperlink"/>
+                <w:rFonts w:ascii="Arial" w:hAnsi="Arial" w:cs="Arial"/>
+                <w:b/>
+                <w:noProof/>
+              </w:rPr>
+              <w:t>O que se usa para construir um site?</w:t>
+            </w:r>
+            <w:r>
+              <w:rPr>
+                <w:noProof/>
+                <w:webHidden/>
+              </w:rPr>
+              <w:tab/>
+            </w:r>
+            <w:r>
+              <w:rPr>
+                <w:noProof/>
+                <w:webHidden/>
+              </w:rPr>
+              <w:fldChar w:fldCharType="begin"/>
+            </w:r>
+            <w:r>
+              <w:rPr>
+                <w:noProof/>
+                <w:webHidden/>
+              </w:rPr>
+              <w:instrText xml:space="preserve"> PAGEREF _Toc466578701 \h </w:instrText>
+            </w:r>
+            <w:r>
+              <w:rPr>
+                <w:noProof/>
+                <w:webHidden/>
+              </w:rPr>
+            </w:r>
+            <w:r>
+              <w:rPr>
+                <w:noProof/>
+                <w:webHidden/>
+              </w:rPr>
+              <w:fldChar w:fldCharType="separate"/>
+            </w:r>
+            <w:r>
+              <w:rPr>
+                <w:noProof/>
+                <w:webHidden/>
+              </w:rPr>
+              <w:t>16</w:t>
             </w:r>
             <w:r>
               <w:rPr>
@@ -1867,7 +2227,7 @@
               <w:lang w:eastAsia="pt-BR"/>
             </w:rPr>
           </w:pPr>
-          <w:hyperlink w:anchor="_Toc465970414" w:history="1">
+          <w:hyperlink w:anchor="_Toc466578702" w:history="1">
             <w:r>
               <w:rPr>
                 <w:rStyle w:val="Hyperlink"/>
@@ -1896,7 +2256,7 @@
                 <w:noProof/>
                 <w:webHidden/>
               </w:rPr>
-              <w:instrText xml:space="preserve"> PAGEREF _Toc465970414 \h </w:instrText>
+              <w:instrText xml:space="preserve"> PAGEREF _Toc466578702 \h </w:instrText>
             </w:r>
             <w:r>
               <w:rPr>
@@ -1916,7 +2276,7 @@
                 <w:noProof/>
                 <w:webHidden/>
               </w:rPr>
-              <w:t>11</w:t>
+              <w:t>17</w:t>
             </w:r>
             <w:r>
               <w:rPr>
@@ -1939,7 +2299,7 @@
               <w:lang w:eastAsia="pt-BR"/>
             </w:rPr>
           </w:pPr>
-          <w:hyperlink w:anchor="_Toc465970415" w:history="1">
+          <w:hyperlink w:anchor="_Toc466578703" w:history="1">
             <w:r>
               <w:rPr>
                 <w:rStyle w:val="Hyperlink"/>
@@ -1968,7 +2328,7 @@
                 <w:noProof/>
                 <w:webHidden/>
               </w:rPr>
-              <w:instrText xml:space="preserve"> PAGEREF _Toc465970415 \h </w:instrText>
+              <w:instrText xml:space="preserve"> PAGEREF _Toc466578703 \h </w:instrText>
             </w:r>
             <w:r>
               <w:rPr>
@@ -1988,7 +2348,7 @@
                 <w:noProof/>
                 <w:webHidden/>
               </w:rPr>
-              <w:t>12</w:t>
+              <w:t>18</w:t>
             </w:r>
             <w:r>
               <w:rPr>
@@ -2038,7 +2398,7 @@
           <w:szCs w:val="28"/>
         </w:rPr>
       </w:pPr>
-      <w:bookmarkStart w:id="0" w:name="_Toc465970400"/>
+      <w:bookmarkStart w:id="0" w:name="_Toc466578683"/>
       <w:r>
         <w:rPr>
           <w:rFonts w:ascii="Arial" w:hAnsi="Arial" w:cs="Arial"/>
@@ -2097,7 +2457,7 @@
           <w:szCs w:val="24"/>
         </w:rPr>
       </w:pPr>
-      <w:bookmarkStart w:id="1" w:name="_Toc465970401"/>
+      <w:bookmarkStart w:id="1" w:name="_Toc466578684"/>
       <w:r>
         <w:rPr>
           <w:rFonts w:ascii="Arial" w:hAnsi="Arial" w:cs="Arial"/>
@@ -2120,7 +2480,7 @@
           <w:szCs w:val="28"/>
         </w:rPr>
       </w:pPr>
-      <w:bookmarkStart w:id="2" w:name="_Toc465970402"/>
+      <w:bookmarkStart w:id="2" w:name="_Toc466578685"/>
       <w:r>
         <w:rPr>
           <w:rFonts w:ascii="Arial" w:hAnsi="Arial" w:cs="Arial"/>
@@ -2157,7 +2517,7 @@
           <w:rFonts w:ascii="Arial" w:hAnsi="Arial" w:cs="Arial"/>
         </w:rPr>
       </w:pPr>
-      <w:bookmarkStart w:id="3" w:name="_Toc465970403"/>
+      <w:bookmarkStart w:id="3" w:name="_Toc466578686"/>
       <w:r>
         <w:rPr>
           <w:rFonts w:ascii="Arial" w:hAnsi="Arial" w:cs="Arial"/>
@@ -2398,7 +2758,7 @@
           <w:szCs w:val="28"/>
         </w:rPr>
       </w:pPr>
-      <w:bookmarkStart w:id="4" w:name="_Toc465970404"/>
+      <w:bookmarkStart w:id="4" w:name="_Toc466578687"/>
       <w:r>
         <w:rPr>
           <w:rFonts w:ascii="Arial" w:hAnsi="Arial" w:cs="Arial"/>
@@ -2427,7 +2787,31 @@
           <w:sz w:val="24"/>
           <w:szCs w:val="24"/>
         </w:rPr>
-        <w:t>Segundo nossa pesquisa de campo, os alunos</w:t>
+        <w:t>Além da própria dificuldade enfrentada pelos integrantes do grupo,</w:t>
+      </w:r>
+      <w:r>
+        <w:rPr>
+          <w:rFonts w:ascii="Arial" w:hAnsi="Arial" w:cs="Arial"/>
+          <w:sz w:val="24"/>
+          <w:szCs w:val="24"/>
+        </w:rPr>
+        <w:t xml:space="preserve"> nossa pesquisa de campo</w:t>
+      </w:r>
+      <w:r>
+        <w:rPr>
+          <w:rFonts w:ascii="Arial" w:hAnsi="Arial" w:cs="Arial"/>
+          <w:sz w:val="24"/>
+          <w:szCs w:val="24"/>
+        </w:rPr>
+        <w:t xml:space="preserve"> mostrou que</w:t>
+      </w:r>
+      <w:r>
+        <w:rPr>
+          <w:rFonts w:ascii="Arial" w:hAnsi="Arial" w:cs="Arial"/>
+          <w:sz w:val="24"/>
+          <w:szCs w:val="24"/>
+        </w:rPr>
+        <w:t xml:space="preserve"> os alunos</w:t>
       </w:r>
       <w:r>
         <w:rPr>
@@ -2466,7 +2850,7 @@
           <w:szCs w:val="28"/>
         </w:rPr>
       </w:pPr>
-      <w:bookmarkStart w:id="5" w:name="_Toc465970405"/>
+      <w:bookmarkStart w:id="5" w:name="_Toc466578688"/>
       <w:r>
         <w:rPr>
           <w:rFonts w:ascii="Arial" w:hAnsi="Arial" w:cs="Arial"/>
@@ -2490,7 +2874,7 @@
           <w:szCs w:val="28"/>
         </w:rPr>
       </w:pPr>
-      <w:bookmarkStart w:id="6" w:name="_Toc465970406"/>
+      <w:bookmarkStart w:id="6" w:name="_Toc466578689"/>
       <w:r>
         <w:rPr>
           <w:rFonts w:ascii="Arial" w:hAnsi="Arial" w:cs="Arial"/>
@@ -3141,7 +3525,6 @@
           <w:id w:val="1857768433"/>
           <w:citation/>
         </w:sdtPr>
-        <w:sdtEndPr/>
         <w:sdtContent>
           <w:r>
             <w:rPr>
@@ -3206,7 +3589,7 @@
           <w:szCs w:val="28"/>
         </w:rPr>
       </w:pPr>
-      <w:bookmarkStart w:id="7" w:name="_Toc465970407"/>
+      <w:bookmarkStart w:id="7" w:name="_Toc466578690"/>
       <w:r>
         <w:rPr>
           <w:rFonts w:ascii="Arial" w:hAnsi="Arial" w:cs="Arial"/>
@@ -3304,7 +3687,6 @@
           <w:id w:val="555590193"/>
           <w:citation/>
         </w:sdtPr>
-        <w:sdtEndPr/>
         <w:sdtContent>
           <w:r>
             <w:rPr>
@@ -3570,7 +3952,6 @@
           <w:id w:val="1203837226"/>
           <w:citation/>
         </w:sdtPr>
-        <w:sdtEndPr/>
         <w:sdtContent>
           <w:r>
             <w:rPr>
@@ -3647,7 +4028,7 @@
           <w:szCs w:val="28"/>
         </w:rPr>
       </w:pPr>
-      <w:bookmarkStart w:id="8" w:name="_Toc465970408"/>
+      <w:bookmarkStart w:id="8" w:name="_Toc466578691"/>
       <w:r>
         <w:rPr>
           <w:rFonts w:ascii="Arial" w:hAnsi="Arial" w:cs="Arial"/>
@@ -3731,7 +4112,6 @@
           <w:id w:val="-1648663284"/>
           <w:citation/>
         </w:sdtPr>
-        <w:sdtEndPr/>
         <w:sdtContent>
           <w:r>
             <w:rPr>
@@ -3813,7 +4193,6 @@
           <w:id w:val="279617237"/>
           <w:citation/>
         </w:sdtPr>
-        <w:sdtEndPr/>
         <w:sdtContent>
           <w:r>
             <w:rPr>
@@ -3895,7 +4274,6 @@
           <w:id w:val="-240800843"/>
           <w:citation/>
         </w:sdtPr>
-        <w:sdtEndPr/>
         <w:sdtContent>
           <w:r>
             <w:rPr>
@@ -3960,7 +4338,7 @@
           <w:szCs w:val="28"/>
         </w:rPr>
       </w:pPr>
-      <w:bookmarkStart w:id="9" w:name="_Toc465970409"/>
+      <w:bookmarkStart w:id="9" w:name="_Toc466578692"/>
       <w:r>
         <w:rPr>
           <w:rFonts w:ascii="Arial" w:hAnsi="Arial" w:cs="Arial"/>
@@ -4076,7 +4454,6 @@
           <w:id w:val="-1937889009"/>
           <w:citation/>
         </w:sdtPr>
-        <w:sdtEndPr/>
         <w:sdtContent>
           <w:r>
             <w:rPr>
@@ -4141,7 +4518,7 @@
           <w:szCs w:val="24"/>
         </w:rPr>
       </w:pPr>
-      <w:bookmarkStart w:id="10" w:name="_Toc465970410"/>
+      <w:bookmarkStart w:id="10" w:name="_Toc466578693"/>
       <w:r>
         <w:rPr>
           <w:rFonts w:ascii="Arial" w:hAnsi="Arial" w:cs="Arial"/>
@@ -4197,7 +4574,6 @@
           <w:id w:val="-1755273885"/>
           <w:citation/>
         </w:sdtPr>
-        <w:sdtEndPr/>
         <w:sdtContent>
           <w:r>
             <w:rPr>
@@ -4270,6 +4646,7 @@
     <w:p>
       <w:pPr>
         <w:spacing w:line="360" w:lineRule="auto"/>
+        <w:jc w:val="center"/>
       </w:pPr>
       <w:r>
         <w:rPr>
@@ -4402,7 +4779,7 @@
           <w:szCs w:val="24"/>
         </w:rPr>
       </w:pPr>
-      <w:bookmarkStart w:id="11" w:name="_Toc465970411"/>
+      <w:bookmarkStart w:id="11" w:name="_Toc466578694"/>
       <w:r>
         <w:rPr>
           <w:rFonts w:ascii="Arial" w:hAnsi="Arial" w:cs="Arial"/>
@@ -4443,7 +4820,6 @@
           <w:id w:val="1913424353"/>
           <w:citation/>
         </w:sdtPr>
-        <w:sdtEndPr/>
         <w:sdtContent>
           <w:r>
             <w:rPr>
@@ -4639,7 +5015,7 @@
           <w:szCs w:val="28"/>
         </w:rPr>
       </w:pPr>
-      <w:bookmarkStart w:id="12" w:name="_Toc465970412"/>
+      <w:bookmarkStart w:id="12" w:name="_Toc466578695"/>
       <w:r>
         <w:rPr>
           <w:rFonts w:ascii="Arial" w:hAnsi="Arial" w:cs="Arial"/>
@@ -4799,7 +5175,6 @@
           <w:id w:val="-802848296"/>
           <w:citation/>
         </w:sdtPr>
-        <w:sdtEndPr/>
         <w:sdtContent>
           <w:r>
             <w:rPr>
@@ -5351,7 +5726,7 @@
           <w:szCs w:val="28"/>
         </w:rPr>
       </w:pPr>
-      <w:bookmarkStart w:id="13" w:name="_Toc465970413"/>
+      <w:bookmarkStart w:id="13" w:name="_Toc466578696"/>
       <w:r>
         <w:rPr>
           <w:rFonts w:ascii="Arial" w:hAnsi="Arial" w:cs="Arial"/>
@@ -5375,6 +5750,7 @@
           <w:szCs w:val="28"/>
         </w:rPr>
       </w:pPr>
+      <w:bookmarkStart w:id="14" w:name="_Toc466578697"/>
       <w:r>
         <w:rPr>
           <w:rFonts w:ascii="Arial" w:hAnsi="Arial" w:cs="Arial"/>
@@ -5394,6 +5770,7 @@
         </w:rPr>
         <w:t>Canvas</w:t>
       </w:r>
+      <w:bookmarkEnd w:id="14"/>
       <w:proofErr w:type="spellEnd"/>
     </w:p>
     <w:p>
@@ -5424,7 +5801,6 @@
           <w:id w:val="1931928579"/>
           <w:citation/>
         </w:sdtPr>
-        <w:sdtEndPr/>
         <w:sdtContent>
           <w:r>
             <w:rPr>
@@ -5764,13 +6140,31 @@
     <w:p>
       <w:pPr>
         <w:spacing w:after="0" w:line="360" w:lineRule="auto"/>
-        <w:jc w:val="both"/>
-        <w:rPr>
-          <w:rFonts w:ascii="Arial" w:hAnsi="Arial" w:cs="Arial"/>
-          <w:sz w:val="24"/>
-          <w:szCs w:val="24"/>
-        </w:rPr>
-      </w:pPr>
+        <w:rPr>
+          <w:rFonts w:ascii="Arial" w:hAnsi="Arial" w:cs="Arial"/>
+          <w:sz w:val="24"/>
+          <w:szCs w:val="24"/>
+        </w:rPr>
+      </w:pPr>
+      <w:r>
+        <w:rPr>
+          <w:rFonts w:ascii="Arial" w:hAnsi="Arial" w:cs="Arial"/>
+          <w:sz w:val="24"/>
+          <w:szCs w:val="24"/>
+        </w:rPr>
+        <w:lastRenderedPageBreak/>
+        <w:t xml:space="preserve">Exemplo </w:t>
+      </w:r>
+      <w:proofErr w:type="spellStart"/>
+      <w:r>
+        <w:rPr>
+          <w:rFonts w:ascii="Arial" w:hAnsi="Arial" w:cs="Arial"/>
+          <w:sz w:val="24"/>
+          <w:szCs w:val="24"/>
+        </w:rPr>
+        <w:t>Canvas</w:t>
+      </w:r>
+      <w:proofErr w:type="spellEnd"/>
       <w:r>
         <w:rPr>
           <w:rFonts w:ascii="Arial" w:hAnsi="Arial" w:cs="Arial"/>
@@ -5781,8 +6175,8 @@
         </w:rPr>
         <w:drawing>
           <wp:inline distT="0" distB="0" distL="0" distR="0" wp14:anchorId="797ADC2F" wp14:editId="795DE909">
-            <wp:extent cx="4112164" cy="2889250"/>
-            <wp:effectExtent l="0" t="0" r="3175" b="6350"/>
+            <wp:extent cx="5605670" cy="3938601"/>
+            <wp:effectExtent l="0" t="0" r="0" b="5080"/>
             <wp:docPr id="2" name="Imagem 2"/>
             <wp:cNvGraphicFramePr>
               <a:graphicFrameLocks xmlns:a="http://schemas.openxmlformats.org/drawingml/2006/main" noChangeAspect="1"/>
@@ -5809,7 +6203,7 @@
                   <pic:spPr>
                     <a:xfrm>
                       <a:off x="0" y="0"/>
-                      <a:ext cx="4128034" cy="2900400"/>
+                      <a:ext cx="5666524" cy="3981357"/>
                     </a:xfrm>
                     <a:prstGeom prst="rect">
                       <a:avLst/>
@@ -5824,8 +6218,7 @@
     </w:p>
     <w:p>
       <w:pPr>
-        <w:spacing w:line="360" w:lineRule="auto"/>
-        <w:jc w:val="both"/>
+        <w:spacing w:after="0" w:line="360" w:lineRule="auto"/>
         <w:rPr>
           <w:rFonts w:ascii="Arial" w:hAnsi="Arial" w:cs="Arial"/>
           <w:sz w:val="18"/>
@@ -5882,7 +6275,6 @@
           <w:sz w:val="24"/>
           <w:szCs w:val="24"/>
         </w:rPr>
-        <w:lastRenderedPageBreak/>
         <w:t xml:space="preserve">Proposta de valor: </w:t>
       </w:r>
       <w:r>
@@ -6184,6 +6576,7 @@
           <w:sz w:val="24"/>
           <w:szCs w:val="24"/>
         </w:rPr>
+        <w:lastRenderedPageBreak/>
         <w:t xml:space="preserve">Nosso </w:t>
       </w:r>
       <w:proofErr w:type="spellStart"/>
@@ -6214,7 +6607,33 @@
           <w:sz w:val="24"/>
           <w:szCs w:val="24"/>
         </w:rPr>
-        <w:t xml:space="preserve">Com bases nas informações acima, desenvolveu-se o modelo de negócio deste projeto: </w:t>
+        <w:t>Com bases nas informações acima, desenvolveu-se o m</w:t>
+      </w:r>
+      <w:r>
+        <w:rPr>
+          <w:rFonts w:ascii="Arial" w:hAnsi="Arial" w:cs="Arial"/>
+          <w:sz w:val="24"/>
+          <w:szCs w:val="24"/>
+        </w:rPr>
+        <w:t>odelo de negócio deste projeto:</w:t>
+      </w:r>
+    </w:p>
+    <w:p>
+      <w:pPr>
+        <w:spacing w:line="360" w:lineRule="auto"/>
+        <w:rPr>
+          <w:rFonts w:ascii="Arial" w:hAnsi="Arial" w:cs="Arial"/>
+          <w:sz w:val="24"/>
+          <w:szCs w:val="24"/>
+        </w:rPr>
+      </w:pPr>
+      <w:r>
+        <w:rPr>
+          <w:rFonts w:ascii="Arial" w:hAnsi="Arial" w:cs="Arial"/>
+          <w:sz w:val="24"/>
+          <w:szCs w:val="24"/>
+        </w:rPr>
+        <w:t>Cavas: Encontre uma van</w:t>
       </w:r>
       <w:r>
         <w:rPr>
@@ -6223,8 +6642,8 @@
         </w:rPr>
         <w:drawing>
           <wp:inline distT="0" distB="0" distL="0" distR="0" wp14:anchorId="537A5832" wp14:editId="179647EA">
-            <wp:extent cx="5400040" cy="2862580"/>
-            <wp:effectExtent l="0" t="0" r="0" b="0"/>
+            <wp:extent cx="5651039" cy="3260035"/>
+            <wp:effectExtent l="0" t="0" r="6985" b="0"/>
             <wp:docPr id="3" name="Imagem 3"/>
             <wp:cNvGraphicFramePr>
               <a:graphicFrameLocks xmlns:a="http://schemas.openxmlformats.org/drawingml/2006/main" noChangeAspect="1"/>
@@ -6237,7 +6656,7 @@
                     <pic:cNvPicPr/>
                   </pic:nvPicPr>
                   <pic:blipFill>
-                    <a:blip r:embed="rId10" cstate="print">
+                    <a:blip r:embed="rId10">
                       <a:extLst>
                         <a:ext uri="{28A0092B-C50C-407E-A947-70E740481C1C}">
                           <a14:useLocalDpi xmlns:a14="http://schemas.microsoft.com/office/drawing/2010/main" val="0"/>
@@ -6251,7 +6670,7 @@
                   <pic:spPr>
                     <a:xfrm>
                       <a:off x="0" y="0"/>
-                      <a:ext cx="5400040" cy="2862580"/>
+                      <a:ext cx="5673198" cy="3272818"/>
                     </a:xfrm>
                     <a:prstGeom prst="rect">
                       <a:avLst/>
@@ -6275,6 +6694,7 @@
           <w:szCs w:val="28"/>
         </w:rPr>
       </w:pPr>
+      <w:bookmarkStart w:id="15" w:name="_Toc466578698"/>
       <w:r>
         <w:rPr>
           <w:rFonts w:ascii="Arial" w:hAnsi="Arial" w:cs="Arial"/>
@@ -6282,9 +6702,9 @@
           <w:sz w:val="28"/>
           <w:szCs w:val="28"/>
         </w:rPr>
-        <w:lastRenderedPageBreak/>
         <w:t>Planejamento do site</w:t>
       </w:r>
+      <w:bookmarkEnd w:id="15"/>
     </w:p>
     <w:p>
       <w:pPr>
@@ -6350,24 +6770,24 @@
     </w:p>
     <w:p>
       <w:pPr>
-        <w:spacing w:line="360" w:lineRule="auto"/>
-        <w:jc w:val="both"/>
-        <w:rPr>
-          <w:rFonts w:ascii="Arial" w:hAnsi="Arial" w:cs="Arial"/>
-          <w:b/>
-          <w:sz w:val="24"/>
+        <w:pStyle w:val="Ttulo3"/>
+        <w:spacing w:line="360" w:lineRule="auto"/>
+        <w:rPr>
+          <w:rFonts w:ascii="Arial" w:hAnsi="Arial" w:cs="Arial"/>
+          <w:b/>
           <w:szCs w:val="28"/>
         </w:rPr>
       </w:pPr>
-      <w:r>
-        <w:rPr>
-          <w:rFonts w:ascii="Arial" w:hAnsi="Arial" w:cs="Arial"/>
-          <w:b/>
-          <w:sz w:val="24"/>
+      <w:bookmarkStart w:id="16" w:name="_Toc466578699"/>
+      <w:r>
+        <w:rPr>
+          <w:rFonts w:ascii="Arial" w:hAnsi="Arial" w:cs="Arial"/>
+          <w:b/>
           <w:szCs w:val="28"/>
         </w:rPr>
         <w:t>Mapa de navegação</w:t>
       </w:r>
+      <w:bookmarkEnd w:id="16"/>
     </w:p>
     <w:p>
       <w:pPr>
@@ -6466,8 +6886,6 @@
         </w:rPr>
         <w:t>.</w:t>
       </w:r>
-      <w:bookmarkStart w:id="14" w:name="_GoBack"/>
-      <w:bookmarkEnd w:id="14"/>
     </w:p>
     <w:p>
       <w:pPr>
@@ -6503,6 +6921,7 @@
           <w:noProof/>
           <w:lang w:eastAsia="pt-BR"/>
         </w:rPr>
+        <w:lastRenderedPageBreak/>
         <w:drawing>
           <wp:inline distT="0" distB="0" distL="0" distR="0" wp14:anchorId="6BD1E0B0" wp14:editId="6DA5B9EB">
             <wp:extent cx="5400040" cy="3150235"/>
@@ -6520,72 +6939,1087 @@
     </w:p>
     <w:p>
       <w:pPr>
+        <w:pStyle w:val="Ttulo3"/>
+        <w:spacing w:line="360" w:lineRule="auto"/>
+        <w:rPr>
+          <w:rFonts w:ascii="Arial" w:hAnsi="Arial" w:cs="Arial"/>
+          <w:b/>
+        </w:rPr>
+      </w:pPr>
+      <w:bookmarkStart w:id="17" w:name="_Toc466578700"/>
+      <w:r>
+        <w:rPr>
+          <w:rFonts w:ascii="Arial" w:hAnsi="Arial" w:cs="Arial"/>
+          <w:b/>
+        </w:rPr>
+        <w:t>Wireframe</w:t>
+      </w:r>
+      <w:bookmarkEnd w:id="17"/>
+    </w:p>
+    <w:p>
+      <w:pPr>
         <w:spacing w:line="360" w:lineRule="auto"/>
         <w:jc w:val="both"/>
+        <w:rPr>
+          <w:rFonts w:ascii="Arial" w:hAnsi="Arial" w:cs="Arial"/>
+          <w:sz w:val="24"/>
+          <w:szCs w:val="24"/>
+        </w:rPr>
+      </w:pPr>
+      <w:r>
+        <w:rPr>
+          <w:rFonts w:ascii="Arial" w:hAnsi="Arial" w:cs="Arial"/>
+          <w:sz w:val="24"/>
+          <w:szCs w:val="24"/>
+        </w:rPr>
+        <w:t xml:space="preserve">Wireframe é o desenho usado como protótipo de um site. A característica principal dele é ser básico, por esse motivo ele é chamado de “esqueleto”. É feito sem cores ou imagens, apenas mostra o essencial, como se fosse uma folha de rascunho. No wireframe deve conter as características do website, os elementos que existirão nas páginas, quais serão as funções delas e como tudo irá funcionar, como será o projeto final de acordo com as especificações que foram anteriormente decididas para ele. Durante o desenvolvimento de um projeto, o wireframe é utilizado para servir como base para que os desenvolvedores possam entender como </w:t>
+      </w:r>
+      <w:r>
+        <w:rPr>
+          <w:rFonts w:ascii="Arial" w:hAnsi="Arial" w:cs="Arial"/>
+          <w:sz w:val="24"/>
+          <w:szCs w:val="24"/>
+        </w:rPr>
+        <w:t>a página será e pensar em mudanças e melhorias e ver como é a lógica dela, porque ela ainda não existe de fato.</w:t>
+      </w:r>
+    </w:p>
+    <w:p>
+      <w:pPr>
+        <w:spacing w:line="360" w:lineRule="auto"/>
+        <w:jc w:val="both"/>
+        <w:rPr>
+          <w:rFonts w:ascii="Arial" w:hAnsi="Arial" w:cs="Arial"/>
+          <w:sz w:val="24"/>
+          <w:szCs w:val="24"/>
+        </w:rPr>
+      </w:pPr>
+      <w:r>
+        <w:rPr>
+          <w:rFonts w:ascii="Arial" w:hAnsi="Arial" w:cs="Arial"/>
+          <w:sz w:val="24"/>
+          <w:szCs w:val="24"/>
+        </w:rPr>
+        <w:t xml:space="preserve">Existem várias maneiras de se fazer um wireframe, a mais simples é fazer um desenho no papel, porém existem vários softwares que servem para isso e funcionam mais ou menos como o lápis e papel. Alguns exemplos de programas utilizados para a criação de </w:t>
+      </w:r>
+      <w:proofErr w:type="spellStart"/>
+      <w:r>
+        <w:rPr>
+          <w:rFonts w:ascii="Arial" w:hAnsi="Arial" w:cs="Arial"/>
+          <w:sz w:val="24"/>
+          <w:szCs w:val="24"/>
+        </w:rPr>
+        <w:t>wireframes</w:t>
+      </w:r>
+      <w:proofErr w:type="spellEnd"/>
+      <w:r>
+        <w:rPr>
+          <w:rFonts w:ascii="Arial" w:hAnsi="Arial" w:cs="Arial"/>
+          <w:sz w:val="24"/>
+          <w:szCs w:val="24"/>
+        </w:rPr>
+        <w:t xml:space="preserve"> de baixa fidelidade (ou seja, </w:t>
+      </w:r>
+      <w:proofErr w:type="spellStart"/>
+      <w:r>
+        <w:rPr>
+          <w:rFonts w:ascii="Arial" w:hAnsi="Arial" w:cs="Arial"/>
+          <w:sz w:val="24"/>
+          <w:szCs w:val="24"/>
+        </w:rPr>
+        <w:t>wireframes</w:t>
+      </w:r>
+      <w:proofErr w:type="spellEnd"/>
+      <w:r>
+        <w:rPr>
+          <w:rFonts w:ascii="Arial" w:hAnsi="Arial" w:cs="Arial"/>
+          <w:sz w:val="24"/>
+          <w:szCs w:val="24"/>
+        </w:rPr>
+        <w:t xml:space="preserve"> que são muito básicos, um verdadeiro esqueleto) são o Visio, </w:t>
+      </w:r>
+      <w:proofErr w:type="spellStart"/>
+      <w:r>
+        <w:rPr>
+          <w:rFonts w:ascii="Arial" w:hAnsi="Arial" w:cs="Arial"/>
+          <w:sz w:val="24"/>
+          <w:szCs w:val="24"/>
+        </w:rPr>
+        <w:t>Mockingbird</w:t>
+      </w:r>
+      <w:proofErr w:type="spellEnd"/>
+      <w:r>
+        <w:rPr>
+          <w:rFonts w:ascii="Arial" w:hAnsi="Arial" w:cs="Arial"/>
+          <w:sz w:val="24"/>
+          <w:szCs w:val="24"/>
+        </w:rPr>
+        <w:t xml:space="preserve">, </w:t>
+      </w:r>
+      <w:proofErr w:type="spellStart"/>
+      <w:r>
+        <w:rPr>
+          <w:rFonts w:ascii="Arial" w:hAnsi="Arial" w:cs="Arial"/>
+          <w:sz w:val="24"/>
+          <w:szCs w:val="24"/>
+        </w:rPr>
+        <w:t>Illustrator</w:t>
+      </w:r>
+      <w:proofErr w:type="spellEnd"/>
+      <w:r>
+        <w:rPr>
+          <w:rFonts w:ascii="Arial" w:hAnsi="Arial" w:cs="Arial"/>
+          <w:sz w:val="24"/>
+          <w:szCs w:val="24"/>
+        </w:rPr>
+        <w:t xml:space="preserve">, Photoshop, Adobe Fireworks, entre muitos outros. Também existem ferramentas de alta fidelidade, como </w:t>
+      </w:r>
+      <w:proofErr w:type="spellStart"/>
+      <w:r>
+        <w:rPr>
+          <w:rFonts w:ascii="Arial" w:hAnsi="Arial" w:cs="Arial"/>
+          <w:sz w:val="24"/>
+          <w:szCs w:val="24"/>
+        </w:rPr>
+        <w:t>Axure</w:t>
+      </w:r>
+      <w:proofErr w:type="spellEnd"/>
+      <w:r>
+        <w:rPr>
+          <w:rFonts w:ascii="Arial" w:hAnsi="Arial" w:cs="Arial"/>
+          <w:sz w:val="24"/>
+          <w:szCs w:val="24"/>
+        </w:rPr>
+        <w:t xml:space="preserve"> e </w:t>
+      </w:r>
+      <w:proofErr w:type="spellStart"/>
+      <w:r>
+        <w:rPr>
+          <w:rFonts w:ascii="Arial" w:hAnsi="Arial" w:cs="Arial"/>
+          <w:sz w:val="24"/>
+          <w:szCs w:val="24"/>
+        </w:rPr>
+        <w:t>ProtoShare</w:t>
+      </w:r>
+      <w:proofErr w:type="spellEnd"/>
+      <w:r>
+        <w:rPr>
+          <w:rFonts w:ascii="Arial" w:hAnsi="Arial" w:cs="Arial"/>
+          <w:sz w:val="24"/>
+          <w:szCs w:val="24"/>
+        </w:rPr>
+        <w:t xml:space="preserve"> e também algumas ferramentas de prototipagem online, para o caso de o design da interface ser colaborativo ou compartilhado. “Se o rascunho é </w:t>
+      </w:r>
+      <w:r>
+        <w:rPr>
+          <w:rFonts w:ascii="Arial" w:hAnsi="Arial" w:cs="Arial"/>
+          <w:sz w:val="24"/>
+          <w:szCs w:val="24"/>
+        </w:rPr>
+        <w:lastRenderedPageBreak/>
+        <w:t>feito em papel e caneta, passa a ideia de amadorismo. Se é feito de forma muito sofisticada, pode gerar a ilusão de que o programa está praticamente pronto. ”.</w:t>
+      </w:r>
+    </w:p>
+    <w:p>
+      <w:pPr>
+        <w:spacing w:line="360" w:lineRule="auto"/>
+        <w:jc w:val="both"/>
+        <w:rPr>
+          <w:rFonts w:ascii="Arial" w:hAnsi="Arial" w:cs="Arial"/>
+          <w:sz w:val="24"/>
+          <w:szCs w:val="24"/>
+        </w:rPr>
+      </w:pPr>
+      <w:r>
+        <w:rPr>
+          <w:rFonts w:ascii="Arial" w:hAnsi="Arial" w:cs="Arial"/>
+          <w:sz w:val="24"/>
+          <w:szCs w:val="24"/>
+        </w:rPr>
+        <w:t xml:space="preserve">Neste projeto de TCC foi utilizado o programa </w:t>
+      </w:r>
+      <w:proofErr w:type="spellStart"/>
+      <w:r>
+        <w:rPr>
+          <w:rFonts w:ascii="Arial" w:hAnsi="Arial" w:cs="Arial"/>
+          <w:sz w:val="24"/>
+          <w:szCs w:val="24"/>
+        </w:rPr>
+        <w:t>Balsamiq</w:t>
+      </w:r>
+      <w:proofErr w:type="spellEnd"/>
+      <w:r>
+        <w:rPr>
+          <w:rFonts w:ascii="Arial" w:hAnsi="Arial" w:cs="Arial"/>
+          <w:sz w:val="24"/>
+          <w:szCs w:val="24"/>
+        </w:rPr>
+        <w:t xml:space="preserve"> </w:t>
+      </w:r>
+      <w:proofErr w:type="spellStart"/>
+      <w:r>
+        <w:rPr>
+          <w:rFonts w:ascii="Arial" w:hAnsi="Arial" w:cs="Arial"/>
+          <w:sz w:val="24"/>
+          <w:szCs w:val="24"/>
+        </w:rPr>
+        <w:t>Mockups</w:t>
+      </w:r>
+      <w:proofErr w:type="spellEnd"/>
+      <w:r>
+        <w:rPr>
+          <w:rFonts w:ascii="Arial" w:hAnsi="Arial" w:cs="Arial"/>
+          <w:sz w:val="24"/>
+          <w:szCs w:val="24"/>
+        </w:rPr>
+        <w:t>, pois ele oferece um meio termo entre os rascunhos de baixa e alta fidelidade. Com ele é possível fazer protótipo com aparência de desenho manual, mas de uma forma rápi</w:t>
+      </w:r>
+      <w:r>
+        <w:rPr>
+          <w:rFonts w:ascii="Arial" w:hAnsi="Arial" w:cs="Arial"/>
+          <w:sz w:val="24"/>
+          <w:szCs w:val="24"/>
+        </w:rPr>
+        <w:t>da e eficaz.</w:t>
+      </w:r>
+    </w:p>
+    <w:p>
+      <w:pPr>
+        <w:spacing w:line="360" w:lineRule="auto"/>
+        <w:jc w:val="both"/>
+        <w:rPr>
+          <w:rFonts w:ascii="Arial" w:hAnsi="Arial" w:cs="Arial"/>
+          <w:sz w:val="24"/>
+          <w:szCs w:val="24"/>
+        </w:rPr>
+      </w:pPr>
+      <w:r>
+        <w:rPr>
+          <w:rFonts w:ascii="Arial" w:hAnsi="Arial" w:cs="Arial"/>
+          <w:sz w:val="24"/>
+          <w:szCs w:val="24"/>
+        </w:rPr>
+        <w:t>Este é o protótipo do site Encontre uma Van:</w:t>
+      </w:r>
+    </w:p>
+    <w:p>
+      <w:pPr>
+        <w:spacing w:line="360" w:lineRule="auto"/>
+        <w:rPr>
+          <w:rFonts w:ascii="Arial" w:hAnsi="Arial" w:cs="Arial"/>
+          <w:sz w:val="24"/>
+          <w:szCs w:val="24"/>
+        </w:rPr>
+      </w:pPr>
+      <w:r>
+        <w:rPr>
+          <w:rFonts w:ascii="Arial" w:hAnsi="Arial" w:cs="Arial"/>
+          <w:sz w:val="24"/>
+          <w:szCs w:val="24"/>
+        </w:rPr>
+        <w:t>Página inicial</w:t>
+      </w:r>
+      <w:r>
+        <w:rPr>
+          <w:rFonts w:ascii="Calibri" w:hAnsi="Calibri" w:cs="Calibri"/>
+          <w:noProof/>
+        </w:rPr>
+        <w:drawing>
+          <wp:inline distT="0" distB="0" distL="0" distR="0" wp14:anchorId="7E0F9B99" wp14:editId="37D12CE7">
+            <wp:extent cx="5276850" cy="4371975"/>
+            <wp:effectExtent l="0" t="0" r="0" b="0"/>
+            <wp:docPr id="5" name="Imagem 5"/>
+            <wp:cNvGraphicFramePr>
+              <a:graphicFrameLocks xmlns:a="http://schemas.openxmlformats.org/drawingml/2006/main" noChangeAspect="1"/>
+            </wp:cNvGraphicFramePr>
+            <a:graphic xmlns:a="http://schemas.openxmlformats.org/drawingml/2006/main">
+              <a:graphicData uri="http://schemas.openxmlformats.org/drawingml/2006/picture">
+                <pic:pic xmlns:pic="http://schemas.openxmlformats.org/drawingml/2006/picture">
+                  <pic:nvPicPr>
+                    <pic:cNvPr id="0" name="Picture 1"/>
+                    <pic:cNvPicPr>
+                      <a:picLocks noChangeAspect="1" noChangeArrowheads="1"/>
+                    </pic:cNvPicPr>
+                  </pic:nvPicPr>
+                  <pic:blipFill>
+                    <a:blip r:embed="rId16" cstate="print">
+                      <a:extLst>
+                        <a:ext uri="{28A0092B-C50C-407E-A947-70E740481C1C}">
+                          <a14:useLocalDpi xmlns:a14="http://schemas.microsoft.com/office/drawing/2010/main" val="0"/>
+                        </a:ext>
+                      </a:extLst>
+                    </a:blip>
+                    <a:srcRect/>
+                    <a:stretch>
+                      <a:fillRect/>
+                    </a:stretch>
+                  </pic:blipFill>
+                  <pic:spPr bwMode="auto">
+                    <a:xfrm>
+                      <a:off x="0" y="0"/>
+                      <a:ext cx="5276850" cy="4371975"/>
+                    </a:xfrm>
+                    <a:prstGeom prst="rect">
+                      <a:avLst/>
+                    </a:prstGeom>
+                    <a:noFill/>
+                    <a:ln>
+                      <a:noFill/>
+                    </a:ln>
+                  </pic:spPr>
+                </pic:pic>
+              </a:graphicData>
+            </a:graphic>
+          </wp:inline>
+        </w:drawing>
+      </w:r>
+    </w:p>
+    <w:p>
+      <w:pPr>
+        <w:spacing w:line="360" w:lineRule="auto"/>
+        <w:jc w:val="both"/>
+        <w:rPr>
+          <w:rFonts w:ascii="Arial" w:hAnsi="Arial" w:cs="Arial"/>
+          <w:sz w:val="24"/>
+          <w:szCs w:val="24"/>
+        </w:rPr>
+      </w:pPr>
+      <w:r>
+        <w:rPr>
+          <w:rFonts w:ascii="Arial" w:hAnsi="Arial" w:cs="Arial"/>
+          <w:sz w:val="24"/>
+          <w:szCs w:val="24"/>
+        </w:rPr>
+        <w:t>Esta é a página inicial. Na barra que fica em cima, as empresas podem entrar em suas contas ou ir para a página de cadastro, caso ainda não tenham feito isso. Essa barra está presente em todas as páginas</w:t>
+      </w:r>
+      <w:r>
+        <w:rPr>
+          <w:rFonts w:ascii="Arial" w:hAnsi="Arial" w:cs="Arial"/>
+          <w:sz w:val="24"/>
+          <w:szCs w:val="24"/>
+        </w:rPr>
+        <w:t>. Os próximos blocos da página são para os estudantes que estão em busca de uma van. Ele seleciona a cidade de partida, a escola para onde ele precisa ir e onde ela fica. Ao clicar em buscar, os resultados já aparecem logo abaixo com todas as informações que ele vai precisar para contratar a empresa.</w:t>
+      </w:r>
+    </w:p>
+    <w:p>
+      <w:pPr>
+        <w:spacing w:line="360" w:lineRule="auto"/>
+        <w:rPr>
+          <w:rFonts w:ascii="Arial" w:hAnsi="Arial" w:cs="Arial"/>
+          <w:sz w:val="24"/>
+          <w:szCs w:val="24"/>
+        </w:rPr>
+      </w:pPr>
+      <w:r>
+        <w:rPr>
+          <w:rFonts w:ascii="Arial" w:hAnsi="Arial" w:cs="Arial"/>
+          <w:sz w:val="24"/>
+          <w:szCs w:val="24"/>
+        </w:rPr>
+        <w:lastRenderedPageBreak/>
+        <w:t>P</w:t>
+      </w:r>
+      <w:r>
+        <w:rPr>
+          <w:rFonts w:ascii="Arial" w:hAnsi="Arial" w:cs="Arial"/>
+          <w:sz w:val="24"/>
+          <w:szCs w:val="24"/>
+        </w:rPr>
+        <w:t>ágina de cadastro</w:t>
+      </w:r>
+      <w:r>
+        <w:rPr>
+          <w:rFonts w:ascii="Calibri" w:hAnsi="Calibri" w:cs="Calibri"/>
+          <w:noProof/>
+        </w:rPr>
+        <w:drawing>
+          <wp:inline distT="0" distB="0" distL="0" distR="0" wp14:anchorId="62D04065" wp14:editId="6A43497E">
+            <wp:extent cx="5276850" cy="3028950"/>
+            <wp:effectExtent l="0" t="0" r="0" b="0"/>
+            <wp:docPr id="6" name="Imagem 6"/>
+            <wp:cNvGraphicFramePr>
+              <a:graphicFrameLocks xmlns:a="http://schemas.openxmlformats.org/drawingml/2006/main" noChangeAspect="1"/>
+            </wp:cNvGraphicFramePr>
+            <a:graphic xmlns:a="http://schemas.openxmlformats.org/drawingml/2006/main">
+              <a:graphicData uri="http://schemas.openxmlformats.org/drawingml/2006/picture">
+                <pic:pic xmlns:pic="http://schemas.openxmlformats.org/drawingml/2006/picture">
+                  <pic:nvPicPr>
+                    <pic:cNvPr id="0" name="Picture 2"/>
+                    <pic:cNvPicPr>
+                      <a:picLocks noChangeAspect="1" noChangeArrowheads="1"/>
+                    </pic:cNvPicPr>
+                  </pic:nvPicPr>
+                  <pic:blipFill>
+                    <a:blip r:embed="rId17" cstate="print">
+                      <a:extLst>
+                        <a:ext uri="{28A0092B-C50C-407E-A947-70E740481C1C}">
+                          <a14:useLocalDpi xmlns:a14="http://schemas.microsoft.com/office/drawing/2010/main" val="0"/>
+                        </a:ext>
+                      </a:extLst>
+                    </a:blip>
+                    <a:srcRect/>
+                    <a:stretch>
+                      <a:fillRect/>
+                    </a:stretch>
+                  </pic:blipFill>
+                  <pic:spPr bwMode="auto">
+                    <a:xfrm>
+                      <a:off x="0" y="0"/>
+                      <a:ext cx="5276850" cy="3028950"/>
+                    </a:xfrm>
+                    <a:prstGeom prst="rect">
+                      <a:avLst/>
+                    </a:prstGeom>
+                    <a:noFill/>
+                    <a:ln>
+                      <a:noFill/>
+                    </a:ln>
+                  </pic:spPr>
+                </pic:pic>
+              </a:graphicData>
+            </a:graphic>
+          </wp:inline>
+        </w:drawing>
+      </w:r>
+    </w:p>
+    <w:p>
+      <w:pPr>
+        <w:spacing w:line="360" w:lineRule="auto"/>
+        <w:jc w:val="both"/>
+        <w:rPr>
+          <w:rFonts w:ascii="Arial" w:hAnsi="Arial" w:cs="Arial"/>
+          <w:sz w:val="24"/>
+          <w:szCs w:val="24"/>
+        </w:rPr>
+      </w:pPr>
+      <w:r>
+        <w:rPr>
+          <w:rFonts w:ascii="Arial" w:hAnsi="Arial" w:cs="Arial"/>
+          <w:sz w:val="24"/>
+          <w:szCs w:val="24"/>
+        </w:rPr>
+        <w:t>Esta é a página de cadastro das empresas, onde será inserido os principais dados sobre ela. Ao clicar em pronto, ele vai ser redirecionado para a página cadastro de percursos</w:t>
+      </w:r>
+      <w:r>
+        <w:rPr>
+          <w:rFonts w:ascii="Arial" w:hAnsi="Arial" w:cs="Arial"/>
+          <w:sz w:val="24"/>
+          <w:szCs w:val="24"/>
+        </w:rPr>
+        <w:t>.</w:t>
+      </w:r>
+    </w:p>
+    <w:p>
+      <w:pPr>
+        <w:spacing w:line="360" w:lineRule="auto"/>
+        <w:rPr>
+          <w:rFonts w:ascii="Arial" w:hAnsi="Arial" w:cs="Arial"/>
+          <w:sz w:val="24"/>
+          <w:szCs w:val="24"/>
+        </w:rPr>
+      </w:pPr>
+      <w:r>
+        <w:rPr>
+          <w:rFonts w:ascii="Arial" w:hAnsi="Arial" w:cs="Arial"/>
+          <w:sz w:val="24"/>
+          <w:szCs w:val="24"/>
+        </w:rPr>
+        <w:t>P</w:t>
+      </w:r>
+      <w:r>
+        <w:rPr>
+          <w:rFonts w:ascii="Arial" w:hAnsi="Arial" w:cs="Arial"/>
+          <w:sz w:val="24"/>
+          <w:szCs w:val="24"/>
+        </w:rPr>
+        <w:t>ágina de cadastro de percursos</w:t>
+      </w:r>
+      <w:r>
+        <w:rPr>
+          <w:rFonts w:ascii="Calibri" w:hAnsi="Calibri" w:cs="Calibri"/>
+          <w:noProof/>
+        </w:rPr>
+        <w:drawing>
+          <wp:inline distT="0" distB="0" distL="0" distR="0" wp14:anchorId="16BCD822" wp14:editId="65BC4ADE">
+            <wp:extent cx="5276850" cy="3181350"/>
+            <wp:effectExtent l="0" t="0" r="0" b="0"/>
+            <wp:docPr id="7" name="Imagem 7"/>
+            <wp:cNvGraphicFramePr>
+              <a:graphicFrameLocks xmlns:a="http://schemas.openxmlformats.org/drawingml/2006/main" noChangeAspect="1"/>
+            </wp:cNvGraphicFramePr>
+            <a:graphic xmlns:a="http://schemas.openxmlformats.org/drawingml/2006/main">
+              <a:graphicData uri="http://schemas.openxmlformats.org/drawingml/2006/picture">
+                <pic:pic xmlns:pic="http://schemas.openxmlformats.org/drawingml/2006/picture">
+                  <pic:nvPicPr>
+                    <pic:cNvPr id="0" name="Picture 3"/>
+                    <pic:cNvPicPr>
+                      <a:picLocks noChangeAspect="1" noChangeArrowheads="1"/>
+                    </pic:cNvPicPr>
+                  </pic:nvPicPr>
+                  <pic:blipFill>
+                    <a:blip r:embed="rId18" cstate="print">
+                      <a:extLst>
+                        <a:ext uri="{28A0092B-C50C-407E-A947-70E740481C1C}">
+                          <a14:useLocalDpi xmlns:a14="http://schemas.microsoft.com/office/drawing/2010/main" val="0"/>
+                        </a:ext>
+                      </a:extLst>
+                    </a:blip>
+                    <a:srcRect/>
+                    <a:stretch>
+                      <a:fillRect/>
+                    </a:stretch>
+                  </pic:blipFill>
+                  <pic:spPr bwMode="auto">
+                    <a:xfrm>
+                      <a:off x="0" y="0"/>
+                      <a:ext cx="5276850" cy="3181350"/>
+                    </a:xfrm>
+                    <a:prstGeom prst="rect">
+                      <a:avLst/>
+                    </a:prstGeom>
+                    <a:noFill/>
+                    <a:ln>
+                      <a:noFill/>
+                    </a:ln>
+                  </pic:spPr>
+                </pic:pic>
+              </a:graphicData>
+            </a:graphic>
+          </wp:inline>
+        </w:drawing>
+      </w:r>
+    </w:p>
+    <w:p>
+      <w:pPr>
+        <w:spacing w:line="360" w:lineRule="auto"/>
+        <w:jc w:val="both"/>
+        <w:rPr>
+          <w:rFonts w:ascii="Arial" w:hAnsi="Arial" w:cs="Arial"/>
+          <w:sz w:val="24"/>
+          <w:szCs w:val="24"/>
+        </w:rPr>
+      </w:pPr>
+      <w:r>
+        <w:rPr>
+          <w:rFonts w:ascii="Arial" w:hAnsi="Arial" w:cs="Arial"/>
+          <w:sz w:val="24"/>
+          <w:szCs w:val="24"/>
+        </w:rPr>
+        <w:t xml:space="preserve">Nesta página, a empresa que está realizando o cadastro vai inserir, no lado esquerdo, as cidades em que a empresa passa para buscar alunos, no lado direito, as cidades e escolas onde ele deixa os alunos. Sempre é possível remover ou acrescentar mais </w:t>
+      </w:r>
+      <w:r>
+        <w:rPr>
+          <w:rFonts w:ascii="Arial" w:hAnsi="Arial" w:cs="Arial"/>
+          <w:sz w:val="24"/>
+          <w:szCs w:val="24"/>
+        </w:rPr>
+        <w:lastRenderedPageBreak/>
+        <w:t xml:space="preserve">cidades ou escolas. Quando essa parte estiver pronta, ele é redirecionado para o </w:t>
+      </w:r>
+      <w:r>
+        <w:rPr>
+          <w:rFonts w:ascii="Arial" w:hAnsi="Arial" w:cs="Arial"/>
+          <w:sz w:val="24"/>
+          <w:szCs w:val="24"/>
+        </w:rPr>
+        <w:t>seu</w:t>
+      </w:r>
+      <w:r>
+        <w:rPr>
+          <w:rFonts w:ascii="Arial" w:hAnsi="Arial" w:cs="Arial"/>
+          <w:sz w:val="24"/>
+          <w:szCs w:val="24"/>
+        </w:rPr>
+        <w:t xml:space="preserve"> perfil.</w:t>
+      </w:r>
+    </w:p>
+    <w:p>
+      <w:pPr>
+        <w:spacing w:line="360" w:lineRule="auto"/>
+        <w:rPr>
+          <w:rFonts w:ascii="Arial" w:hAnsi="Arial" w:cs="Arial"/>
+          <w:sz w:val="24"/>
+          <w:szCs w:val="24"/>
+        </w:rPr>
+      </w:pPr>
+      <w:r>
+        <w:rPr>
+          <w:rFonts w:ascii="Arial" w:hAnsi="Arial" w:cs="Arial"/>
+          <w:sz w:val="24"/>
+          <w:szCs w:val="24"/>
+        </w:rPr>
+        <w:t>Página do perfil</w:t>
+      </w:r>
+      <w:r>
+        <w:rPr>
+          <w:rFonts w:ascii="Calibri" w:hAnsi="Calibri" w:cs="Calibri"/>
+          <w:noProof/>
+        </w:rPr>
+        <w:drawing>
+          <wp:inline distT="0" distB="0" distL="0" distR="0" wp14:anchorId="7599A1CC" wp14:editId="21E10F9D">
+            <wp:extent cx="5276850" cy="4086225"/>
+            <wp:effectExtent l="0" t="0" r="0" b="0"/>
+            <wp:docPr id="8" name="Imagem 8"/>
+            <wp:cNvGraphicFramePr>
+              <a:graphicFrameLocks xmlns:a="http://schemas.openxmlformats.org/drawingml/2006/main" noChangeAspect="1"/>
+            </wp:cNvGraphicFramePr>
+            <a:graphic xmlns:a="http://schemas.openxmlformats.org/drawingml/2006/main">
+              <a:graphicData uri="http://schemas.openxmlformats.org/drawingml/2006/picture">
+                <pic:pic xmlns:pic="http://schemas.openxmlformats.org/drawingml/2006/picture">
+                  <pic:nvPicPr>
+                    <pic:cNvPr id="0" name="Picture 4"/>
+                    <pic:cNvPicPr>
+                      <a:picLocks noChangeAspect="1" noChangeArrowheads="1"/>
+                    </pic:cNvPicPr>
+                  </pic:nvPicPr>
+                  <pic:blipFill>
+                    <a:blip r:embed="rId19" cstate="print">
+                      <a:extLst>
+                        <a:ext uri="{28A0092B-C50C-407E-A947-70E740481C1C}">
+                          <a14:useLocalDpi xmlns:a14="http://schemas.microsoft.com/office/drawing/2010/main" val="0"/>
+                        </a:ext>
+                      </a:extLst>
+                    </a:blip>
+                    <a:srcRect/>
+                    <a:stretch>
+                      <a:fillRect/>
+                    </a:stretch>
+                  </pic:blipFill>
+                  <pic:spPr bwMode="auto">
+                    <a:xfrm>
+                      <a:off x="0" y="0"/>
+                      <a:ext cx="5276850" cy="4086225"/>
+                    </a:xfrm>
+                    <a:prstGeom prst="rect">
+                      <a:avLst/>
+                    </a:prstGeom>
+                    <a:noFill/>
+                    <a:ln>
+                      <a:noFill/>
+                    </a:ln>
+                  </pic:spPr>
+                </pic:pic>
+              </a:graphicData>
+            </a:graphic>
+          </wp:inline>
+        </w:drawing>
+      </w:r>
+    </w:p>
+    <w:p>
+      <w:pPr>
+        <w:spacing w:line="360" w:lineRule="auto"/>
+        <w:jc w:val="both"/>
+        <w:rPr>
+          <w:rFonts w:ascii="Arial" w:hAnsi="Arial" w:cs="Arial"/>
+          <w:sz w:val="24"/>
+          <w:szCs w:val="24"/>
+        </w:rPr>
+      </w:pPr>
+      <w:r>
+        <w:rPr>
+          <w:rFonts w:ascii="Arial" w:hAnsi="Arial" w:cs="Arial"/>
+          <w:sz w:val="24"/>
+          <w:szCs w:val="24"/>
+        </w:rPr>
+        <w:t>Esta página não é pública para as pessoas que acessam o site. É apenas para que as empresas possam alterar seus dados caso for necessário.</w:t>
+      </w:r>
+    </w:p>
+    <w:p>
+      <w:pPr>
+        <w:spacing w:line="360" w:lineRule="auto"/>
+        <w:rPr>
+          <w:rFonts w:ascii="Arial" w:hAnsi="Arial" w:cs="Arial"/>
+          <w:sz w:val="24"/>
+          <w:szCs w:val="24"/>
+        </w:rPr>
+      </w:pPr>
+      <w:r>
+        <w:rPr>
+          <w:rFonts w:ascii="Arial" w:hAnsi="Arial" w:cs="Arial"/>
+          <w:sz w:val="24"/>
+          <w:szCs w:val="24"/>
+        </w:rPr>
+        <w:lastRenderedPageBreak/>
+        <w:t xml:space="preserve">Página sobre </w:t>
+      </w:r>
+      <w:r>
+        <w:rPr>
+          <w:rFonts w:ascii="Calibri" w:hAnsi="Calibri" w:cs="Calibri"/>
+          <w:noProof/>
+        </w:rPr>
+        <w:drawing>
+          <wp:inline distT="0" distB="0" distL="0" distR="0" wp14:anchorId="76B7A06B" wp14:editId="7D921AC2">
+            <wp:extent cx="5329396" cy="2997559"/>
+            <wp:effectExtent l="0" t="0" r="0" b="0"/>
+            <wp:docPr id="9" name="Imagem 9"/>
+            <wp:cNvGraphicFramePr>
+              <a:graphicFrameLocks xmlns:a="http://schemas.openxmlformats.org/drawingml/2006/main" noChangeAspect="1"/>
+            </wp:cNvGraphicFramePr>
+            <a:graphic xmlns:a="http://schemas.openxmlformats.org/drawingml/2006/main">
+              <a:graphicData uri="http://schemas.openxmlformats.org/drawingml/2006/picture">
+                <pic:pic xmlns:pic="http://schemas.openxmlformats.org/drawingml/2006/picture">
+                  <pic:nvPicPr>
+                    <pic:cNvPr id="6" name="Time.png"/>
+                    <pic:cNvPicPr/>
+                  </pic:nvPicPr>
+                  <pic:blipFill>
+                    <a:blip r:embed="rId20" cstate="print">
+                      <a:extLst>
+                        <a:ext uri="{28A0092B-C50C-407E-A947-70E740481C1C}">
+                          <a14:useLocalDpi xmlns:a14="http://schemas.microsoft.com/office/drawing/2010/main" val="0"/>
+                        </a:ext>
+                      </a:extLst>
+                    </a:blip>
+                    <a:stretch>
+                      <a:fillRect/>
+                    </a:stretch>
+                  </pic:blipFill>
+                  <pic:spPr>
+                    <a:xfrm>
+                      <a:off x="0" y="0"/>
+                      <a:ext cx="5379061" cy="3025493"/>
+                    </a:xfrm>
+                    <a:prstGeom prst="rect">
+                      <a:avLst/>
+                    </a:prstGeom>
+                  </pic:spPr>
+                </pic:pic>
+              </a:graphicData>
+            </a:graphic>
+          </wp:inline>
+        </w:drawing>
+      </w:r>
+    </w:p>
+    <w:p>
+      <w:pPr>
+        <w:spacing w:line="360" w:lineRule="auto"/>
+        <w:rPr>
+          <w:rFonts w:ascii="Arial" w:hAnsi="Arial" w:cs="Arial"/>
+          <w:sz w:val="24"/>
+          <w:szCs w:val="24"/>
+        </w:rPr>
+      </w:pPr>
+      <w:r>
+        <w:rPr>
+          <w:rFonts w:ascii="Arial" w:hAnsi="Arial" w:cs="Arial"/>
+          <w:sz w:val="24"/>
+          <w:szCs w:val="24"/>
+        </w:rPr>
+        <w:t>Nesta página, o visitante poderá obter informações sobre os desenvolvedores</w:t>
+      </w:r>
+      <w:r>
+        <w:rPr>
+          <w:rFonts w:ascii="Arial" w:hAnsi="Arial" w:cs="Arial"/>
+          <w:sz w:val="24"/>
+          <w:szCs w:val="24"/>
+        </w:rPr>
+        <w:t>, como descrição da empresa e integrantes.</w:t>
+      </w:r>
+    </w:p>
+    <w:p>
+      <w:pPr>
+        <w:pStyle w:val="Ttulo2"/>
+        <w:spacing w:line="360" w:lineRule="auto"/>
+        <w:rPr>
+          <w:rFonts w:ascii="Arial" w:hAnsi="Arial" w:cs="Arial"/>
+          <w:b/>
+          <w:sz w:val="28"/>
+          <w:szCs w:val="24"/>
+        </w:rPr>
+      </w:pPr>
+      <w:bookmarkStart w:id="18" w:name="_Toc466578701"/>
+      <w:r>
+        <w:rPr>
+          <w:rFonts w:ascii="Arial" w:hAnsi="Arial" w:cs="Arial"/>
+          <w:b/>
+          <w:sz w:val="28"/>
+          <w:szCs w:val="24"/>
+        </w:rPr>
+        <w:t>O que se usa para construir um site?</w:t>
+      </w:r>
+      <w:bookmarkEnd w:id="18"/>
+    </w:p>
+    <w:p>
+      <w:pPr>
+        <w:spacing w:line="360" w:lineRule="auto"/>
+        <w:jc w:val="both"/>
+        <w:rPr>
+          <w:rFonts w:ascii="Arial" w:hAnsi="Arial" w:cs="Arial"/>
+          <w:sz w:val="24"/>
+          <w:szCs w:val="24"/>
+        </w:rPr>
+      </w:pPr>
+      <w:r>
+        <w:rPr>
+          <w:rFonts w:ascii="Arial" w:hAnsi="Arial" w:cs="Arial"/>
+          <w:sz w:val="24"/>
+          <w:szCs w:val="24"/>
+        </w:rPr>
+        <w:t>// fazendo</w:t>
+      </w:r>
+    </w:p>
+    <w:p>
+      <w:pPr>
+        <w:spacing w:line="360" w:lineRule="auto"/>
+        <w:jc w:val="both"/>
+        <w:rPr>
+          <w:rFonts w:ascii="Arial" w:hAnsi="Arial" w:cs="Arial"/>
+          <w:sz w:val="24"/>
+          <w:szCs w:val="24"/>
+        </w:rPr>
+      </w:pPr>
+      <w:r>
+        <w:rPr>
+          <w:rFonts w:ascii="Arial" w:hAnsi="Arial" w:cs="Arial"/>
+          <w:b/>
+          <w:sz w:val="24"/>
+          <w:szCs w:val="24"/>
+        </w:rPr>
+        <w:t>HTML - A estrutura do site</w:t>
+      </w:r>
+    </w:p>
+    <w:p>
+      <w:pPr>
+        <w:spacing w:line="360" w:lineRule="auto"/>
+        <w:jc w:val="both"/>
+        <w:rPr>
+          <w:rFonts w:ascii="Arial" w:hAnsi="Arial" w:cs="Arial"/>
+          <w:sz w:val="24"/>
+          <w:szCs w:val="24"/>
+        </w:rPr>
+      </w:pPr>
+      <w:r>
+        <w:rPr>
+          <w:rFonts w:ascii="Arial" w:hAnsi="Arial" w:cs="Arial"/>
+          <w:sz w:val="24"/>
+          <w:szCs w:val="24"/>
+        </w:rPr>
+        <w:t>//fazendo</w:t>
+      </w:r>
+    </w:p>
+    <w:p>
+      <w:pPr>
+        <w:spacing w:line="360" w:lineRule="auto"/>
+        <w:jc w:val="both"/>
+        <w:rPr>
+          <w:rFonts w:ascii="Arial" w:hAnsi="Arial" w:cs="Arial"/>
+          <w:sz w:val="24"/>
+          <w:szCs w:val="24"/>
+        </w:rPr>
+      </w:pPr>
+      <w:r>
+        <w:rPr>
+          <w:rFonts w:ascii="Arial" w:hAnsi="Arial" w:cs="Arial"/>
+          <w:b/>
+          <w:sz w:val="24"/>
+          <w:szCs w:val="24"/>
+        </w:rPr>
+        <w:t>CSS - A estilização da estrutura</w:t>
+      </w:r>
+    </w:p>
+    <w:p>
+      <w:pPr>
+        <w:spacing w:line="360" w:lineRule="auto"/>
+        <w:jc w:val="both"/>
+        <w:rPr>
+          <w:rFonts w:ascii="Arial" w:hAnsi="Arial" w:cs="Arial"/>
+          <w:sz w:val="24"/>
+          <w:szCs w:val="24"/>
+        </w:rPr>
+      </w:pPr>
+      <w:r>
+        <w:rPr>
+          <w:rFonts w:ascii="Arial" w:hAnsi="Arial" w:cs="Arial"/>
+          <w:sz w:val="24"/>
+          <w:szCs w:val="24"/>
+        </w:rPr>
+        <w:t>CSS (</w:t>
+      </w:r>
+      <w:proofErr w:type="spellStart"/>
+      <w:r>
+        <w:rPr>
+          <w:rFonts w:ascii="Arial" w:hAnsi="Arial" w:cs="Arial"/>
+          <w:sz w:val="24"/>
+          <w:szCs w:val="24"/>
+        </w:rPr>
+        <w:t>Cascading</w:t>
+      </w:r>
+      <w:proofErr w:type="spellEnd"/>
+      <w:r>
+        <w:rPr>
+          <w:rFonts w:ascii="Arial" w:hAnsi="Arial" w:cs="Arial"/>
+          <w:sz w:val="24"/>
+          <w:szCs w:val="24"/>
+        </w:rPr>
+        <w:t xml:space="preserve"> </w:t>
+      </w:r>
+      <w:proofErr w:type="spellStart"/>
+      <w:r>
+        <w:rPr>
+          <w:rFonts w:ascii="Arial" w:hAnsi="Arial" w:cs="Arial"/>
+          <w:sz w:val="24"/>
+          <w:szCs w:val="24"/>
+        </w:rPr>
+        <w:t>Style</w:t>
+      </w:r>
+      <w:proofErr w:type="spellEnd"/>
+      <w:r>
+        <w:rPr>
+          <w:rFonts w:ascii="Arial" w:hAnsi="Arial" w:cs="Arial"/>
+          <w:sz w:val="24"/>
+          <w:szCs w:val="24"/>
+        </w:rPr>
+        <w:t xml:space="preserve"> </w:t>
+      </w:r>
+      <w:proofErr w:type="spellStart"/>
+      <w:r>
+        <w:rPr>
+          <w:rFonts w:ascii="Arial" w:hAnsi="Arial" w:cs="Arial"/>
+          <w:sz w:val="24"/>
+          <w:szCs w:val="24"/>
+        </w:rPr>
+        <w:t>Sheets</w:t>
+      </w:r>
+      <w:proofErr w:type="spellEnd"/>
+      <w:r>
+        <w:rPr>
+          <w:rFonts w:ascii="Arial" w:hAnsi="Arial" w:cs="Arial"/>
+          <w:sz w:val="24"/>
+          <w:szCs w:val="24"/>
+        </w:rPr>
+        <w:t xml:space="preserve"> – Folhas de estilo em cascata) é uma linguagem que define o estilo de um documento </w:t>
+      </w:r>
+      <w:r>
+        <w:rPr>
+          <w:rFonts w:ascii="Arial" w:hAnsi="Arial" w:cs="Arial"/>
+          <w:sz w:val="24"/>
+          <w:szCs w:val="24"/>
+        </w:rPr>
+        <w:t>HTML</w:t>
+      </w:r>
+      <w:r>
+        <w:rPr>
+          <w:rFonts w:ascii="Arial" w:hAnsi="Arial" w:cs="Arial"/>
+          <w:sz w:val="24"/>
+          <w:szCs w:val="24"/>
+        </w:rPr>
+        <w:t xml:space="preserve"> e como os seus elementos serão mostrados. Com a evolução das tecnologias e o aumento do uso da internet ao passar do tempo, as páginas web precisavam se modificar para ficarem elegantes e atrativas para os usuários que estavam chegando. Por este motivo, nasceu o CSS</w:t>
+      </w:r>
+      <w:r>
+        <w:rPr>
+          <w:rFonts w:ascii="Arial" w:hAnsi="Arial" w:cs="Arial"/>
+          <w:sz w:val="24"/>
+          <w:szCs w:val="24"/>
+        </w:rPr>
+        <w:t>. Ele e o HTML são utilizados juntos na construção de páginas na internet e atuam de forma complementar.</w:t>
+      </w:r>
+      <w:bookmarkStart w:id="19" w:name="_GoBack"/>
+      <w:bookmarkEnd w:id="19"/>
+    </w:p>
+    <w:p>
+      <w:pPr>
+        <w:spacing w:line="360" w:lineRule="auto"/>
+        <w:jc w:val="both"/>
+        <w:rPr>
+          <w:rFonts w:ascii="Arial" w:hAnsi="Arial" w:cs="Arial"/>
+          <w:sz w:val="24"/>
+          <w:szCs w:val="24"/>
+        </w:rPr>
+      </w:pPr>
+      <w:proofErr w:type="spellStart"/>
+      <w:r>
+        <w:rPr>
+          <w:rFonts w:ascii="Arial" w:hAnsi="Arial" w:cs="Arial"/>
+          <w:b/>
+          <w:sz w:val="24"/>
+          <w:szCs w:val="24"/>
+        </w:rPr>
+        <w:t>Firebase</w:t>
+      </w:r>
+      <w:proofErr w:type="spellEnd"/>
+      <w:r>
+        <w:rPr>
+          <w:rFonts w:ascii="Arial" w:hAnsi="Arial" w:cs="Arial"/>
+          <w:b/>
+          <w:sz w:val="24"/>
+          <w:szCs w:val="24"/>
+        </w:rPr>
+        <w:t xml:space="preserve"> – O banco de dados</w:t>
+      </w:r>
+    </w:p>
+    <w:p>
+      <w:pPr>
+        <w:spacing w:line="360" w:lineRule="auto"/>
+        <w:jc w:val="both"/>
+        <w:rPr>
+          <w:rFonts w:ascii="Arial" w:hAnsi="Arial" w:cs="Arial"/>
+          <w:sz w:val="24"/>
+          <w:szCs w:val="28"/>
+        </w:rPr>
+      </w:pPr>
+    </w:p>
+    <w:p>
+      <w:pPr>
+        <w:spacing w:line="360" w:lineRule="auto"/>
+        <w:jc w:val="both"/>
+        <w:rPr>
+          <w:rFonts w:ascii="Arial" w:hAnsi="Arial" w:cs="Arial"/>
+          <w:sz w:val="24"/>
+          <w:szCs w:val="24"/>
+        </w:rPr>
+      </w:pPr>
+      <w:r>
         <w:rPr>
           <w:rFonts w:ascii="Arial" w:hAnsi="Arial" w:cs="Arial"/>
           <w:b/>
           <w:sz w:val="28"/>
           <w:szCs w:val="28"/>
         </w:rPr>
-      </w:pPr>
-      <w:r>
+        <w:br w:type="page"/>
+      </w:r>
+    </w:p>
+    <w:p>
+      <w:pPr>
+        <w:pStyle w:val="Ttulo1"/>
         <w:rPr>
           <w:rFonts w:ascii="Arial" w:hAnsi="Arial" w:cs="Arial"/>
           <w:b/>
           <w:sz w:val="28"/>
           <w:szCs w:val="28"/>
         </w:rPr>
-        <w:br w:type="page"/>
-      </w:r>
-    </w:p>
-    <w:p>
-      <w:pPr>
-        <w:pStyle w:val="Ttulo1"/>
+      </w:pPr>
+      <w:bookmarkStart w:id="20" w:name="_Toc466578702"/>
+      <w:r>
         <w:rPr>
           <w:rFonts w:ascii="Arial" w:hAnsi="Arial" w:cs="Arial"/>
           <w:b/>
           <w:sz w:val="28"/>
           <w:szCs w:val="28"/>
-          <w:lang w:val="en-US"/>
-        </w:rPr>
-      </w:pPr>
-      <w:bookmarkStart w:id="15" w:name="_Toc465970414"/>
-      <w:r>
+        </w:rPr>
+        <w:lastRenderedPageBreak/>
+        <w:t>CONCLUSÃO</w:t>
+      </w:r>
+      <w:bookmarkEnd w:id="20"/>
+    </w:p>
+    <w:p>
+      <w:pPr>
         <w:rPr>
           <w:rFonts w:ascii="Arial" w:hAnsi="Arial" w:cs="Arial"/>
           <w:b/>
           <w:sz w:val="28"/>
           <w:szCs w:val="28"/>
-          <w:lang w:val="en-US"/>
-        </w:rPr>
-        <w:lastRenderedPageBreak/>
-        <w:t>CONCLUSÃO</w:t>
-      </w:r>
-      <w:bookmarkEnd w:id="15"/>
-    </w:p>
-    <w:p>
-      <w:pPr>
+        </w:rPr>
+      </w:pPr>
+      <w:r>
         <w:rPr>
           <w:rFonts w:ascii="Arial" w:hAnsi="Arial" w:cs="Arial"/>
           <w:b/>
           <w:sz w:val="28"/>
           <w:szCs w:val="28"/>
-          <w:lang w:val="en-US"/>
-        </w:rPr>
-      </w:pPr>
-      <w:r>
-        <w:rPr>
-          <w:rFonts w:ascii="Arial" w:hAnsi="Arial" w:cs="Arial"/>
-          <w:b/>
-          <w:sz w:val="28"/>
-          <w:szCs w:val="28"/>
-          <w:lang w:val="en-US"/>
         </w:rPr>
         <w:br w:type="page"/>
       </w:r>
     </w:p>
-    <w:bookmarkStart w:id="16" w:name="_Toc465970415" w:displacedByCustomXml="next"/>
+    <w:bookmarkStart w:id="21" w:name="_Toc466578703" w:displacedByCustomXml="next"/>
     <w:sdt>
       <w:sdtPr>
         <w:rPr>
@@ -6618,7 +8052,6 @@
               <w:b/>
               <w:sz w:val="28"/>
               <w:szCs w:val="28"/>
-              <w:lang w:val="en-US"/>
             </w:rPr>
           </w:pPr>
           <w:r>
@@ -6627,7 +8060,6 @@
               <w:b/>
               <w:sz w:val="28"/>
               <w:szCs w:val="28"/>
-              <w:lang w:val="en-US"/>
             </w:rPr>
             <w:t>R</w:t>
           </w:r>
@@ -6637,11 +8069,10 @@
               <w:b/>
               <w:sz w:val="28"/>
               <w:szCs w:val="28"/>
-              <w:lang w:val="en-US"/>
             </w:rPr>
             <w:t>EFERÊNCIAS</w:t>
           </w:r>
-          <w:bookmarkEnd w:id="16"/>
+          <w:bookmarkEnd w:id="21"/>
         </w:p>
         <w:sdt>
           <w:sdtPr>
@@ -6653,7 +8084,6 @@
             <w:id w:val="-573587230"/>
             <w:bibliography/>
           </w:sdtPr>
-          <w:sdtEndPr/>
           <w:sdtContent>
             <w:p>
               <w:pPr>
@@ -7009,7 +8439,7 @@
       </w:sdtContent>
     </w:sdt>
     <w:sectPr>
-      <w:footerReference w:type="default" r:id="rId16"/>
+      <w:footerReference w:type="default" r:id="rId21"/>
       <w:pgSz w:w="11906" w:h="16838"/>
       <w:pgMar w:top="1701" w:right="1134" w:bottom="1134" w:left="1701" w:header="709" w:footer="709" w:gutter="0"/>
       <w:pgNumType w:start="1"/>
@@ -7055,7 +8485,6 @@
         <w:docPartUnique/>
       </w:docPartObj>
     </w:sdtPr>
-    <w:sdtEndPr/>
     <w:sdtContent>
       <w:p>
         <w:pPr>
@@ -7075,7 +8504,7 @@
           <w:rPr>
             <w:noProof/>
           </w:rPr>
-          <w:t>14</w:t>
+          <w:t>18</w:t>
         </w:r>
         <w:r>
           <w:fldChar w:fldCharType="end"/>
@@ -9612,57 +11041,57 @@
     </dgm:pt>
   </dgm:ptLst>
   <dgm:cxnLst>
+    <dgm:cxn modelId="{13D7EDE9-1CBA-4D3A-B997-A7A88CAC2EE3}" srcId="{F6031F32-4635-4DB6-BA49-A49601BD4C19}" destId="{B899EDEF-346B-4A36-9056-59B8455F2994}" srcOrd="0" destOrd="0" parTransId="{0B78137A-AC90-477C-BA62-CA058CE8C8C9}" sibTransId="{5EA2B3B9-7F14-42DB-8F25-D8E0040FAA45}"/>
+    <dgm:cxn modelId="{AB38F266-C6FC-4388-9072-2719A04B1D52}" type="presOf" srcId="{EE14673E-1835-4720-BC8A-8BD13B3FF62A}" destId="{EF65C609-3C5B-49E2-9CC2-7ADDE9C24FAE}" srcOrd="0" destOrd="0" presId="urn:microsoft.com/office/officeart/2005/8/layout/hierarchy6"/>
+    <dgm:cxn modelId="{E40350CA-4BCD-42EF-B978-A0A902EEBB3E}" srcId="{B899EDEF-346B-4A36-9056-59B8455F2994}" destId="{EE14673E-1835-4720-BC8A-8BD13B3FF62A}" srcOrd="0" destOrd="0" parTransId="{42DA49B4-4326-4D30-90BF-6A040DCDA91E}" sibTransId="{910CD518-FB5B-4E7E-8BAD-55532663C5B7}"/>
+    <dgm:cxn modelId="{F25CDEFC-59B7-410D-BA67-5CB9EF8A0727}" type="presOf" srcId="{4F2DDB14-922D-462F-9A03-9D88EC906D06}" destId="{E5ED103A-61C7-4D25-81C7-EA9E1A547495}" srcOrd="0" destOrd="0" presId="urn:microsoft.com/office/officeart/2005/8/layout/hierarchy6"/>
+    <dgm:cxn modelId="{45710A2D-78ED-4E79-BA0E-3DFB8C18A59A}" type="presOf" srcId="{877D05F0-A6E2-48E3-BBAF-3416E374B3B9}" destId="{4655B4E2-7C56-44E2-B969-39EC2DF9671A}" srcOrd="0" destOrd="0" presId="urn:microsoft.com/office/officeart/2005/8/layout/hierarchy6"/>
+    <dgm:cxn modelId="{6CCE004B-043B-4C40-95DE-2E32F6E2C238}" type="presOf" srcId="{EAB92C50-13C7-4F56-B7FE-CC9641D82FCC}" destId="{81EB5E65-8554-4C95-BB43-E2C1DFCC13DA}" srcOrd="0" destOrd="0" presId="urn:microsoft.com/office/officeart/2005/8/layout/hierarchy6"/>
+    <dgm:cxn modelId="{406CF81D-F25E-4AC6-A95C-1A0D19503081}" type="presOf" srcId="{B899EDEF-346B-4A36-9056-59B8455F2994}" destId="{81163C57-27AF-4E65-8F77-6E1B527A2999}" srcOrd="0" destOrd="0" presId="urn:microsoft.com/office/officeart/2005/8/layout/hierarchy6"/>
     <dgm:cxn modelId="{B9B58C66-C600-4729-A746-BF864EB30435}" srcId="{DCDEB483-BA9B-44C3-8780-0C771ACD9864}" destId="{453F7C47-9CBE-4853-BC3B-E7E56C16A33D}" srcOrd="0" destOrd="0" parTransId="{B6BC3F51-F546-4437-9368-134D37006F59}" sibTransId="{32BBEB84-9E94-42EA-8C1B-BD8BFB019E8A}"/>
+    <dgm:cxn modelId="{F7FAE7AC-7566-43CB-AF12-5BF9B0385ED3}" srcId="{453F7C47-9CBE-4853-BC3B-E7E56C16A33D}" destId="{D376947C-D347-4226-9E3B-5E3E40910426}" srcOrd="0" destOrd="0" parTransId="{1D3390F4-6140-49EC-88E8-17F2F8623EFD}" sibTransId="{0C2A4126-AAD6-4D23-B005-976F57271C24}"/>
+    <dgm:cxn modelId="{78898E72-E240-421F-BC3C-D17C63409E08}" type="presOf" srcId="{42DA49B4-4326-4D30-90BF-6A040DCDA91E}" destId="{0CDA93C6-EA78-43BB-BBAA-F35AF091A19D}" srcOrd="0" destOrd="0" presId="urn:microsoft.com/office/officeart/2005/8/layout/hierarchy6"/>
+    <dgm:cxn modelId="{5FE0893B-B00E-4FE8-84D2-23637DC85BD6}" srcId="{F6031F32-4635-4DB6-BA49-A49601BD4C19}" destId="{877D05F0-A6E2-48E3-BBAF-3416E374B3B9}" srcOrd="2" destOrd="0" parTransId="{067BD137-D167-409B-A66C-E01C7CE0536E}" sibTransId="{50541392-3CFC-4B54-AEF9-AAF0EF9BA3F9}"/>
+    <dgm:cxn modelId="{46915191-94F0-4AC3-BB59-E625006DA1B3}" type="presOf" srcId="{D376947C-D347-4226-9E3B-5E3E40910426}" destId="{7661EA23-4DC7-4E12-BDB4-3C6F99EA1E9C}" srcOrd="0" destOrd="0" presId="urn:microsoft.com/office/officeart/2005/8/layout/hierarchy6"/>
+    <dgm:cxn modelId="{032908E2-559F-41A3-AAA6-0522A77310FA}" type="presOf" srcId="{F6031F32-4635-4DB6-BA49-A49601BD4C19}" destId="{88774A29-418C-407A-B8C5-09DAE843BC35}" srcOrd="0" destOrd="0" presId="urn:microsoft.com/office/officeart/2005/8/layout/hierarchy6"/>
+    <dgm:cxn modelId="{739B0173-0E9B-4AD2-836B-0AEA4A124797}" type="presOf" srcId="{1D3390F4-6140-49EC-88E8-17F2F8623EFD}" destId="{96EFD8AB-A997-4A63-B47E-222BC3278BE1}" srcOrd="0" destOrd="0" presId="urn:microsoft.com/office/officeart/2005/8/layout/hierarchy6"/>
     <dgm:cxn modelId="{ABD0BA87-1855-4C08-B9B2-263A54BDACD4}" srcId="{4F2DDB14-922D-462F-9A03-9D88EC906D06}" destId="{F6031F32-4635-4DB6-BA49-A49601BD4C19}" srcOrd="0" destOrd="0" parTransId="{B3AD0F6B-0317-46F8-98B9-48AA94ACE8F2}" sibTransId="{A1821BE4-172B-4C54-BA10-97DA2B77102F}"/>
     <dgm:cxn modelId="{E95EC0B0-90F0-4176-BA77-C439C06C6394}" srcId="{F6031F32-4635-4DB6-BA49-A49601BD4C19}" destId="{DCDEB483-BA9B-44C3-8780-0C771ACD9864}" srcOrd="1" destOrd="0" parTransId="{EAB92C50-13C7-4F56-B7FE-CC9641D82FCC}" sibTransId="{E2C5B77B-C41C-4F1A-ADF0-578608F51023}"/>
-    <dgm:cxn modelId="{AECE4641-6CAA-4D48-961E-B0E96C35DA2B}" type="presOf" srcId="{877D05F0-A6E2-48E3-BBAF-3416E374B3B9}" destId="{4655B4E2-7C56-44E2-B969-39EC2DF9671A}" srcOrd="0" destOrd="0" presId="urn:microsoft.com/office/officeart/2005/8/layout/hierarchy6"/>
-    <dgm:cxn modelId="{6A473143-F5A4-4881-86FA-59B7D13A80BD}" type="presOf" srcId="{0B78137A-AC90-477C-BA62-CA058CE8C8C9}" destId="{0885745E-3DF3-44D6-8364-5EC414669CCB}" srcOrd="0" destOrd="0" presId="urn:microsoft.com/office/officeart/2005/8/layout/hierarchy6"/>
-    <dgm:cxn modelId="{60284ECC-C63C-4A25-B4A9-E5D1393B7C37}" type="presOf" srcId="{453F7C47-9CBE-4853-BC3B-E7E56C16A33D}" destId="{5E6B8710-445F-4C4F-B3E2-9633F1D4AF95}" srcOrd="0" destOrd="0" presId="urn:microsoft.com/office/officeart/2005/8/layout/hierarchy6"/>
-    <dgm:cxn modelId="{2FFBB4E6-D530-41C6-B95B-AAE5EF1270B6}" type="presOf" srcId="{DCDEB483-BA9B-44C3-8780-0C771ACD9864}" destId="{55B3F76D-2FBD-43F8-8389-B1283B07DB21}" srcOrd="0" destOrd="0" presId="urn:microsoft.com/office/officeart/2005/8/layout/hierarchy6"/>
-    <dgm:cxn modelId="{762501C0-1E08-4E3A-81AE-47C8664CA20D}" type="presOf" srcId="{EE14673E-1835-4720-BC8A-8BD13B3FF62A}" destId="{EF65C609-3C5B-49E2-9CC2-7ADDE9C24FAE}" srcOrd="0" destOrd="0" presId="urn:microsoft.com/office/officeart/2005/8/layout/hierarchy6"/>
-    <dgm:cxn modelId="{31F38185-C2DB-4468-9038-43B029A59027}" type="presOf" srcId="{B6BC3F51-F546-4437-9368-134D37006F59}" destId="{B8A20CB4-833B-434C-8D19-E0FFA98B80BF}" srcOrd="0" destOrd="0" presId="urn:microsoft.com/office/officeart/2005/8/layout/hierarchy6"/>
-    <dgm:cxn modelId="{0505DD9C-55A9-4268-9C16-E0D265D33586}" type="presOf" srcId="{D376947C-D347-4226-9E3B-5E3E40910426}" destId="{7661EA23-4DC7-4E12-BDB4-3C6F99EA1E9C}" srcOrd="0" destOrd="0" presId="urn:microsoft.com/office/officeart/2005/8/layout/hierarchy6"/>
-    <dgm:cxn modelId="{1A913734-A6B0-40F4-84EE-CA69D70ED809}" type="presOf" srcId="{B899EDEF-346B-4A36-9056-59B8455F2994}" destId="{81163C57-27AF-4E65-8F77-6E1B527A2999}" srcOrd="0" destOrd="0" presId="urn:microsoft.com/office/officeart/2005/8/layout/hierarchy6"/>
-    <dgm:cxn modelId="{E4BAB5BE-DC98-4421-BFE7-237A6BE4AC6B}" type="presOf" srcId="{4F2DDB14-922D-462F-9A03-9D88EC906D06}" destId="{E5ED103A-61C7-4D25-81C7-EA9E1A547495}" srcOrd="0" destOrd="0" presId="urn:microsoft.com/office/officeart/2005/8/layout/hierarchy6"/>
-    <dgm:cxn modelId="{13D7EDE9-1CBA-4D3A-B997-A7A88CAC2EE3}" srcId="{F6031F32-4635-4DB6-BA49-A49601BD4C19}" destId="{B899EDEF-346B-4A36-9056-59B8455F2994}" srcOrd="0" destOrd="0" parTransId="{0B78137A-AC90-477C-BA62-CA058CE8C8C9}" sibTransId="{5EA2B3B9-7F14-42DB-8F25-D8E0040FAA45}"/>
-    <dgm:cxn modelId="{E596F7F7-3ADE-4400-B328-CF0107DDEB7F}" type="presOf" srcId="{067BD137-D167-409B-A66C-E01C7CE0536E}" destId="{52B277D7-77EF-4D47-ACDE-778B7EAD65B0}" srcOrd="0" destOrd="0" presId="urn:microsoft.com/office/officeart/2005/8/layout/hierarchy6"/>
-    <dgm:cxn modelId="{5DDD4E43-FDED-4B9E-AA75-B31C547E2FA1}" type="presOf" srcId="{1D3390F4-6140-49EC-88E8-17F2F8623EFD}" destId="{96EFD8AB-A997-4A63-B47E-222BC3278BE1}" srcOrd="0" destOrd="0" presId="urn:microsoft.com/office/officeart/2005/8/layout/hierarchy6"/>
-    <dgm:cxn modelId="{52A4A14C-F7AD-4136-9C98-26353E409D12}" type="presOf" srcId="{F6031F32-4635-4DB6-BA49-A49601BD4C19}" destId="{88774A29-418C-407A-B8C5-09DAE843BC35}" srcOrd="0" destOrd="0" presId="urn:microsoft.com/office/officeart/2005/8/layout/hierarchy6"/>
-    <dgm:cxn modelId="{C6701E41-739E-4190-BEF7-375BA8CBF546}" type="presOf" srcId="{EAB92C50-13C7-4F56-B7FE-CC9641D82FCC}" destId="{81EB5E65-8554-4C95-BB43-E2C1DFCC13DA}" srcOrd="0" destOrd="0" presId="urn:microsoft.com/office/officeart/2005/8/layout/hierarchy6"/>
-    <dgm:cxn modelId="{F7FAE7AC-7566-43CB-AF12-5BF9B0385ED3}" srcId="{453F7C47-9CBE-4853-BC3B-E7E56C16A33D}" destId="{D376947C-D347-4226-9E3B-5E3E40910426}" srcOrd="0" destOrd="0" parTransId="{1D3390F4-6140-49EC-88E8-17F2F8623EFD}" sibTransId="{0C2A4126-AAD6-4D23-B005-976F57271C24}"/>
-    <dgm:cxn modelId="{E40350CA-4BCD-42EF-B978-A0A902EEBB3E}" srcId="{B899EDEF-346B-4A36-9056-59B8455F2994}" destId="{EE14673E-1835-4720-BC8A-8BD13B3FF62A}" srcOrd="0" destOrd="0" parTransId="{42DA49B4-4326-4D30-90BF-6A040DCDA91E}" sibTransId="{910CD518-FB5B-4E7E-8BAD-55532663C5B7}"/>
-    <dgm:cxn modelId="{C23A14BF-68C8-4409-8C87-4B4E1C2F94FD}" type="presOf" srcId="{42DA49B4-4326-4D30-90BF-6A040DCDA91E}" destId="{0CDA93C6-EA78-43BB-BBAA-F35AF091A19D}" srcOrd="0" destOrd="0" presId="urn:microsoft.com/office/officeart/2005/8/layout/hierarchy6"/>
-    <dgm:cxn modelId="{5FE0893B-B00E-4FE8-84D2-23637DC85BD6}" srcId="{F6031F32-4635-4DB6-BA49-A49601BD4C19}" destId="{877D05F0-A6E2-48E3-BBAF-3416E374B3B9}" srcOrd="2" destOrd="0" parTransId="{067BD137-D167-409B-A66C-E01C7CE0536E}" sibTransId="{50541392-3CFC-4B54-AEF9-AAF0EF9BA3F9}"/>
-    <dgm:cxn modelId="{F27EDE6B-90C6-499F-B13E-5B247C6F9841}" type="presParOf" srcId="{E5ED103A-61C7-4D25-81C7-EA9E1A547495}" destId="{8B3BB81D-E142-486F-ABA5-7B544D33DA7A}" srcOrd="0" destOrd="0" presId="urn:microsoft.com/office/officeart/2005/8/layout/hierarchy6"/>
-    <dgm:cxn modelId="{7500176A-6359-41BF-ADB4-62E17CEE0C0C}" type="presParOf" srcId="{8B3BB81D-E142-486F-ABA5-7B544D33DA7A}" destId="{A67FB929-5E00-4CB6-9B0D-50FEAE12E7AD}" srcOrd="0" destOrd="0" presId="urn:microsoft.com/office/officeart/2005/8/layout/hierarchy6"/>
-    <dgm:cxn modelId="{C54C02A9-37C8-4570-B5E2-573DF3180527}" type="presParOf" srcId="{A67FB929-5E00-4CB6-9B0D-50FEAE12E7AD}" destId="{074CEC78-FFB9-4E47-868B-B94BC7489AE4}" srcOrd="0" destOrd="0" presId="urn:microsoft.com/office/officeart/2005/8/layout/hierarchy6"/>
-    <dgm:cxn modelId="{FD436729-50A1-4B2A-9CB9-1E8266EB71DE}" type="presParOf" srcId="{074CEC78-FFB9-4E47-868B-B94BC7489AE4}" destId="{88774A29-418C-407A-B8C5-09DAE843BC35}" srcOrd="0" destOrd="0" presId="urn:microsoft.com/office/officeart/2005/8/layout/hierarchy6"/>
-    <dgm:cxn modelId="{9376B135-DD9A-4B78-9F68-C2595AC82B40}" type="presParOf" srcId="{074CEC78-FFB9-4E47-868B-B94BC7489AE4}" destId="{873080EB-2E40-4BE3-A5A4-53CB6C3B73C0}" srcOrd="1" destOrd="0" presId="urn:microsoft.com/office/officeart/2005/8/layout/hierarchy6"/>
-    <dgm:cxn modelId="{5242DC71-1A75-420C-BBD0-CD1ED6E5E883}" type="presParOf" srcId="{873080EB-2E40-4BE3-A5A4-53CB6C3B73C0}" destId="{0885745E-3DF3-44D6-8364-5EC414669CCB}" srcOrd="0" destOrd="0" presId="urn:microsoft.com/office/officeart/2005/8/layout/hierarchy6"/>
-    <dgm:cxn modelId="{46762765-5DA2-4601-A920-B3743A6EF260}" type="presParOf" srcId="{873080EB-2E40-4BE3-A5A4-53CB6C3B73C0}" destId="{28ADA505-339B-4885-96CD-A69C02698657}" srcOrd="1" destOrd="0" presId="urn:microsoft.com/office/officeart/2005/8/layout/hierarchy6"/>
-    <dgm:cxn modelId="{AB11ABB7-83DC-474A-91DD-40A4C8EE9470}" type="presParOf" srcId="{28ADA505-339B-4885-96CD-A69C02698657}" destId="{81163C57-27AF-4E65-8F77-6E1B527A2999}" srcOrd="0" destOrd="0" presId="urn:microsoft.com/office/officeart/2005/8/layout/hierarchy6"/>
-    <dgm:cxn modelId="{B0E06728-650E-4F73-B573-9FCE98267ED4}" type="presParOf" srcId="{28ADA505-339B-4885-96CD-A69C02698657}" destId="{2108FB89-B255-4C25-A88A-CCF6FCA79AF5}" srcOrd="1" destOrd="0" presId="urn:microsoft.com/office/officeart/2005/8/layout/hierarchy6"/>
-    <dgm:cxn modelId="{89D1F3C1-2914-49E6-9DA4-A539D121154D}" type="presParOf" srcId="{2108FB89-B255-4C25-A88A-CCF6FCA79AF5}" destId="{0CDA93C6-EA78-43BB-BBAA-F35AF091A19D}" srcOrd="0" destOrd="0" presId="urn:microsoft.com/office/officeart/2005/8/layout/hierarchy6"/>
-    <dgm:cxn modelId="{EE0B5C4D-D95D-4D78-9D3A-892D7CBC5E8F}" type="presParOf" srcId="{2108FB89-B255-4C25-A88A-CCF6FCA79AF5}" destId="{931EAA45-9064-440A-B99C-F7AF078768DE}" srcOrd="1" destOrd="0" presId="urn:microsoft.com/office/officeart/2005/8/layout/hierarchy6"/>
-    <dgm:cxn modelId="{C163F860-1FDB-459E-B63C-1C9B206771AD}" type="presParOf" srcId="{931EAA45-9064-440A-B99C-F7AF078768DE}" destId="{EF65C609-3C5B-49E2-9CC2-7ADDE9C24FAE}" srcOrd="0" destOrd="0" presId="urn:microsoft.com/office/officeart/2005/8/layout/hierarchy6"/>
-    <dgm:cxn modelId="{3D3DD2B5-AA20-4C97-9A0F-FA174A4E6A9A}" type="presParOf" srcId="{931EAA45-9064-440A-B99C-F7AF078768DE}" destId="{C7F3CC8C-DC1F-43DC-9710-9E68AE07DB1A}" srcOrd="1" destOrd="0" presId="urn:microsoft.com/office/officeart/2005/8/layout/hierarchy6"/>
-    <dgm:cxn modelId="{F75E85FF-6E6D-4731-A329-82E3B99F6258}" type="presParOf" srcId="{873080EB-2E40-4BE3-A5A4-53CB6C3B73C0}" destId="{81EB5E65-8554-4C95-BB43-E2C1DFCC13DA}" srcOrd="2" destOrd="0" presId="urn:microsoft.com/office/officeart/2005/8/layout/hierarchy6"/>
-    <dgm:cxn modelId="{6EB6F64B-7578-4279-B6E5-FC407FD16739}" type="presParOf" srcId="{873080EB-2E40-4BE3-A5A4-53CB6C3B73C0}" destId="{41F99D9E-5D02-4B76-80B5-25A26756729E}" srcOrd="3" destOrd="0" presId="urn:microsoft.com/office/officeart/2005/8/layout/hierarchy6"/>
-    <dgm:cxn modelId="{9B50B5A6-B0BC-4A7A-A2E4-E3D73E0B020E}" type="presParOf" srcId="{41F99D9E-5D02-4B76-80B5-25A26756729E}" destId="{55B3F76D-2FBD-43F8-8389-B1283B07DB21}" srcOrd="0" destOrd="0" presId="urn:microsoft.com/office/officeart/2005/8/layout/hierarchy6"/>
-    <dgm:cxn modelId="{21D1E954-E204-4EE2-9F2F-40E8DBFFD166}" type="presParOf" srcId="{41F99D9E-5D02-4B76-80B5-25A26756729E}" destId="{CBEA538D-6FC9-4323-9764-21A59133C617}" srcOrd="1" destOrd="0" presId="urn:microsoft.com/office/officeart/2005/8/layout/hierarchy6"/>
-    <dgm:cxn modelId="{EC886948-A545-4563-8BF9-CF517BA7A2CD}" type="presParOf" srcId="{CBEA538D-6FC9-4323-9764-21A59133C617}" destId="{B8A20CB4-833B-434C-8D19-E0FFA98B80BF}" srcOrd="0" destOrd="0" presId="urn:microsoft.com/office/officeart/2005/8/layout/hierarchy6"/>
-    <dgm:cxn modelId="{6509C34A-53EB-46C4-9906-D7276984F019}" type="presParOf" srcId="{CBEA538D-6FC9-4323-9764-21A59133C617}" destId="{A171F79B-4887-46D8-BF65-6EA9C4147F8F}" srcOrd="1" destOrd="0" presId="urn:microsoft.com/office/officeart/2005/8/layout/hierarchy6"/>
-    <dgm:cxn modelId="{C6EBE174-8324-48C0-9537-1A9D2D9840C8}" type="presParOf" srcId="{A171F79B-4887-46D8-BF65-6EA9C4147F8F}" destId="{5E6B8710-445F-4C4F-B3E2-9633F1D4AF95}" srcOrd="0" destOrd="0" presId="urn:microsoft.com/office/officeart/2005/8/layout/hierarchy6"/>
-    <dgm:cxn modelId="{6F38548E-7305-4CD1-B5BA-54BB27F8DBDD}" type="presParOf" srcId="{A171F79B-4887-46D8-BF65-6EA9C4147F8F}" destId="{31A84324-BEC4-45E8-8DD4-FC49129542F2}" srcOrd="1" destOrd="0" presId="urn:microsoft.com/office/officeart/2005/8/layout/hierarchy6"/>
-    <dgm:cxn modelId="{389F0F82-6EE7-45C8-9752-60AF08DDCD11}" type="presParOf" srcId="{31A84324-BEC4-45E8-8DD4-FC49129542F2}" destId="{96EFD8AB-A997-4A63-B47E-222BC3278BE1}" srcOrd="0" destOrd="0" presId="urn:microsoft.com/office/officeart/2005/8/layout/hierarchy6"/>
-    <dgm:cxn modelId="{62B8BCE7-C8B0-4C62-96B1-1BD4D74329AA}" type="presParOf" srcId="{31A84324-BEC4-45E8-8DD4-FC49129542F2}" destId="{8E86187E-D855-47F3-B20A-BE9F072B9191}" srcOrd="1" destOrd="0" presId="urn:microsoft.com/office/officeart/2005/8/layout/hierarchy6"/>
-    <dgm:cxn modelId="{2EDAF5F2-863F-43AA-84E5-7704284C62BE}" type="presParOf" srcId="{8E86187E-D855-47F3-B20A-BE9F072B9191}" destId="{7661EA23-4DC7-4E12-BDB4-3C6F99EA1E9C}" srcOrd="0" destOrd="0" presId="urn:microsoft.com/office/officeart/2005/8/layout/hierarchy6"/>
-    <dgm:cxn modelId="{AD3F0755-FEC6-4E19-A601-08E6A595ED91}" type="presParOf" srcId="{8E86187E-D855-47F3-B20A-BE9F072B9191}" destId="{89D01BC0-99B7-4CAF-9BCC-9A95F0F2D34E}" srcOrd="1" destOrd="0" presId="urn:microsoft.com/office/officeart/2005/8/layout/hierarchy6"/>
-    <dgm:cxn modelId="{B49D12E2-6890-4742-B0FD-8D99FC91873C}" type="presParOf" srcId="{873080EB-2E40-4BE3-A5A4-53CB6C3B73C0}" destId="{52B277D7-77EF-4D47-ACDE-778B7EAD65B0}" srcOrd="4" destOrd="0" presId="urn:microsoft.com/office/officeart/2005/8/layout/hierarchy6"/>
-    <dgm:cxn modelId="{ADCB54CF-442C-4A86-A2D4-D7FB892ABD27}" type="presParOf" srcId="{873080EB-2E40-4BE3-A5A4-53CB6C3B73C0}" destId="{93D04EF3-97D6-441B-A088-2755F795CB4D}" srcOrd="5" destOrd="0" presId="urn:microsoft.com/office/officeart/2005/8/layout/hierarchy6"/>
-    <dgm:cxn modelId="{BAF6FF2E-02A0-40A5-B1FF-A71F71A88A6B}" type="presParOf" srcId="{93D04EF3-97D6-441B-A088-2755F795CB4D}" destId="{4655B4E2-7C56-44E2-B969-39EC2DF9671A}" srcOrd="0" destOrd="0" presId="urn:microsoft.com/office/officeart/2005/8/layout/hierarchy6"/>
-    <dgm:cxn modelId="{3AEFF563-4E52-4FEC-B88F-771EB7A2F57F}" type="presParOf" srcId="{93D04EF3-97D6-441B-A088-2755F795CB4D}" destId="{98BF77A8-32BC-4995-BCC6-AF4B4E497F16}" srcOrd="1" destOrd="0" presId="urn:microsoft.com/office/officeart/2005/8/layout/hierarchy6"/>
-    <dgm:cxn modelId="{03289A38-4945-413D-91AD-4450968E8D10}" type="presParOf" srcId="{E5ED103A-61C7-4D25-81C7-EA9E1A547495}" destId="{A4E21EB8-8433-416E-9637-E39A41AFA250}" srcOrd="1" destOrd="0" presId="urn:microsoft.com/office/officeart/2005/8/layout/hierarchy6"/>
+    <dgm:cxn modelId="{C7939B55-1C18-4889-B852-905F0881A07E}" type="presOf" srcId="{B6BC3F51-F546-4437-9368-134D37006F59}" destId="{B8A20CB4-833B-434C-8D19-E0FFA98B80BF}" srcOrd="0" destOrd="0" presId="urn:microsoft.com/office/officeart/2005/8/layout/hierarchy6"/>
+    <dgm:cxn modelId="{A4EA89D3-C468-43A1-A8EC-43288EC9729F}" type="presOf" srcId="{453F7C47-9CBE-4853-BC3B-E7E56C16A33D}" destId="{5E6B8710-445F-4C4F-B3E2-9633F1D4AF95}" srcOrd="0" destOrd="0" presId="urn:microsoft.com/office/officeart/2005/8/layout/hierarchy6"/>
+    <dgm:cxn modelId="{8987911C-976F-4C9E-AFCD-3918AD361FBF}" type="presOf" srcId="{0B78137A-AC90-477C-BA62-CA058CE8C8C9}" destId="{0885745E-3DF3-44D6-8364-5EC414669CCB}" srcOrd="0" destOrd="0" presId="urn:microsoft.com/office/officeart/2005/8/layout/hierarchy6"/>
+    <dgm:cxn modelId="{C7EABAF5-6DC2-447D-916B-E0FB16B2731D}" type="presOf" srcId="{DCDEB483-BA9B-44C3-8780-0C771ACD9864}" destId="{55B3F76D-2FBD-43F8-8389-B1283B07DB21}" srcOrd="0" destOrd="0" presId="urn:microsoft.com/office/officeart/2005/8/layout/hierarchy6"/>
+    <dgm:cxn modelId="{148C41F7-01CB-4FB3-8E26-8C7D90FE5463}" type="presOf" srcId="{067BD137-D167-409B-A66C-E01C7CE0536E}" destId="{52B277D7-77EF-4D47-ACDE-778B7EAD65B0}" srcOrd="0" destOrd="0" presId="urn:microsoft.com/office/officeart/2005/8/layout/hierarchy6"/>
+    <dgm:cxn modelId="{3A8B6C88-8035-4F1E-AB7F-0818F1AA0302}" type="presParOf" srcId="{E5ED103A-61C7-4D25-81C7-EA9E1A547495}" destId="{8B3BB81D-E142-486F-ABA5-7B544D33DA7A}" srcOrd="0" destOrd="0" presId="urn:microsoft.com/office/officeart/2005/8/layout/hierarchy6"/>
+    <dgm:cxn modelId="{EC5D4775-C3CA-4E0D-921E-AA7414B3112C}" type="presParOf" srcId="{8B3BB81D-E142-486F-ABA5-7B544D33DA7A}" destId="{A67FB929-5E00-4CB6-9B0D-50FEAE12E7AD}" srcOrd="0" destOrd="0" presId="urn:microsoft.com/office/officeart/2005/8/layout/hierarchy6"/>
+    <dgm:cxn modelId="{7CE9DAE3-BFAD-4DF3-BB53-2A0389D8F067}" type="presParOf" srcId="{A67FB929-5E00-4CB6-9B0D-50FEAE12E7AD}" destId="{074CEC78-FFB9-4E47-868B-B94BC7489AE4}" srcOrd="0" destOrd="0" presId="urn:microsoft.com/office/officeart/2005/8/layout/hierarchy6"/>
+    <dgm:cxn modelId="{C914AB9A-AC47-4842-81E7-706F832CB2A4}" type="presParOf" srcId="{074CEC78-FFB9-4E47-868B-B94BC7489AE4}" destId="{88774A29-418C-407A-B8C5-09DAE843BC35}" srcOrd="0" destOrd="0" presId="urn:microsoft.com/office/officeart/2005/8/layout/hierarchy6"/>
+    <dgm:cxn modelId="{3B30A410-C410-43A4-80F6-B4373FE8E084}" type="presParOf" srcId="{074CEC78-FFB9-4E47-868B-B94BC7489AE4}" destId="{873080EB-2E40-4BE3-A5A4-53CB6C3B73C0}" srcOrd="1" destOrd="0" presId="urn:microsoft.com/office/officeart/2005/8/layout/hierarchy6"/>
+    <dgm:cxn modelId="{B05E48F8-CB19-4B7E-8A5B-0E82F08D265F}" type="presParOf" srcId="{873080EB-2E40-4BE3-A5A4-53CB6C3B73C0}" destId="{0885745E-3DF3-44D6-8364-5EC414669CCB}" srcOrd="0" destOrd="0" presId="urn:microsoft.com/office/officeart/2005/8/layout/hierarchy6"/>
+    <dgm:cxn modelId="{8A01618C-BDE2-4F1E-9DBA-D23EED0977C4}" type="presParOf" srcId="{873080EB-2E40-4BE3-A5A4-53CB6C3B73C0}" destId="{28ADA505-339B-4885-96CD-A69C02698657}" srcOrd="1" destOrd="0" presId="urn:microsoft.com/office/officeart/2005/8/layout/hierarchy6"/>
+    <dgm:cxn modelId="{4FFFCC92-F6DE-4B46-9D02-1B54539C32FD}" type="presParOf" srcId="{28ADA505-339B-4885-96CD-A69C02698657}" destId="{81163C57-27AF-4E65-8F77-6E1B527A2999}" srcOrd="0" destOrd="0" presId="urn:microsoft.com/office/officeart/2005/8/layout/hierarchy6"/>
+    <dgm:cxn modelId="{538D3B68-DFFB-4955-BDCC-06136996BA05}" type="presParOf" srcId="{28ADA505-339B-4885-96CD-A69C02698657}" destId="{2108FB89-B255-4C25-A88A-CCF6FCA79AF5}" srcOrd="1" destOrd="0" presId="urn:microsoft.com/office/officeart/2005/8/layout/hierarchy6"/>
+    <dgm:cxn modelId="{3194EC29-D180-4E4D-82C4-ACDD6B6FAB06}" type="presParOf" srcId="{2108FB89-B255-4C25-A88A-CCF6FCA79AF5}" destId="{0CDA93C6-EA78-43BB-BBAA-F35AF091A19D}" srcOrd="0" destOrd="0" presId="urn:microsoft.com/office/officeart/2005/8/layout/hierarchy6"/>
+    <dgm:cxn modelId="{9EE99443-03DF-494D-8953-92D5F3D06C10}" type="presParOf" srcId="{2108FB89-B255-4C25-A88A-CCF6FCA79AF5}" destId="{931EAA45-9064-440A-B99C-F7AF078768DE}" srcOrd="1" destOrd="0" presId="urn:microsoft.com/office/officeart/2005/8/layout/hierarchy6"/>
+    <dgm:cxn modelId="{F7568BAF-5004-47C8-95E3-6FC05146A706}" type="presParOf" srcId="{931EAA45-9064-440A-B99C-F7AF078768DE}" destId="{EF65C609-3C5B-49E2-9CC2-7ADDE9C24FAE}" srcOrd="0" destOrd="0" presId="urn:microsoft.com/office/officeart/2005/8/layout/hierarchy6"/>
+    <dgm:cxn modelId="{E048B460-71BB-4CBE-84D2-66F2B56C1B3F}" type="presParOf" srcId="{931EAA45-9064-440A-B99C-F7AF078768DE}" destId="{C7F3CC8C-DC1F-43DC-9710-9E68AE07DB1A}" srcOrd="1" destOrd="0" presId="urn:microsoft.com/office/officeart/2005/8/layout/hierarchy6"/>
+    <dgm:cxn modelId="{B862C22A-8A20-4AC9-9DA2-240DB18AC7DB}" type="presParOf" srcId="{873080EB-2E40-4BE3-A5A4-53CB6C3B73C0}" destId="{81EB5E65-8554-4C95-BB43-E2C1DFCC13DA}" srcOrd="2" destOrd="0" presId="urn:microsoft.com/office/officeart/2005/8/layout/hierarchy6"/>
+    <dgm:cxn modelId="{DE0BC688-0317-4FFA-B9A6-E8CB7E7FDA82}" type="presParOf" srcId="{873080EB-2E40-4BE3-A5A4-53CB6C3B73C0}" destId="{41F99D9E-5D02-4B76-80B5-25A26756729E}" srcOrd="3" destOrd="0" presId="urn:microsoft.com/office/officeart/2005/8/layout/hierarchy6"/>
+    <dgm:cxn modelId="{D7696B5B-1538-42C2-812C-D3E783FC5319}" type="presParOf" srcId="{41F99D9E-5D02-4B76-80B5-25A26756729E}" destId="{55B3F76D-2FBD-43F8-8389-B1283B07DB21}" srcOrd="0" destOrd="0" presId="urn:microsoft.com/office/officeart/2005/8/layout/hierarchy6"/>
+    <dgm:cxn modelId="{0AFAEA61-9CD5-4CE3-B1C4-6BBBB8571DD2}" type="presParOf" srcId="{41F99D9E-5D02-4B76-80B5-25A26756729E}" destId="{CBEA538D-6FC9-4323-9764-21A59133C617}" srcOrd="1" destOrd="0" presId="urn:microsoft.com/office/officeart/2005/8/layout/hierarchy6"/>
+    <dgm:cxn modelId="{F2013E19-A436-46FA-9F51-3A140E6AB96A}" type="presParOf" srcId="{CBEA538D-6FC9-4323-9764-21A59133C617}" destId="{B8A20CB4-833B-434C-8D19-E0FFA98B80BF}" srcOrd="0" destOrd="0" presId="urn:microsoft.com/office/officeart/2005/8/layout/hierarchy6"/>
+    <dgm:cxn modelId="{8A3AA380-E928-4EC1-B364-9B8C2681E33E}" type="presParOf" srcId="{CBEA538D-6FC9-4323-9764-21A59133C617}" destId="{A171F79B-4887-46D8-BF65-6EA9C4147F8F}" srcOrd="1" destOrd="0" presId="urn:microsoft.com/office/officeart/2005/8/layout/hierarchy6"/>
+    <dgm:cxn modelId="{1E051648-9BD4-41B7-9D2E-4587B31D3D5A}" type="presParOf" srcId="{A171F79B-4887-46D8-BF65-6EA9C4147F8F}" destId="{5E6B8710-445F-4C4F-B3E2-9633F1D4AF95}" srcOrd="0" destOrd="0" presId="urn:microsoft.com/office/officeart/2005/8/layout/hierarchy6"/>
+    <dgm:cxn modelId="{18E21977-C561-4708-BCE0-E8CDF81E79F6}" type="presParOf" srcId="{A171F79B-4887-46D8-BF65-6EA9C4147F8F}" destId="{31A84324-BEC4-45E8-8DD4-FC49129542F2}" srcOrd="1" destOrd="0" presId="urn:microsoft.com/office/officeart/2005/8/layout/hierarchy6"/>
+    <dgm:cxn modelId="{FEA209E5-8B2C-4396-8F72-CF1D2624A26C}" type="presParOf" srcId="{31A84324-BEC4-45E8-8DD4-FC49129542F2}" destId="{96EFD8AB-A997-4A63-B47E-222BC3278BE1}" srcOrd="0" destOrd="0" presId="urn:microsoft.com/office/officeart/2005/8/layout/hierarchy6"/>
+    <dgm:cxn modelId="{B59C6E70-73A4-4479-A934-2F4FBB02FF18}" type="presParOf" srcId="{31A84324-BEC4-45E8-8DD4-FC49129542F2}" destId="{8E86187E-D855-47F3-B20A-BE9F072B9191}" srcOrd="1" destOrd="0" presId="urn:microsoft.com/office/officeart/2005/8/layout/hierarchy6"/>
+    <dgm:cxn modelId="{DD54620E-C46E-4C0F-A5AB-A503C0CA5DCD}" type="presParOf" srcId="{8E86187E-D855-47F3-B20A-BE9F072B9191}" destId="{7661EA23-4DC7-4E12-BDB4-3C6F99EA1E9C}" srcOrd="0" destOrd="0" presId="urn:microsoft.com/office/officeart/2005/8/layout/hierarchy6"/>
+    <dgm:cxn modelId="{CBB895F4-EAE8-4A30-8997-0FC7F7996636}" type="presParOf" srcId="{8E86187E-D855-47F3-B20A-BE9F072B9191}" destId="{89D01BC0-99B7-4CAF-9BCC-9A95F0F2D34E}" srcOrd="1" destOrd="0" presId="urn:microsoft.com/office/officeart/2005/8/layout/hierarchy6"/>
+    <dgm:cxn modelId="{C50DB40A-FB5B-40BE-BFB4-5EDBE4C3C243}" type="presParOf" srcId="{873080EB-2E40-4BE3-A5A4-53CB6C3B73C0}" destId="{52B277D7-77EF-4D47-ACDE-778B7EAD65B0}" srcOrd="4" destOrd="0" presId="urn:microsoft.com/office/officeart/2005/8/layout/hierarchy6"/>
+    <dgm:cxn modelId="{801A08AE-9A61-4488-837F-D033DD9E63AD}" type="presParOf" srcId="{873080EB-2E40-4BE3-A5A4-53CB6C3B73C0}" destId="{93D04EF3-97D6-441B-A088-2755F795CB4D}" srcOrd="5" destOrd="0" presId="urn:microsoft.com/office/officeart/2005/8/layout/hierarchy6"/>
+    <dgm:cxn modelId="{3B92479B-7C57-43C8-BE87-6C8B96961E3E}" type="presParOf" srcId="{93D04EF3-97D6-441B-A088-2755F795CB4D}" destId="{4655B4E2-7C56-44E2-B969-39EC2DF9671A}" srcOrd="0" destOrd="0" presId="urn:microsoft.com/office/officeart/2005/8/layout/hierarchy6"/>
+    <dgm:cxn modelId="{5465D16F-3AC0-47E8-B82B-2B97B57F9029}" type="presParOf" srcId="{93D04EF3-97D6-441B-A088-2755F795CB4D}" destId="{98BF77A8-32BC-4995-BCC6-AF4B4E497F16}" srcOrd="1" destOrd="0" presId="urn:microsoft.com/office/officeart/2005/8/layout/hierarchy6"/>
+    <dgm:cxn modelId="{99D7C438-9160-4176-A21C-B98C6A335C72}" type="presParOf" srcId="{E5ED103A-61C7-4D25-81C7-EA9E1A547495}" destId="{A4E21EB8-8433-416E-9637-E39A41AFA250}" srcOrd="1" destOrd="0" presId="urn:microsoft.com/office/officeart/2005/8/layout/hierarchy6"/>
   </dgm:cxnLst>
   <dgm:bg/>
   <dgm:whole/>
@@ -12678,7 +14107,7 @@
 </file>
 
 <file path=customXml/itemProps1.xml><?xml version="1.0" encoding="utf-8"?>
-<ds:datastoreItem xmlns:ds="http://schemas.openxmlformats.org/officeDocument/2006/customXml" ds:itemID="{3F13F067-0948-461D-A807-FF8336487D4C}">
+<ds:datastoreItem xmlns:ds="http://schemas.openxmlformats.org/officeDocument/2006/customXml" ds:itemID="{22C1D142-B091-43E0-B572-DAD5C4DAC296}">
   <ds:schemaRefs>
     <ds:schemaRef ds:uri="http://schemas.openxmlformats.org/officeDocument/2006/bibliography"/>
   </ds:schemaRefs>

</xml_diff>